<commit_message>
Merged files needed from RGBImage branch
</commit_message>
<xml_diff>
--- a/implementatieplannen/working/Week 1/Implementatieplan - RGBImage.docx
+++ b/implementatieplannen/working/Week 1/Implementatieplan - RGBImage.docx
@@ -65,131 +65,123 @@
         <w:rPr>
           <w:lang w:val="nl-NL"/>
         </w:rPr>
-        <w:t>Datum: 15-04-2016</w:t>
-      </w:r>
+        <w:t>Klas: V2B</w:t>
+      </w:r>
+      <w:bookmarkStart w:id="0" w:name="_GoBack"/>
+      <w:bookmarkEnd w:id="0"/>
     </w:p>
     <w:p>
       <w:pPr>
-        <w:pStyle w:val="Heading2"/>
-        <w:rPr>
-          <w:lang w:val="nl-NL"/>
-        </w:rPr>
-      </w:pPr>
-      <w:r>
-        <w:rPr>
-          <w:lang w:val="nl-NL"/>
-        </w:rPr>
-        <w:t>Doel</w:t>
+        <w:rPr>
+          <w:lang w:val="nl-NL"/>
+        </w:rPr>
+      </w:pPr>
+      <w:r>
+        <w:rPr>
+          <w:lang w:val="nl-NL"/>
+        </w:rPr>
+        <w:t>Datum: 15-04-2016</w:t>
       </w:r>
     </w:p>
     <w:p>
       <w:pPr>
-        <w:rPr>
-          <w:lang w:val="nl-NL"/>
-        </w:rPr>
-      </w:pPr>
-      <w:r>
-        <w:rPr>
-          <w:lang w:val="nl-NL"/>
-        </w:rPr>
-        <w:t>Het doel van deze implementatie is om een st</w:t>
-      </w:r>
-      <w:bookmarkStart w:id="0" w:name="_GoBack"/>
-      <w:bookmarkEnd w:id="0"/>
-      <w:r>
-        <w:rPr>
-          <w:lang w:val="nl-NL"/>
-        </w:rPr>
-        <w:t xml:space="preserve">orage container </w:t>
-      </w:r>
-      <w:r>
-        <w:rPr>
-          <w:lang w:val="nl-NL"/>
-        </w:rPr>
-        <w:t>te maken</w:t>
-      </w:r>
-      <w:r>
-        <w:rPr>
-          <w:lang w:val="nl-NL"/>
-        </w:rPr>
-        <w:t xml:space="preserve"> waarin de pixels van afbeeldingen </w:t>
-      </w:r>
-      <w:r>
-        <w:rPr>
-          <w:lang w:val="nl-NL"/>
-        </w:rPr>
-        <w:t>worden opgeslagen</w:t>
-      </w:r>
-      <w:r>
-        <w:rPr>
-          <w:lang w:val="nl-NL"/>
-        </w:rPr>
-        <w:t xml:space="preserve">. We proberen </w:t>
-      </w:r>
-      <w:r>
-        <w:rPr>
-          <w:lang w:val="nl-NL"/>
-        </w:rPr>
-        <w:t>een</w:t>
-      </w:r>
-      <w:r>
-        <w:rPr>
-          <w:lang w:val="nl-NL"/>
-        </w:rPr>
-        <w:t xml:space="preserve"> </w:t>
-      </w:r>
-      <w:r>
-        <w:rPr>
-          <w:lang w:val="nl-NL"/>
-        </w:rPr>
-        <w:t xml:space="preserve">container </w:t>
-      </w:r>
-      <w:r>
-        <w:rPr>
-          <w:lang w:val="nl-NL"/>
-        </w:rPr>
-        <w:t>gebruiken</w:t>
-      </w:r>
-      <w:r>
-        <w:rPr>
-          <w:lang w:val="nl-NL"/>
-        </w:rPr>
-        <w:t xml:space="preserve"> die</w:t>
-      </w:r>
-      <w:r>
-        <w:rPr>
-          <w:lang w:val="nl-NL"/>
-        </w:rPr>
-        <w:t xml:space="preserve"> de beste performance behaalt.</w:t>
+        <w:pStyle w:val="Heading2"/>
+        <w:rPr>
+          <w:lang w:val="nl-NL"/>
+        </w:rPr>
+      </w:pPr>
+      <w:r>
+        <w:rPr>
+          <w:lang w:val="nl-NL"/>
+        </w:rPr>
+        <w:t>Doel</w:t>
       </w:r>
     </w:p>
     <w:p>
       <w:pPr>
-        <w:pStyle w:val="Heading2"/>
-        <w:rPr>
-          <w:lang w:val="nl-NL"/>
-        </w:rPr>
-      </w:pPr>
-      <w:r>
-        <w:rPr>
-          <w:lang w:val="nl-NL"/>
-        </w:rPr>
-        <w:t>Methoden</w:t>
+        <w:rPr>
+          <w:lang w:val="nl-NL"/>
+        </w:rPr>
+      </w:pPr>
+      <w:r>
+        <w:rPr>
+          <w:lang w:val="nl-NL"/>
+        </w:rPr>
+        <w:t xml:space="preserve">Het doel van deze implementatie is om een storage container </w:t>
+      </w:r>
+      <w:r>
+        <w:rPr>
+          <w:lang w:val="nl-NL"/>
+        </w:rPr>
+        <w:t>te maken</w:t>
+      </w:r>
+      <w:r>
+        <w:rPr>
+          <w:lang w:val="nl-NL"/>
+        </w:rPr>
+        <w:t xml:space="preserve"> waarin de pixels van afbeeldingen </w:t>
+      </w:r>
+      <w:r>
+        <w:rPr>
+          <w:lang w:val="nl-NL"/>
+        </w:rPr>
+        <w:t>worden opgeslagen</w:t>
+      </w:r>
+      <w:r>
+        <w:rPr>
+          <w:lang w:val="nl-NL"/>
+        </w:rPr>
+        <w:t xml:space="preserve">. We proberen </w:t>
+      </w:r>
+      <w:r>
+        <w:rPr>
+          <w:lang w:val="nl-NL"/>
+        </w:rPr>
+        <w:t>een</w:t>
+      </w:r>
+      <w:r>
+        <w:rPr>
+          <w:lang w:val="nl-NL"/>
+        </w:rPr>
+        <w:t xml:space="preserve"> </w:t>
+      </w:r>
+      <w:r>
+        <w:rPr>
+          <w:lang w:val="nl-NL"/>
+        </w:rPr>
+        <w:t xml:space="preserve">container </w:t>
+      </w:r>
+      <w:r>
+        <w:rPr>
+          <w:lang w:val="nl-NL"/>
+        </w:rPr>
+        <w:t>gebruiken</w:t>
+      </w:r>
+      <w:r>
+        <w:rPr>
+          <w:lang w:val="nl-NL"/>
+        </w:rPr>
+        <w:t xml:space="preserve"> die</w:t>
+      </w:r>
+      <w:r>
+        <w:rPr>
+          <w:lang w:val="nl-NL"/>
+        </w:rPr>
+        <w:t xml:space="preserve"> de beste performance behaalt.</w:t>
       </w:r>
     </w:p>
     <w:p>
       <w:pPr>
-        <w:pStyle w:val="Heading3"/>
-        <w:ind w:left="360"/>
-        <w:rPr>
-          <w:lang w:val="nl-NL"/>
-        </w:rPr>
-      </w:pPr>
-      <w:r>
-        <w:rPr>
-          <w:lang w:val="nl-NL"/>
-        </w:rPr>
-        <w:t>Performance</w:t>
+        <w:pStyle w:val="Heading2"/>
+        <w:rPr>
+          <w:lang w:val="nl-NL"/>
+        </w:rPr>
+      </w:pPr>
+      <w:r>
+        <w:rPr>
+          <w:lang w:val="nl-NL"/>
+        </w:rPr>
+        <w:t>Methoden</w:t>
       </w:r>
     </w:p>
     <w:p>
@@ -276,6 +268,42 @@
         </w:rPr>
         <w:t xml:space="preserve"> geheugen gereserveerd.</w:t>
       </w:r>
+      <w:r>
+        <w:rPr>
+          <w:lang w:val="nl-NL"/>
+        </w:rPr>
+        <w:t xml:space="preserve"> De containers die veel worden gebruik zijn C style arrays en std::vector. Wij hebben deze containers op twee verschillende manieren met elkaar vergeleken, namelijk een 1-dimensionale container en een 2-dimensionale </w:t>
+      </w:r>
+      <w:r>
+        <w:rPr>
+          <w:lang w:val="nl-NL"/>
+        </w:rPr>
+        <w:t>container</w:t>
+      </w:r>
+      <w:r>
+        <w:rPr>
+          <w:lang w:val="nl-NL"/>
+        </w:rPr>
+        <w:t xml:space="preserve">. In een 1-dimensionale container is er maar 1 rij van pixels, een 2-dimensionale container heeft in een container </w:t>
+      </w:r>
+      <w:r>
+        <w:rPr>
+          <w:lang w:val="nl-NL"/>
+        </w:rPr>
+        <w:t>een extra</w:t>
+      </w:r>
+      <w:r>
+        <w:rPr>
+          <w:lang w:val="nl-NL"/>
+        </w:rPr>
+        <w:t xml:space="preserve"> containers met daarin de RGB waardes</w:t>
+      </w:r>
+      <w:r>
+        <w:rPr>
+          <w:lang w:val="nl-NL"/>
+        </w:rPr>
+        <w:t>, hierdoor kun je eenvoudig de pixels m.b.v. X en Y coordinaten benaderen.</w:t>
+      </w:r>
     </w:p>
     <w:p>
       <w:pPr>
@@ -288,7 +316,7 @@
         <w:rPr>
           <w:lang w:val="nl-NL"/>
         </w:rPr>
-        <w:t>Pre- allocated C style array</w:t>
+        <w:t>RGBImageArray</w:t>
       </w:r>
     </w:p>
     <w:p>
@@ -321,19 +349,7 @@
         <w:rPr>
           <w:lang w:val="nl-NL"/>
         </w:rPr>
-        <w:t>Pre-</w:t>
-      </w:r>
-      <w:r>
-        <w:rPr>
-          <w:lang w:val="nl-NL"/>
-        </w:rPr>
-        <w:t xml:space="preserve">allocated </w:t>
-      </w:r>
-      <w:r>
-        <w:rPr>
-          <w:lang w:val="nl-NL"/>
-        </w:rPr>
-        <w:t>std::vector</w:t>
+        <w:t>RGBImageVector</w:t>
       </w:r>
     </w:p>
     <w:p>
@@ -352,7 +368,19 @@
         <w:rPr>
           <w:lang w:val="nl-NL"/>
         </w:rPr>
-        <w:t xml:space="preserve"> methode is een pre-allocated C style array.</w:t>
+        <w:t xml:space="preserve"> methode</w:t>
+      </w:r>
+      <w:r>
+        <w:rPr>
+          <w:lang w:val="nl-NL"/>
+        </w:rPr>
+        <w:t xml:space="preserve"> is een pre-allocated std::vector</w:t>
+      </w:r>
+      <w:r>
+        <w:rPr>
+          <w:lang w:val="nl-NL"/>
+        </w:rPr>
+        <w:t>.</w:t>
       </w:r>
     </w:p>
     <w:p>
@@ -366,25 +394,7 @@
         <w:rPr>
           <w:lang w:val="nl-NL"/>
         </w:rPr>
-        <w:t>Pre-</w:t>
-      </w:r>
-      <w:r>
-        <w:rPr>
-          <w:lang w:val="nl-NL"/>
-        </w:rPr>
-        <w:t>allocated</w:t>
-      </w:r>
-      <w:r>
-        <w:rPr>
-          <w:lang w:val="nl-NL"/>
-        </w:rPr>
-        <w:t xml:space="preserve"> 2-dimensional</w:t>
-      </w:r>
-      <w:r>
-        <w:rPr>
-          <w:lang w:val="nl-NL"/>
-        </w:rPr>
-        <w:t xml:space="preserve"> C style array</w:t>
+        <w:t>RGBImage2DArray</w:t>
       </w:r>
     </w:p>
     <w:p>
@@ -409,7 +419,19 @@
         <w:rPr>
           <w:lang w:val="nl-NL"/>
         </w:rPr>
-        <w:t xml:space="preserve"> methode is een pre-allocated C style array.</w:t>
+        <w:t xml:space="preserve"> methode is een </w:t>
+      </w:r>
+      <w:r>
+        <w:rPr>
+          <w:lang w:val="nl-NL"/>
+        </w:rPr>
+        <w:t xml:space="preserve">2-dimensionale </w:t>
+      </w:r>
+      <w:r>
+        <w:rPr>
+          <w:lang w:val="nl-NL"/>
+        </w:rPr>
+        <w:t>pre-allocated C style array.</w:t>
       </w:r>
     </w:p>
     <w:p>
@@ -423,31 +445,7 @@
         <w:rPr>
           <w:lang w:val="nl-NL"/>
         </w:rPr>
-        <w:t>Pre-</w:t>
-      </w:r>
-      <w:r>
-        <w:rPr>
-          <w:lang w:val="nl-NL"/>
-        </w:rPr>
-        <w:t xml:space="preserve"> allocated</w:t>
-      </w:r>
-      <w:r>
-        <w:rPr>
-          <w:lang w:val="nl-NL"/>
-        </w:rPr>
-        <w:t xml:space="preserve"> </w:t>
-      </w:r>
-      <w:r>
-        <w:rPr>
-          <w:lang w:val="nl-NL"/>
-        </w:rPr>
-        <w:t xml:space="preserve">2-dimensional </w:t>
-      </w:r>
-      <w:r>
-        <w:rPr>
-          <w:lang w:val="nl-NL"/>
-        </w:rPr>
-        <w:t>std::vector</w:t>
+        <w:t>RGBImage2DVector</w:t>
       </w:r>
     </w:p>
     <w:p>
@@ -472,16 +470,26 @@
         <w:rPr>
           <w:lang w:val="nl-NL"/>
         </w:rPr>
-        <w:t xml:space="preserve"> methode is een pre-allocated C style </w:t>
-      </w:r>
-      <w:commentRangeStart w:id="1"/>
-      <w:r>
-        <w:rPr>
-          <w:lang w:val="nl-NL"/>
-        </w:rPr>
-        <w:t>array</w:t>
-      </w:r>
-      <w:commentRangeEnd w:id="1"/>
+        <w:t xml:space="preserve"> methode is een</w:t>
+      </w:r>
+      <w:r>
+        <w:rPr>
+          <w:lang w:val="nl-NL"/>
+        </w:rPr>
+        <w:t xml:space="preserve"> 2-dimensionale</w:t>
+      </w:r>
+      <w:r>
+        <w:rPr>
+          <w:lang w:val="nl-NL"/>
+        </w:rPr>
+        <w:t xml:space="preserve"> pre-allocated </w:t>
+      </w:r>
+      <w:r>
+        <w:rPr>
+          <w:lang w:val="nl-NL"/>
+        </w:rPr>
+        <w:t>std::vector</w:t>
+      </w:r>
       <w:r>
         <w:rPr>
           <w:rStyle w:val="CommentReference"/>
@@ -533,23 +541,99 @@
         <w:rPr>
           <w:lang w:val="nl-NL"/>
         </w:rPr>
-        <w:t>De keuze is gemaakt voor de eerste methode, de pre-allocated C style array. We hebben de methodes en standaard implementatie getest en met elkaar vergeleken en hieruit is gebleken dat .... De testresultaten zijn te vinden in het meetrapport.</w:t>
-      </w:r>
-      <w:r>
-        <w:rPr>
-          <w:rStyle w:val="CommentReference"/>
+        <w:t xml:space="preserve">De keuze is gemaakt voor de </w:t>
+      </w:r>
+      <w:r>
+        <w:rPr>
+          <w:lang w:val="nl-NL"/>
+        </w:rPr>
+        <w:t>tweede</w:t>
+      </w:r>
+      <w:r>
+        <w:rPr>
+          <w:lang w:val="nl-NL"/>
+        </w:rPr>
+        <w:t xml:space="preserve"> methode, de </w:t>
+      </w:r>
+      <w:r>
+        <w:rPr>
+          <w:lang w:val="nl-NL"/>
+        </w:rPr>
+        <w:t>RGBImageVector</w:t>
+      </w:r>
+      <w:r>
+        <w:rPr>
+          <w:lang w:val="nl-NL"/>
+        </w:rPr>
+        <w:t xml:space="preserve">. We hebben de methodes en standaard implementatie getest en met </w:t>
+      </w:r>
+      <w:r>
+        <w:rPr>
+          <w:lang w:val="nl-NL"/>
+        </w:rPr>
+        <w:t xml:space="preserve">d.m.v. benchmarks met </w:t>
+      </w:r>
+      <w:r>
+        <w:rPr>
+          <w:lang w:val="nl-NL"/>
+        </w:rPr>
+        <w:t>elkaar vergeleken</w:t>
+      </w:r>
+      <w:r>
+        <w:rPr>
+          <w:lang w:val="nl-NL"/>
+        </w:rPr>
+        <w:t xml:space="preserve">. Deze benchmarks zijn in bijlage 1 te vinden. </w:t>
+      </w:r>
+      <w:r>
+        <w:rPr>
+          <w:lang w:val="nl-NL"/>
+        </w:rPr>
+        <w:t xml:space="preserve"> </w:t>
+      </w:r>
+      <w:r>
+        <w:rPr>
+          <w:lang w:val="nl-NL"/>
+        </w:rPr>
+        <w:t>Uit de benchmarks</w:t>
+      </w:r>
+      <w:r>
+        <w:rPr>
+          <w:lang w:val="nl-NL"/>
+        </w:rPr>
+        <w:t xml:space="preserve"> is gebleken dat </w:t>
+      </w:r>
+      <w:r>
+        <w:rPr>
+          <w:lang w:val="nl-NL"/>
+        </w:rPr>
+        <w:t>de methodes qua performance weinig verschillen.</w:t>
+      </w:r>
+      <w:r>
+        <w:rPr>
+          <w:lang w:val="nl-NL"/>
+        </w:rPr>
+        <w:t xml:space="preserve"> Het blijkt dat de RGBImageVector het snelst een afbeelding kan laden en weinig verschilt qua performance verschilt met de orginele implementatie. Ook is RGBImageVector de methode die het minst geheugen verbruikt. Daarnaast heeft een std::vector al standaard veel methodes die gebruikt kunnen worden eenvoudig extra functionaliteiten toe te voegen.</w:t>
+      </w:r>
+    </w:p>
+    <w:p>
+      <w:pPr>
+        <w:jc w:val="left"/>
+        <w:rPr>
+          <w:rFonts w:eastAsiaTheme="majorEastAsia" w:cstheme="majorBidi"/>
           <w:b/>
           <w:bCs/>
-        </w:rPr>
-        <w:t xml:space="preserve"> </w:t>
-      </w:r>
-      <w:r>
-        <w:rPr>
-          <w:rStyle w:val="CommentReference"/>
-          <w:b/>
-          <w:bCs/>
-        </w:rPr>
-        <w:commentReference w:id="3"/>
+          <w:color w:val="F00000"/>
+          <w:sz w:val="26"/>
+          <w:szCs w:val="26"/>
+          <w:lang w:val="nl-NL"/>
+        </w:rPr>
+      </w:pPr>
+      <w:r>
+        <w:rPr>
+          <w:lang w:val="nl-NL"/>
+        </w:rPr>
+        <w:br w:type="page"/>
       </w:r>
     </w:p>
     <w:p>
@@ -563,6 +647,7 @@
         <w:rPr>
           <w:lang w:val="nl-NL"/>
         </w:rPr>
+        <w:lastRenderedPageBreak/>
         <w:t>Implementatie</w:t>
       </w:r>
     </w:p>
@@ -580,7 +665,7 @@
           <w:lang w:val="nl-NL"/>
         </w:rPr>
       </w:pPr>
-      <w:commentRangeStart w:id="4"/>
+      <w:commentRangeStart w:id="3"/>
       <w:r>
         <w:rPr>
           <w:lang w:val="nl-NL"/>
@@ -593,7 +678,7 @@
         </w:rPr>
         <w:t>valuatie</w:t>
       </w:r>
-      <w:commentRangeEnd w:id="4"/>
+      <w:commentRangeEnd w:id="3"/>
       <w:r>
         <w:rPr>
           <w:rStyle w:val="CommentReference"/>
@@ -602,17 +687,3888 @@
           <w:bCs w:val="0"/>
           <w:color w:val="auto"/>
         </w:rPr>
-        <w:commentReference w:id="4"/>
+        <w:commentReference w:id="3"/>
       </w:r>
     </w:p>
     <w:p>
       <w:pPr>
+        <w:jc w:val="left"/>
+        <w:rPr>
+          <w:rFonts w:eastAsiaTheme="majorEastAsia" w:cstheme="majorBidi"/>
+          <w:b/>
+          <w:bCs/>
+          <w:color w:val="F00000"/>
+          <w:sz w:val="26"/>
+          <w:szCs w:val="26"/>
+          <w:lang w:val="nl-NL"/>
+        </w:rPr>
+      </w:pPr>
+      <w:r>
+        <w:rPr>
+          <w:lang w:val="nl-NL"/>
+        </w:rPr>
+        <w:br w:type="page"/>
+      </w:r>
+    </w:p>
+    <w:p>
+      <w:pPr>
+        <w:pStyle w:val="Heading2"/>
+        <w:rPr>
+          <w:lang w:val="nl-NL"/>
+        </w:rPr>
+      </w:pPr>
+      <w:r>
+        <w:rPr>
+          <w:lang w:val="nl-NL"/>
+        </w:rPr>
+        <w:lastRenderedPageBreak/>
+        <w:t>Bijlage: Benchmarks</w:t>
+      </w:r>
+    </w:p>
+    <w:p>
+      <w:pPr>
+        <w:pStyle w:val="Heading3"/>
+        <w:rPr>
+          <w:lang w:val="nl-NL"/>
+        </w:rPr>
+      </w:pPr>
+      <w:r>
+        <w:rPr>
+          <w:lang w:val="nl-NL"/>
+        </w:rPr>
+        <w:t>Benchmark 1: Afbeelding laden</w:t>
+      </w:r>
+    </w:p>
+    <w:p>
+      <w:pPr>
+        <w:rPr>
+          <w:lang w:val="nl-NL"/>
+        </w:rPr>
+      </w:pPr>
+      <w:r>
+        <w:rPr>
+          <w:lang w:val="nl-NL"/>
+        </w:rPr>
+        <w:t>Gemeten: aantal microseconden dat het inladen van dezelfde afbeelding duurt (loadImage).</w:t>
+      </w:r>
+    </w:p>
+    <w:tbl>
+      <w:tblPr>
+        <w:tblW w:w="8420" w:type="dxa"/>
+        <w:tblInd w:w="113" w:type="dxa"/>
+        <w:tblLook w:val="04A0" w:firstRow="1" w:lastRow="0" w:firstColumn="1" w:lastColumn="0" w:noHBand="0" w:noVBand="1"/>
+      </w:tblPr>
+      <w:tblGrid>
+        <w:gridCol w:w="1184"/>
+        <w:gridCol w:w="1580"/>
+        <w:gridCol w:w="1700"/>
+        <w:gridCol w:w="1530"/>
+        <w:gridCol w:w="1634"/>
+        <w:gridCol w:w="1060"/>
+      </w:tblGrid>
+      <w:tr>
+        <w:trPr>
+          <w:trHeight w:val="300"/>
+        </w:trPr>
+        <w:tc>
+          <w:tcPr>
+            <w:tcW w:w="1120" w:type="dxa"/>
+            <w:tcBorders>
+              <w:top w:val="single" w:sz="4" w:space="0" w:color="auto"/>
+              <w:left w:val="single" w:sz="4" w:space="0" w:color="auto"/>
+              <w:bottom w:val="single" w:sz="4" w:space="0" w:color="auto"/>
+              <w:right w:val="single" w:sz="4" w:space="0" w:color="auto"/>
+            </w:tcBorders>
+            <w:shd w:val="clear" w:color="auto" w:fill="auto"/>
+            <w:noWrap/>
+            <w:vAlign w:val="bottom"/>
+            <w:hideMark/>
+          </w:tcPr>
+          <w:p>
+            <w:pPr>
+              <w:spacing w:after="0" w:line="240" w:lineRule="auto"/>
+              <w:jc w:val="left"/>
+              <w:rPr>
+                <w:rFonts w:ascii="Calibri" w:eastAsia="Times New Roman" w:hAnsi="Calibri" w:cs="Times New Roman"/>
+                <w:color w:val="000000"/>
+                <w:sz w:val="22"/>
+              </w:rPr>
+            </w:pPr>
+            <w:r>
+              <w:rPr>
+                <w:rFonts w:ascii="Calibri" w:eastAsia="Times New Roman" w:hAnsi="Calibri" w:cs="Times New Roman"/>
+                <w:color w:val="000000"/>
+                <w:sz w:val="22"/>
+              </w:rPr>
+              <w:t> </w:t>
+            </w:r>
+          </w:p>
+        </w:tc>
+        <w:tc>
+          <w:tcPr>
+            <w:tcW w:w="1580" w:type="dxa"/>
+            <w:tcBorders>
+              <w:top w:val="single" w:sz="4" w:space="0" w:color="auto"/>
+              <w:left w:val="nil"/>
+              <w:bottom w:val="single" w:sz="4" w:space="0" w:color="auto"/>
+              <w:right w:val="single" w:sz="4" w:space="0" w:color="auto"/>
+            </w:tcBorders>
+            <w:shd w:val="clear" w:color="auto" w:fill="auto"/>
+            <w:noWrap/>
+            <w:vAlign w:val="bottom"/>
+            <w:hideMark/>
+          </w:tcPr>
+          <w:p>
+            <w:pPr>
+              <w:spacing w:after="0" w:line="240" w:lineRule="auto"/>
+              <w:jc w:val="left"/>
+              <w:rPr>
+                <w:rFonts w:ascii="Calibri" w:eastAsia="Times New Roman" w:hAnsi="Calibri" w:cs="Times New Roman"/>
+                <w:b/>
+                <w:bCs/>
+                <w:color w:val="000000"/>
+                <w:sz w:val="22"/>
+              </w:rPr>
+            </w:pPr>
+            <w:r>
+              <w:rPr>
+                <w:rFonts w:ascii="Calibri" w:eastAsia="Times New Roman" w:hAnsi="Calibri" w:cs="Times New Roman"/>
+                <w:b/>
+                <w:bCs/>
+                <w:color w:val="000000"/>
+                <w:sz w:val="22"/>
+              </w:rPr>
+              <w:t>ImageArray</w:t>
+            </w:r>
+          </w:p>
+        </w:tc>
+        <w:tc>
+          <w:tcPr>
+            <w:tcW w:w="1700" w:type="dxa"/>
+            <w:tcBorders>
+              <w:top w:val="single" w:sz="4" w:space="0" w:color="auto"/>
+              <w:left w:val="nil"/>
+              <w:bottom w:val="single" w:sz="4" w:space="0" w:color="auto"/>
+              <w:right w:val="single" w:sz="4" w:space="0" w:color="auto"/>
+            </w:tcBorders>
+            <w:shd w:val="clear" w:color="auto" w:fill="auto"/>
+            <w:noWrap/>
+            <w:vAlign w:val="bottom"/>
+            <w:hideMark/>
+          </w:tcPr>
+          <w:p>
+            <w:pPr>
+              <w:spacing w:after="0" w:line="240" w:lineRule="auto"/>
+              <w:jc w:val="left"/>
+              <w:rPr>
+                <w:rFonts w:ascii="Calibri" w:eastAsia="Times New Roman" w:hAnsi="Calibri" w:cs="Times New Roman"/>
+                <w:b/>
+                <w:bCs/>
+                <w:color w:val="000000"/>
+                <w:sz w:val="22"/>
+              </w:rPr>
+            </w:pPr>
+            <w:r>
+              <w:rPr>
+                <w:rFonts w:ascii="Calibri" w:eastAsia="Times New Roman" w:hAnsi="Calibri" w:cs="Times New Roman"/>
+                <w:b/>
+                <w:bCs/>
+                <w:color w:val="000000"/>
+                <w:sz w:val="22"/>
+              </w:rPr>
+              <w:t>ImageVector</w:t>
+            </w:r>
+          </w:p>
+        </w:tc>
+        <w:tc>
+          <w:tcPr>
+            <w:tcW w:w="1420" w:type="dxa"/>
+            <w:tcBorders>
+              <w:top w:val="single" w:sz="4" w:space="0" w:color="auto"/>
+              <w:left w:val="nil"/>
+              <w:bottom w:val="single" w:sz="4" w:space="0" w:color="auto"/>
+              <w:right w:val="single" w:sz="4" w:space="0" w:color="auto"/>
+            </w:tcBorders>
+            <w:shd w:val="clear" w:color="auto" w:fill="auto"/>
+            <w:noWrap/>
+            <w:vAlign w:val="bottom"/>
+            <w:hideMark/>
+          </w:tcPr>
+          <w:p>
+            <w:pPr>
+              <w:spacing w:after="0" w:line="240" w:lineRule="auto"/>
+              <w:jc w:val="left"/>
+              <w:rPr>
+                <w:rFonts w:ascii="Calibri" w:eastAsia="Times New Roman" w:hAnsi="Calibri" w:cs="Times New Roman"/>
+                <w:b/>
+                <w:bCs/>
+                <w:color w:val="000000"/>
+                <w:sz w:val="22"/>
+              </w:rPr>
+            </w:pPr>
+            <w:r>
+              <w:rPr>
+                <w:rFonts w:ascii="Calibri" w:eastAsia="Times New Roman" w:hAnsi="Calibri" w:cs="Times New Roman"/>
+                <w:b/>
+                <w:bCs/>
+                <w:color w:val="000000"/>
+                <w:sz w:val="22"/>
+              </w:rPr>
+              <w:t>Image2DArray</w:t>
+            </w:r>
+          </w:p>
+        </w:tc>
+        <w:tc>
+          <w:tcPr>
+            <w:tcW w:w="1540" w:type="dxa"/>
+            <w:tcBorders>
+              <w:top w:val="single" w:sz="4" w:space="0" w:color="auto"/>
+              <w:left w:val="nil"/>
+              <w:bottom w:val="single" w:sz="4" w:space="0" w:color="auto"/>
+              <w:right w:val="single" w:sz="4" w:space="0" w:color="auto"/>
+            </w:tcBorders>
+            <w:shd w:val="clear" w:color="auto" w:fill="auto"/>
+            <w:noWrap/>
+            <w:vAlign w:val="bottom"/>
+            <w:hideMark/>
+          </w:tcPr>
+          <w:p>
+            <w:pPr>
+              <w:spacing w:after="0" w:line="240" w:lineRule="auto"/>
+              <w:jc w:val="left"/>
+              <w:rPr>
+                <w:rFonts w:ascii="Calibri" w:eastAsia="Times New Roman" w:hAnsi="Calibri" w:cs="Times New Roman"/>
+                <w:b/>
+                <w:bCs/>
+                <w:color w:val="000000"/>
+                <w:sz w:val="22"/>
+              </w:rPr>
+            </w:pPr>
+            <w:r>
+              <w:rPr>
+                <w:rFonts w:ascii="Calibri" w:eastAsia="Times New Roman" w:hAnsi="Calibri" w:cs="Times New Roman"/>
+                <w:b/>
+                <w:bCs/>
+                <w:color w:val="000000"/>
+                <w:sz w:val="22"/>
+              </w:rPr>
+              <w:t>Image2DVector</w:t>
+            </w:r>
+          </w:p>
+        </w:tc>
+        <w:tc>
+          <w:tcPr>
+            <w:tcW w:w="1060" w:type="dxa"/>
+            <w:tcBorders>
+              <w:top w:val="single" w:sz="4" w:space="0" w:color="auto"/>
+              <w:left w:val="nil"/>
+              <w:bottom w:val="single" w:sz="4" w:space="0" w:color="auto"/>
+              <w:right w:val="single" w:sz="4" w:space="0" w:color="auto"/>
+            </w:tcBorders>
+            <w:shd w:val="clear" w:color="auto" w:fill="auto"/>
+            <w:noWrap/>
+            <w:vAlign w:val="bottom"/>
+            <w:hideMark/>
+          </w:tcPr>
+          <w:p>
+            <w:pPr>
+              <w:spacing w:after="0" w:line="240" w:lineRule="auto"/>
+              <w:jc w:val="left"/>
+              <w:rPr>
+                <w:rFonts w:ascii="Calibri" w:eastAsia="Times New Roman" w:hAnsi="Calibri" w:cs="Times New Roman"/>
+                <w:b/>
+                <w:bCs/>
+                <w:color w:val="000000"/>
+                <w:sz w:val="22"/>
+              </w:rPr>
+            </w:pPr>
+            <w:r>
+              <w:rPr>
+                <w:rFonts w:ascii="Calibri" w:eastAsia="Times New Roman" w:hAnsi="Calibri" w:cs="Times New Roman"/>
+                <w:b/>
+                <w:bCs/>
+                <w:color w:val="000000"/>
+                <w:sz w:val="22"/>
+              </w:rPr>
+              <w:t>Image</w:t>
+            </w:r>
+          </w:p>
+        </w:tc>
+      </w:tr>
+      <w:tr>
+        <w:trPr>
+          <w:trHeight w:val="300"/>
+        </w:trPr>
+        <w:tc>
+          <w:tcPr>
+            <w:tcW w:w="1120" w:type="dxa"/>
+            <w:tcBorders>
+              <w:top w:val="nil"/>
+              <w:left w:val="single" w:sz="4" w:space="0" w:color="auto"/>
+              <w:bottom w:val="single" w:sz="4" w:space="0" w:color="auto"/>
+              <w:right w:val="single" w:sz="4" w:space="0" w:color="auto"/>
+            </w:tcBorders>
+            <w:shd w:val="clear" w:color="auto" w:fill="auto"/>
+            <w:noWrap/>
+            <w:vAlign w:val="bottom"/>
+            <w:hideMark/>
+          </w:tcPr>
+          <w:p>
+            <w:pPr>
+              <w:spacing w:after="0" w:line="240" w:lineRule="auto"/>
+              <w:jc w:val="right"/>
+              <w:rPr>
+                <w:rFonts w:ascii="Calibri" w:eastAsia="Times New Roman" w:hAnsi="Calibri" w:cs="Times New Roman"/>
+                <w:color w:val="000000"/>
+                <w:sz w:val="22"/>
+              </w:rPr>
+            </w:pPr>
+            <w:r>
+              <w:rPr>
+                <w:rFonts w:ascii="Calibri" w:eastAsia="Times New Roman" w:hAnsi="Calibri" w:cs="Times New Roman"/>
+                <w:color w:val="000000"/>
+                <w:sz w:val="22"/>
+              </w:rPr>
+              <w:t>1</w:t>
+            </w:r>
+          </w:p>
+        </w:tc>
+        <w:tc>
+          <w:tcPr>
+            <w:tcW w:w="1580" w:type="dxa"/>
+            <w:tcBorders>
+              <w:top w:val="nil"/>
+              <w:left w:val="nil"/>
+              <w:bottom w:val="single" w:sz="4" w:space="0" w:color="auto"/>
+              <w:right w:val="single" w:sz="4" w:space="0" w:color="auto"/>
+            </w:tcBorders>
+            <w:shd w:val="clear" w:color="auto" w:fill="auto"/>
+            <w:noWrap/>
+            <w:vAlign w:val="bottom"/>
+            <w:hideMark/>
+          </w:tcPr>
+          <w:p>
+            <w:pPr>
+              <w:spacing w:after="0" w:line="240" w:lineRule="auto"/>
+              <w:jc w:val="right"/>
+              <w:rPr>
+                <w:rFonts w:ascii="Calibri" w:eastAsia="Times New Roman" w:hAnsi="Calibri" w:cs="Times New Roman"/>
+                <w:color w:val="000000"/>
+                <w:sz w:val="22"/>
+              </w:rPr>
+            </w:pPr>
+            <w:r>
+              <w:rPr>
+                <w:rFonts w:ascii="Calibri" w:eastAsia="Times New Roman" w:hAnsi="Calibri" w:cs="Times New Roman"/>
+                <w:color w:val="000000"/>
+                <w:sz w:val="22"/>
+              </w:rPr>
+              <w:t>16497</w:t>
+            </w:r>
+          </w:p>
+        </w:tc>
+        <w:tc>
+          <w:tcPr>
+            <w:tcW w:w="1700" w:type="dxa"/>
+            <w:tcBorders>
+              <w:top w:val="nil"/>
+              <w:left w:val="nil"/>
+              <w:bottom w:val="single" w:sz="4" w:space="0" w:color="auto"/>
+              <w:right w:val="single" w:sz="4" w:space="0" w:color="auto"/>
+            </w:tcBorders>
+            <w:shd w:val="clear" w:color="auto" w:fill="auto"/>
+            <w:noWrap/>
+            <w:vAlign w:val="bottom"/>
+            <w:hideMark/>
+          </w:tcPr>
+          <w:p>
+            <w:pPr>
+              <w:spacing w:after="0" w:line="240" w:lineRule="auto"/>
+              <w:jc w:val="right"/>
+              <w:rPr>
+                <w:rFonts w:ascii="Calibri" w:eastAsia="Times New Roman" w:hAnsi="Calibri" w:cs="Times New Roman"/>
+                <w:color w:val="000000"/>
+                <w:sz w:val="22"/>
+              </w:rPr>
+            </w:pPr>
+            <w:r>
+              <w:rPr>
+                <w:rFonts w:ascii="Calibri" w:eastAsia="Times New Roman" w:hAnsi="Calibri" w:cs="Times New Roman"/>
+                <w:color w:val="000000"/>
+                <w:sz w:val="22"/>
+              </w:rPr>
+              <w:t>14489</w:t>
+            </w:r>
+          </w:p>
+        </w:tc>
+        <w:tc>
+          <w:tcPr>
+            <w:tcW w:w="1420" w:type="dxa"/>
+            <w:tcBorders>
+              <w:top w:val="nil"/>
+              <w:left w:val="nil"/>
+              <w:bottom w:val="single" w:sz="4" w:space="0" w:color="auto"/>
+              <w:right w:val="single" w:sz="4" w:space="0" w:color="auto"/>
+            </w:tcBorders>
+            <w:shd w:val="clear" w:color="auto" w:fill="auto"/>
+            <w:noWrap/>
+            <w:vAlign w:val="bottom"/>
+            <w:hideMark/>
+          </w:tcPr>
+          <w:p>
+            <w:pPr>
+              <w:spacing w:after="0" w:line="240" w:lineRule="auto"/>
+              <w:jc w:val="right"/>
+              <w:rPr>
+                <w:rFonts w:ascii="Calibri" w:eastAsia="Times New Roman" w:hAnsi="Calibri" w:cs="Times New Roman"/>
+                <w:color w:val="000000"/>
+                <w:sz w:val="22"/>
+              </w:rPr>
+            </w:pPr>
+            <w:r>
+              <w:rPr>
+                <w:rFonts w:ascii="Calibri" w:eastAsia="Times New Roman" w:hAnsi="Calibri" w:cs="Times New Roman"/>
+                <w:color w:val="000000"/>
+                <w:sz w:val="22"/>
+              </w:rPr>
+              <w:t>17435</w:t>
+            </w:r>
+          </w:p>
+        </w:tc>
+        <w:tc>
+          <w:tcPr>
+            <w:tcW w:w="1540" w:type="dxa"/>
+            <w:tcBorders>
+              <w:top w:val="nil"/>
+              <w:left w:val="nil"/>
+              <w:bottom w:val="single" w:sz="4" w:space="0" w:color="auto"/>
+              <w:right w:val="single" w:sz="4" w:space="0" w:color="auto"/>
+            </w:tcBorders>
+            <w:shd w:val="clear" w:color="auto" w:fill="auto"/>
+            <w:noWrap/>
+            <w:vAlign w:val="bottom"/>
+            <w:hideMark/>
+          </w:tcPr>
+          <w:p>
+            <w:pPr>
+              <w:spacing w:after="0" w:line="240" w:lineRule="auto"/>
+              <w:jc w:val="right"/>
+              <w:rPr>
+                <w:rFonts w:ascii="Calibri" w:eastAsia="Times New Roman" w:hAnsi="Calibri" w:cs="Times New Roman"/>
+                <w:color w:val="000000"/>
+                <w:sz w:val="22"/>
+              </w:rPr>
+            </w:pPr>
+            <w:r>
+              <w:rPr>
+                <w:rFonts w:ascii="Calibri" w:eastAsia="Times New Roman" w:hAnsi="Calibri" w:cs="Times New Roman"/>
+                <w:color w:val="000000"/>
+                <w:sz w:val="22"/>
+              </w:rPr>
+              <w:t>21059</w:t>
+            </w:r>
+          </w:p>
+        </w:tc>
+        <w:tc>
+          <w:tcPr>
+            <w:tcW w:w="1060" w:type="dxa"/>
+            <w:tcBorders>
+              <w:top w:val="nil"/>
+              <w:left w:val="nil"/>
+              <w:bottom w:val="single" w:sz="4" w:space="0" w:color="auto"/>
+              <w:right w:val="single" w:sz="4" w:space="0" w:color="auto"/>
+            </w:tcBorders>
+            <w:shd w:val="clear" w:color="auto" w:fill="auto"/>
+            <w:noWrap/>
+            <w:vAlign w:val="bottom"/>
+            <w:hideMark/>
+          </w:tcPr>
+          <w:p>
+            <w:pPr>
+              <w:spacing w:after="0" w:line="240" w:lineRule="auto"/>
+              <w:jc w:val="right"/>
+              <w:rPr>
+                <w:rFonts w:ascii="Calibri" w:eastAsia="Times New Roman" w:hAnsi="Calibri" w:cs="Times New Roman"/>
+                <w:color w:val="000000"/>
+                <w:sz w:val="22"/>
+              </w:rPr>
+            </w:pPr>
+            <w:r>
+              <w:rPr>
+                <w:rFonts w:ascii="Calibri" w:eastAsia="Times New Roman" w:hAnsi="Calibri" w:cs="Times New Roman"/>
+                <w:color w:val="000000"/>
+                <w:sz w:val="22"/>
+              </w:rPr>
+              <w:t>15824</w:t>
+            </w:r>
+          </w:p>
+        </w:tc>
+      </w:tr>
+      <w:tr>
+        <w:trPr>
+          <w:trHeight w:val="300"/>
+        </w:trPr>
+        <w:tc>
+          <w:tcPr>
+            <w:tcW w:w="1120" w:type="dxa"/>
+            <w:tcBorders>
+              <w:top w:val="nil"/>
+              <w:left w:val="single" w:sz="4" w:space="0" w:color="auto"/>
+              <w:bottom w:val="single" w:sz="4" w:space="0" w:color="auto"/>
+              <w:right w:val="single" w:sz="4" w:space="0" w:color="auto"/>
+            </w:tcBorders>
+            <w:shd w:val="clear" w:color="auto" w:fill="auto"/>
+            <w:noWrap/>
+            <w:vAlign w:val="bottom"/>
+            <w:hideMark/>
+          </w:tcPr>
+          <w:p>
+            <w:pPr>
+              <w:spacing w:after="0" w:line="240" w:lineRule="auto"/>
+              <w:jc w:val="right"/>
+              <w:rPr>
+                <w:rFonts w:ascii="Calibri" w:eastAsia="Times New Roman" w:hAnsi="Calibri" w:cs="Times New Roman"/>
+                <w:color w:val="000000"/>
+                <w:sz w:val="22"/>
+              </w:rPr>
+            </w:pPr>
+            <w:r>
+              <w:rPr>
+                <w:rFonts w:ascii="Calibri" w:eastAsia="Times New Roman" w:hAnsi="Calibri" w:cs="Times New Roman"/>
+                <w:color w:val="000000"/>
+                <w:sz w:val="22"/>
+              </w:rPr>
+              <w:t>2</w:t>
+            </w:r>
+          </w:p>
+        </w:tc>
+        <w:tc>
+          <w:tcPr>
+            <w:tcW w:w="1580" w:type="dxa"/>
+            <w:tcBorders>
+              <w:top w:val="nil"/>
+              <w:left w:val="nil"/>
+              <w:bottom w:val="single" w:sz="4" w:space="0" w:color="auto"/>
+              <w:right w:val="single" w:sz="4" w:space="0" w:color="auto"/>
+            </w:tcBorders>
+            <w:shd w:val="clear" w:color="auto" w:fill="auto"/>
+            <w:noWrap/>
+            <w:vAlign w:val="bottom"/>
+            <w:hideMark/>
+          </w:tcPr>
+          <w:p>
+            <w:pPr>
+              <w:spacing w:after="0" w:line="240" w:lineRule="auto"/>
+              <w:jc w:val="right"/>
+              <w:rPr>
+                <w:rFonts w:ascii="Calibri" w:eastAsia="Times New Roman" w:hAnsi="Calibri" w:cs="Times New Roman"/>
+                <w:color w:val="000000"/>
+                <w:sz w:val="22"/>
+              </w:rPr>
+            </w:pPr>
+            <w:r>
+              <w:rPr>
+                <w:rFonts w:ascii="Calibri" w:eastAsia="Times New Roman" w:hAnsi="Calibri" w:cs="Times New Roman"/>
+                <w:color w:val="000000"/>
+                <w:sz w:val="22"/>
+              </w:rPr>
+              <w:t>15555</w:t>
+            </w:r>
+          </w:p>
+        </w:tc>
+        <w:tc>
+          <w:tcPr>
+            <w:tcW w:w="1700" w:type="dxa"/>
+            <w:tcBorders>
+              <w:top w:val="nil"/>
+              <w:left w:val="nil"/>
+              <w:bottom w:val="single" w:sz="4" w:space="0" w:color="auto"/>
+              <w:right w:val="single" w:sz="4" w:space="0" w:color="auto"/>
+            </w:tcBorders>
+            <w:shd w:val="clear" w:color="auto" w:fill="auto"/>
+            <w:noWrap/>
+            <w:vAlign w:val="bottom"/>
+            <w:hideMark/>
+          </w:tcPr>
+          <w:p>
+            <w:pPr>
+              <w:spacing w:after="0" w:line="240" w:lineRule="auto"/>
+              <w:jc w:val="right"/>
+              <w:rPr>
+                <w:rFonts w:ascii="Calibri" w:eastAsia="Times New Roman" w:hAnsi="Calibri" w:cs="Times New Roman"/>
+                <w:color w:val="000000"/>
+                <w:sz w:val="22"/>
+              </w:rPr>
+            </w:pPr>
+            <w:r>
+              <w:rPr>
+                <w:rFonts w:ascii="Calibri" w:eastAsia="Times New Roman" w:hAnsi="Calibri" w:cs="Times New Roman"/>
+                <w:color w:val="000000"/>
+                <w:sz w:val="22"/>
+              </w:rPr>
+              <w:t>13925</w:t>
+            </w:r>
+          </w:p>
+        </w:tc>
+        <w:tc>
+          <w:tcPr>
+            <w:tcW w:w="1420" w:type="dxa"/>
+            <w:tcBorders>
+              <w:top w:val="nil"/>
+              <w:left w:val="nil"/>
+              <w:bottom w:val="single" w:sz="4" w:space="0" w:color="auto"/>
+              <w:right w:val="single" w:sz="4" w:space="0" w:color="auto"/>
+            </w:tcBorders>
+            <w:shd w:val="clear" w:color="auto" w:fill="auto"/>
+            <w:noWrap/>
+            <w:vAlign w:val="bottom"/>
+            <w:hideMark/>
+          </w:tcPr>
+          <w:p>
+            <w:pPr>
+              <w:spacing w:after="0" w:line="240" w:lineRule="auto"/>
+              <w:jc w:val="right"/>
+              <w:rPr>
+                <w:rFonts w:ascii="Calibri" w:eastAsia="Times New Roman" w:hAnsi="Calibri" w:cs="Times New Roman"/>
+                <w:color w:val="000000"/>
+                <w:sz w:val="22"/>
+              </w:rPr>
+            </w:pPr>
+            <w:r>
+              <w:rPr>
+                <w:rFonts w:ascii="Calibri" w:eastAsia="Times New Roman" w:hAnsi="Calibri" w:cs="Times New Roman"/>
+                <w:color w:val="000000"/>
+                <w:sz w:val="22"/>
+              </w:rPr>
+              <w:t>14204</w:t>
+            </w:r>
+          </w:p>
+        </w:tc>
+        <w:tc>
+          <w:tcPr>
+            <w:tcW w:w="1540" w:type="dxa"/>
+            <w:tcBorders>
+              <w:top w:val="nil"/>
+              <w:left w:val="nil"/>
+              <w:bottom w:val="single" w:sz="4" w:space="0" w:color="auto"/>
+              <w:right w:val="single" w:sz="4" w:space="0" w:color="auto"/>
+            </w:tcBorders>
+            <w:shd w:val="clear" w:color="auto" w:fill="auto"/>
+            <w:noWrap/>
+            <w:vAlign w:val="bottom"/>
+            <w:hideMark/>
+          </w:tcPr>
+          <w:p>
+            <w:pPr>
+              <w:spacing w:after="0" w:line="240" w:lineRule="auto"/>
+              <w:jc w:val="right"/>
+              <w:rPr>
+                <w:rFonts w:ascii="Calibri" w:eastAsia="Times New Roman" w:hAnsi="Calibri" w:cs="Times New Roman"/>
+                <w:color w:val="000000"/>
+                <w:sz w:val="22"/>
+              </w:rPr>
+            </w:pPr>
+            <w:r>
+              <w:rPr>
+                <w:rFonts w:ascii="Calibri" w:eastAsia="Times New Roman" w:hAnsi="Calibri" w:cs="Times New Roman"/>
+                <w:color w:val="000000"/>
+                <w:sz w:val="22"/>
+              </w:rPr>
+              <w:t>21488</w:t>
+            </w:r>
+          </w:p>
+        </w:tc>
+        <w:tc>
+          <w:tcPr>
+            <w:tcW w:w="1060" w:type="dxa"/>
+            <w:tcBorders>
+              <w:top w:val="nil"/>
+              <w:left w:val="nil"/>
+              <w:bottom w:val="single" w:sz="4" w:space="0" w:color="auto"/>
+              <w:right w:val="single" w:sz="4" w:space="0" w:color="auto"/>
+            </w:tcBorders>
+            <w:shd w:val="clear" w:color="auto" w:fill="auto"/>
+            <w:noWrap/>
+            <w:vAlign w:val="bottom"/>
+            <w:hideMark/>
+          </w:tcPr>
+          <w:p>
+            <w:pPr>
+              <w:spacing w:after="0" w:line="240" w:lineRule="auto"/>
+              <w:jc w:val="right"/>
+              <w:rPr>
+                <w:rFonts w:ascii="Calibri" w:eastAsia="Times New Roman" w:hAnsi="Calibri" w:cs="Times New Roman"/>
+                <w:color w:val="000000"/>
+                <w:sz w:val="22"/>
+              </w:rPr>
+            </w:pPr>
+            <w:r>
+              <w:rPr>
+                <w:rFonts w:ascii="Calibri" w:eastAsia="Times New Roman" w:hAnsi="Calibri" w:cs="Times New Roman"/>
+                <w:color w:val="000000"/>
+                <w:sz w:val="22"/>
+              </w:rPr>
+              <w:t>15830</w:t>
+            </w:r>
+          </w:p>
+        </w:tc>
+      </w:tr>
+      <w:tr>
+        <w:trPr>
+          <w:trHeight w:val="300"/>
+        </w:trPr>
+        <w:tc>
+          <w:tcPr>
+            <w:tcW w:w="1120" w:type="dxa"/>
+            <w:tcBorders>
+              <w:top w:val="nil"/>
+              <w:left w:val="single" w:sz="4" w:space="0" w:color="auto"/>
+              <w:bottom w:val="single" w:sz="4" w:space="0" w:color="auto"/>
+              <w:right w:val="single" w:sz="4" w:space="0" w:color="auto"/>
+            </w:tcBorders>
+            <w:shd w:val="clear" w:color="auto" w:fill="auto"/>
+            <w:noWrap/>
+            <w:vAlign w:val="bottom"/>
+            <w:hideMark/>
+          </w:tcPr>
+          <w:p>
+            <w:pPr>
+              <w:spacing w:after="0" w:line="240" w:lineRule="auto"/>
+              <w:jc w:val="right"/>
+              <w:rPr>
+                <w:rFonts w:ascii="Calibri" w:eastAsia="Times New Roman" w:hAnsi="Calibri" w:cs="Times New Roman"/>
+                <w:color w:val="000000"/>
+                <w:sz w:val="22"/>
+              </w:rPr>
+            </w:pPr>
+            <w:r>
+              <w:rPr>
+                <w:rFonts w:ascii="Calibri" w:eastAsia="Times New Roman" w:hAnsi="Calibri" w:cs="Times New Roman"/>
+                <w:color w:val="000000"/>
+                <w:sz w:val="22"/>
+              </w:rPr>
+              <w:t>3</w:t>
+            </w:r>
+          </w:p>
+        </w:tc>
+        <w:tc>
+          <w:tcPr>
+            <w:tcW w:w="1580" w:type="dxa"/>
+            <w:tcBorders>
+              <w:top w:val="nil"/>
+              <w:left w:val="nil"/>
+              <w:bottom w:val="single" w:sz="4" w:space="0" w:color="auto"/>
+              <w:right w:val="single" w:sz="4" w:space="0" w:color="auto"/>
+            </w:tcBorders>
+            <w:shd w:val="clear" w:color="auto" w:fill="auto"/>
+            <w:noWrap/>
+            <w:vAlign w:val="bottom"/>
+            <w:hideMark/>
+          </w:tcPr>
+          <w:p>
+            <w:pPr>
+              <w:spacing w:after="0" w:line="240" w:lineRule="auto"/>
+              <w:jc w:val="right"/>
+              <w:rPr>
+                <w:rFonts w:ascii="Calibri" w:eastAsia="Times New Roman" w:hAnsi="Calibri" w:cs="Times New Roman"/>
+                <w:color w:val="000000"/>
+                <w:sz w:val="22"/>
+              </w:rPr>
+            </w:pPr>
+            <w:r>
+              <w:rPr>
+                <w:rFonts w:ascii="Calibri" w:eastAsia="Times New Roman" w:hAnsi="Calibri" w:cs="Times New Roman"/>
+                <w:color w:val="000000"/>
+                <w:sz w:val="22"/>
+              </w:rPr>
+              <w:t>15920</w:t>
+            </w:r>
+          </w:p>
+        </w:tc>
+        <w:tc>
+          <w:tcPr>
+            <w:tcW w:w="1700" w:type="dxa"/>
+            <w:tcBorders>
+              <w:top w:val="nil"/>
+              <w:left w:val="nil"/>
+              <w:bottom w:val="single" w:sz="4" w:space="0" w:color="auto"/>
+              <w:right w:val="single" w:sz="4" w:space="0" w:color="auto"/>
+            </w:tcBorders>
+            <w:shd w:val="clear" w:color="auto" w:fill="auto"/>
+            <w:noWrap/>
+            <w:vAlign w:val="bottom"/>
+            <w:hideMark/>
+          </w:tcPr>
+          <w:p>
+            <w:pPr>
+              <w:spacing w:after="0" w:line="240" w:lineRule="auto"/>
+              <w:jc w:val="right"/>
+              <w:rPr>
+                <w:rFonts w:ascii="Calibri" w:eastAsia="Times New Roman" w:hAnsi="Calibri" w:cs="Times New Roman"/>
+                <w:color w:val="000000"/>
+                <w:sz w:val="22"/>
+              </w:rPr>
+            </w:pPr>
+            <w:r>
+              <w:rPr>
+                <w:rFonts w:ascii="Calibri" w:eastAsia="Times New Roman" w:hAnsi="Calibri" w:cs="Times New Roman"/>
+                <w:color w:val="000000"/>
+                <w:sz w:val="22"/>
+              </w:rPr>
+              <w:t>13892</w:t>
+            </w:r>
+          </w:p>
+        </w:tc>
+        <w:tc>
+          <w:tcPr>
+            <w:tcW w:w="1420" w:type="dxa"/>
+            <w:tcBorders>
+              <w:top w:val="nil"/>
+              <w:left w:val="nil"/>
+              <w:bottom w:val="single" w:sz="4" w:space="0" w:color="auto"/>
+              <w:right w:val="single" w:sz="4" w:space="0" w:color="auto"/>
+            </w:tcBorders>
+            <w:shd w:val="clear" w:color="auto" w:fill="auto"/>
+            <w:noWrap/>
+            <w:vAlign w:val="bottom"/>
+            <w:hideMark/>
+          </w:tcPr>
+          <w:p>
+            <w:pPr>
+              <w:spacing w:after="0" w:line="240" w:lineRule="auto"/>
+              <w:jc w:val="right"/>
+              <w:rPr>
+                <w:rFonts w:ascii="Calibri" w:eastAsia="Times New Roman" w:hAnsi="Calibri" w:cs="Times New Roman"/>
+                <w:color w:val="000000"/>
+                <w:sz w:val="22"/>
+              </w:rPr>
+            </w:pPr>
+            <w:r>
+              <w:rPr>
+                <w:rFonts w:ascii="Calibri" w:eastAsia="Times New Roman" w:hAnsi="Calibri" w:cs="Times New Roman"/>
+                <w:color w:val="000000"/>
+                <w:sz w:val="22"/>
+              </w:rPr>
+              <w:t>14172</w:t>
+            </w:r>
+          </w:p>
+        </w:tc>
+        <w:tc>
+          <w:tcPr>
+            <w:tcW w:w="1540" w:type="dxa"/>
+            <w:tcBorders>
+              <w:top w:val="nil"/>
+              <w:left w:val="nil"/>
+              <w:bottom w:val="single" w:sz="4" w:space="0" w:color="auto"/>
+              <w:right w:val="single" w:sz="4" w:space="0" w:color="auto"/>
+            </w:tcBorders>
+            <w:shd w:val="clear" w:color="auto" w:fill="auto"/>
+            <w:noWrap/>
+            <w:vAlign w:val="bottom"/>
+            <w:hideMark/>
+          </w:tcPr>
+          <w:p>
+            <w:pPr>
+              <w:spacing w:after="0" w:line="240" w:lineRule="auto"/>
+              <w:jc w:val="right"/>
+              <w:rPr>
+                <w:rFonts w:ascii="Calibri" w:eastAsia="Times New Roman" w:hAnsi="Calibri" w:cs="Times New Roman"/>
+                <w:color w:val="000000"/>
+                <w:sz w:val="22"/>
+              </w:rPr>
+            </w:pPr>
+            <w:r>
+              <w:rPr>
+                <w:rFonts w:ascii="Calibri" w:eastAsia="Times New Roman" w:hAnsi="Calibri" w:cs="Times New Roman"/>
+                <w:color w:val="000000"/>
+                <w:sz w:val="22"/>
+              </w:rPr>
+              <w:t>20641</w:t>
+            </w:r>
+          </w:p>
+        </w:tc>
+        <w:tc>
+          <w:tcPr>
+            <w:tcW w:w="1060" w:type="dxa"/>
+            <w:tcBorders>
+              <w:top w:val="nil"/>
+              <w:left w:val="nil"/>
+              <w:bottom w:val="single" w:sz="4" w:space="0" w:color="auto"/>
+              <w:right w:val="single" w:sz="4" w:space="0" w:color="auto"/>
+            </w:tcBorders>
+            <w:shd w:val="clear" w:color="auto" w:fill="auto"/>
+            <w:noWrap/>
+            <w:vAlign w:val="bottom"/>
+            <w:hideMark/>
+          </w:tcPr>
+          <w:p>
+            <w:pPr>
+              <w:spacing w:after="0" w:line="240" w:lineRule="auto"/>
+              <w:jc w:val="right"/>
+              <w:rPr>
+                <w:rFonts w:ascii="Calibri" w:eastAsia="Times New Roman" w:hAnsi="Calibri" w:cs="Times New Roman"/>
+                <w:color w:val="000000"/>
+                <w:sz w:val="22"/>
+              </w:rPr>
+            </w:pPr>
+            <w:r>
+              <w:rPr>
+                <w:rFonts w:ascii="Calibri" w:eastAsia="Times New Roman" w:hAnsi="Calibri" w:cs="Times New Roman"/>
+                <w:color w:val="000000"/>
+                <w:sz w:val="22"/>
+              </w:rPr>
+              <w:t>15610</w:t>
+            </w:r>
+          </w:p>
+        </w:tc>
+      </w:tr>
+      <w:tr>
+        <w:trPr>
+          <w:trHeight w:val="300"/>
+        </w:trPr>
+        <w:tc>
+          <w:tcPr>
+            <w:tcW w:w="1120" w:type="dxa"/>
+            <w:tcBorders>
+              <w:top w:val="nil"/>
+              <w:left w:val="single" w:sz="4" w:space="0" w:color="auto"/>
+              <w:bottom w:val="single" w:sz="4" w:space="0" w:color="auto"/>
+              <w:right w:val="single" w:sz="4" w:space="0" w:color="auto"/>
+            </w:tcBorders>
+            <w:shd w:val="clear" w:color="auto" w:fill="auto"/>
+            <w:noWrap/>
+            <w:vAlign w:val="bottom"/>
+            <w:hideMark/>
+          </w:tcPr>
+          <w:p>
+            <w:pPr>
+              <w:spacing w:after="0" w:line="240" w:lineRule="auto"/>
+              <w:jc w:val="right"/>
+              <w:rPr>
+                <w:rFonts w:ascii="Calibri" w:eastAsia="Times New Roman" w:hAnsi="Calibri" w:cs="Times New Roman"/>
+                <w:color w:val="000000"/>
+                <w:sz w:val="22"/>
+              </w:rPr>
+            </w:pPr>
+            <w:r>
+              <w:rPr>
+                <w:rFonts w:ascii="Calibri" w:eastAsia="Times New Roman" w:hAnsi="Calibri" w:cs="Times New Roman"/>
+                <w:color w:val="000000"/>
+                <w:sz w:val="22"/>
+              </w:rPr>
+              <w:t>4</w:t>
+            </w:r>
+          </w:p>
+        </w:tc>
+        <w:tc>
+          <w:tcPr>
+            <w:tcW w:w="1580" w:type="dxa"/>
+            <w:tcBorders>
+              <w:top w:val="nil"/>
+              <w:left w:val="nil"/>
+              <w:bottom w:val="single" w:sz="4" w:space="0" w:color="auto"/>
+              <w:right w:val="single" w:sz="4" w:space="0" w:color="auto"/>
+            </w:tcBorders>
+            <w:shd w:val="clear" w:color="auto" w:fill="auto"/>
+            <w:noWrap/>
+            <w:vAlign w:val="bottom"/>
+            <w:hideMark/>
+          </w:tcPr>
+          <w:p>
+            <w:pPr>
+              <w:spacing w:after="0" w:line="240" w:lineRule="auto"/>
+              <w:jc w:val="right"/>
+              <w:rPr>
+                <w:rFonts w:ascii="Calibri" w:eastAsia="Times New Roman" w:hAnsi="Calibri" w:cs="Times New Roman"/>
+                <w:color w:val="000000"/>
+                <w:sz w:val="22"/>
+              </w:rPr>
+            </w:pPr>
+            <w:r>
+              <w:rPr>
+                <w:rFonts w:ascii="Calibri" w:eastAsia="Times New Roman" w:hAnsi="Calibri" w:cs="Times New Roman"/>
+                <w:color w:val="000000"/>
+                <w:sz w:val="22"/>
+              </w:rPr>
+              <w:t>15693</w:t>
+            </w:r>
+          </w:p>
+        </w:tc>
+        <w:tc>
+          <w:tcPr>
+            <w:tcW w:w="1700" w:type="dxa"/>
+            <w:tcBorders>
+              <w:top w:val="nil"/>
+              <w:left w:val="nil"/>
+              <w:bottom w:val="single" w:sz="4" w:space="0" w:color="auto"/>
+              <w:right w:val="single" w:sz="4" w:space="0" w:color="auto"/>
+            </w:tcBorders>
+            <w:shd w:val="clear" w:color="auto" w:fill="auto"/>
+            <w:noWrap/>
+            <w:vAlign w:val="bottom"/>
+            <w:hideMark/>
+          </w:tcPr>
+          <w:p>
+            <w:pPr>
+              <w:spacing w:after="0" w:line="240" w:lineRule="auto"/>
+              <w:jc w:val="right"/>
+              <w:rPr>
+                <w:rFonts w:ascii="Calibri" w:eastAsia="Times New Roman" w:hAnsi="Calibri" w:cs="Times New Roman"/>
+                <w:color w:val="000000"/>
+                <w:sz w:val="22"/>
+              </w:rPr>
+            </w:pPr>
+            <w:r>
+              <w:rPr>
+                <w:rFonts w:ascii="Calibri" w:eastAsia="Times New Roman" w:hAnsi="Calibri" w:cs="Times New Roman"/>
+                <w:color w:val="000000"/>
+                <w:sz w:val="22"/>
+              </w:rPr>
+              <w:t>14106</w:t>
+            </w:r>
+          </w:p>
+        </w:tc>
+        <w:tc>
+          <w:tcPr>
+            <w:tcW w:w="1420" w:type="dxa"/>
+            <w:tcBorders>
+              <w:top w:val="nil"/>
+              <w:left w:val="nil"/>
+              <w:bottom w:val="single" w:sz="4" w:space="0" w:color="auto"/>
+              <w:right w:val="single" w:sz="4" w:space="0" w:color="auto"/>
+            </w:tcBorders>
+            <w:shd w:val="clear" w:color="auto" w:fill="auto"/>
+            <w:noWrap/>
+            <w:vAlign w:val="bottom"/>
+            <w:hideMark/>
+          </w:tcPr>
+          <w:p>
+            <w:pPr>
+              <w:spacing w:after="0" w:line="240" w:lineRule="auto"/>
+              <w:jc w:val="right"/>
+              <w:rPr>
+                <w:rFonts w:ascii="Calibri" w:eastAsia="Times New Roman" w:hAnsi="Calibri" w:cs="Times New Roman"/>
+                <w:color w:val="000000"/>
+                <w:sz w:val="22"/>
+              </w:rPr>
+            </w:pPr>
+            <w:r>
+              <w:rPr>
+                <w:rFonts w:ascii="Calibri" w:eastAsia="Times New Roman" w:hAnsi="Calibri" w:cs="Times New Roman"/>
+                <w:color w:val="000000"/>
+                <w:sz w:val="22"/>
+              </w:rPr>
+              <w:t>14505</w:t>
+            </w:r>
+          </w:p>
+        </w:tc>
+        <w:tc>
+          <w:tcPr>
+            <w:tcW w:w="1540" w:type="dxa"/>
+            <w:tcBorders>
+              <w:top w:val="nil"/>
+              <w:left w:val="nil"/>
+              <w:bottom w:val="single" w:sz="4" w:space="0" w:color="auto"/>
+              <w:right w:val="single" w:sz="4" w:space="0" w:color="auto"/>
+            </w:tcBorders>
+            <w:shd w:val="clear" w:color="auto" w:fill="auto"/>
+            <w:noWrap/>
+            <w:vAlign w:val="bottom"/>
+            <w:hideMark/>
+          </w:tcPr>
+          <w:p>
+            <w:pPr>
+              <w:spacing w:after="0" w:line="240" w:lineRule="auto"/>
+              <w:jc w:val="right"/>
+              <w:rPr>
+                <w:rFonts w:ascii="Calibri" w:eastAsia="Times New Roman" w:hAnsi="Calibri" w:cs="Times New Roman"/>
+                <w:color w:val="000000"/>
+                <w:sz w:val="22"/>
+              </w:rPr>
+            </w:pPr>
+            <w:r>
+              <w:rPr>
+                <w:rFonts w:ascii="Calibri" w:eastAsia="Times New Roman" w:hAnsi="Calibri" w:cs="Times New Roman"/>
+                <w:color w:val="000000"/>
+                <w:sz w:val="22"/>
+              </w:rPr>
+              <w:t>20692</w:t>
+            </w:r>
+          </w:p>
+        </w:tc>
+        <w:tc>
+          <w:tcPr>
+            <w:tcW w:w="1060" w:type="dxa"/>
+            <w:tcBorders>
+              <w:top w:val="nil"/>
+              <w:left w:val="nil"/>
+              <w:bottom w:val="single" w:sz="4" w:space="0" w:color="auto"/>
+              <w:right w:val="single" w:sz="4" w:space="0" w:color="auto"/>
+            </w:tcBorders>
+            <w:shd w:val="clear" w:color="auto" w:fill="auto"/>
+            <w:noWrap/>
+            <w:vAlign w:val="bottom"/>
+            <w:hideMark/>
+          </w:tcPr>
+          <w:p>
+            <w:pPr>
+              <w:spacing w:after="0" w:line="240" w:lineRule="auto"/>
+              <w:jc w:val="right"/>
+              <w:rPr>
+                <w:rFonts w:ascii="Calibri" w:eastAsia="Times New Roman" w:hAnsi="Calibri" w:cs="Times New Roman"/>
+                <w:color w:val="000000"/>
+                <w:sz w:val="22"/>
+              </w:rPr>
+            </w:pPr>
+            <w:r>
+              <w:rPr>
+                <w:rFonts w:ascii="Calibri" w:eastAsia="Times New Roman" w:hAnsi="Calibri" w:cs="Times New Roman"/>
+                <w:color w:val="000000"/>
+                <w:sz w:val="22"/>
+              </w:rPr>
+              <w:t>16363</w:t>
+            </w:r>
+          </w:p>
+        </w:tc>
+      </w:tr>
+      <w:tr>
+        <w:trPr>
+          <w:trHeight w:val="315"/>
+        </w:trPr>
+        <w:tc>
+          <w:tcPr>
+            <w:tcW w:w="1120" w:type="dxa"/>
+            <w:tcBorders>
+              <w:top w:val="nil"/>
+              <w:left w:val="single" w:sz="4" w:space="0" w:color="auto"/>
+              <w:bottom w:val="double" w:sz="6" w:space="0" w:color="auto"/>
+              <w:right w:val="single" w:sz="4" w:space="0" w:color="auto"/>
+            </w:tcBorders>
+            <w:shd w:val="clear" w:color="auto" w:fill="auto"/>
+            <w:noWrap/>
+            <w:vAlign w:val="bottom"/>
+            <w:hideMark/>
+          </w:tcPr>
+          <w:p>
+            <w:pPr>
+              <w:spacing w:after="0" w:line="240" w:lineRule="auto"/>
+              <w:jc w:val="right"/>
+              <w:rPr>
+                <w:rFonts w:ascii="Calibri" w:eastAsia="Times New Roman" w:hAnsi="Calibri" w:cs="Times New Roman"/>
+                <w:color w:val="000000"/>
+                <w:sz w:val="22"/>
+              </w:rPr>
+            </w:pPr>
+            <w:r>
+              <w:rPr>
+                <w:rFonts w:ascii="Calibri" w:eastAsia="Times New Roman" w:hAnsi="Calibri" w:cs="Times New Roman"/>
+                <w:color w:val="000000"/>
+                <w:sz w:val="22"/>
+              </w:rPr>
+              <w:t>5</w:t>
+            </w:r>
+          </w:p>
+        </w:tc>
+        <w:tc>
+          <w:tcPr>
+            <w:tcW w:w="1580" w:type="dxa"/>
+            <w:tcBorders>
+              <w:top w:val="nil"/>
+              <w:left w:val="nil"/>
+              <w:bottom w:val="double" w:sz="6" w:space="0" w:color="auto"/>
+              <w:right w:val="single" w:sz="4" w:space="0" w:color="auto"/>
+            </w:tcBorders>
+            <w:shd w:val="clear" w:color="auto" w:fill="auto"/>
+            <w:noWrap/>
+            <w:vAlign w:val="bottom"/>
+            <w:hideMark/>
+          </w:tcPr>
+          <w:p>
+            <w:pPr>
+              <w:spacing w:after="0" w:line="240" w:lineRule="auto"/>
+              <w:jc w:val="right"/>
+              <w:rPr>
+                <w:rFonts w:ascii="Calibri" w:eastAsia="Times New Roman" w:hAnsi="Calibri" w:cs="Times New Roman"/>
+                <w:color w:val="000000"/>
+                <w:sz w:val="22"/>
+              </w:rPr>
+            </w:pPr>
+            <w:r>
+              <w:rPr>
+                <w:rFonts w:ascii="Calibri" w:eastAsia="Times New Roman" w:hAnsi="Calibri" w:cs="Times New Roman"/>
+                <w:color w:val="000000"/>
+                <w:sz w:val="22"/>
+              </w:rPr>
+              <w:t>15470</w:t>
+            </w:r>
+          </w:p>
+        </w:tc>
+        <w:tc>
+          <w:tcPr>
+            <w:tcW w:w="1700" w:type="dxa"/>
+            <w:tcBorders>
+              <w:top w:val="nil"/>
+              <w:left w:val="nil"/>
+              <w:bottom w:val="double" w:sz="6" w:space="0" w:color="auto"/>
+              <w:right w:val="single" w:sz="4" w:space="0" w:color="auto"/>
+            </w:tcBorders>
+            <w:shd w:val="clear" w:color="auto" w:fill="auto"/>
+            <w:noWrap/>
+            <w:vAlign w:val="bottom"/>
+            <w:hideMark/>
+          </w:tcPr>
+          <w:p>
+            <w:pPr>
+              <w:spacing w:after="0" w:line="240" w:lineRule="auto"/>
+              <w:jc w:val="right"/>
+              <w:rPr>
+                <w:rFonts w:ascii="Calibri" w:eastAsia="Times New Roman" w:hAnsi="Calibri" w:cs="Times New Roman"/>
+                <w:color w:val="000000"/>
+                <w:sz w:val="22"/>
+              </w:rPr>
+            </w:pPr>
+            <w:r>
+              <w:rPr>
+                <w:rFonts w:ascii="Calibri" w:eastAsia="Times New Roman" w:hAnsi="Calibri" w:cs="Times New Roman"/>
+                <w:color w:val="000000"/>
+                <w:sz w:val="22"/>
+              </w:rPr>
+              <w:t>15134</w:t>
+            </w:r>
+          </w:p>
+        </w:tc>
+        <w:tc>
+          <w:tcPr>
+            <w:tcW w:w="1420" w:type="dxa"/>
+            <w:tcBorders>
+              <w:top w:val="nil"/>
+              <w:left w:val="nil"/>
+              <w:bottom w:val="double" w:sz="6" w:space="0" w:color="auto"/>
+              <w:right w:val="single" w:sz="4" w:space="0" w:color="auto"/>
+            </w:tcBorders>
+            <w:shd w:val="clear" w:color="auto" w:fill="auto"/>
+            <w:noWrap/>
+            <w:vAlign w:val="bottom"/>
+            <w:hideMark/>
+          </w:tcPr>
+          <w:p>
+            <w:pPr>
+              <w:spacing w:after="0" w:line="240" w:lineRule="auto"/>
+              <w:jc w:val="right"/>
+              <w:rPr>
+                <w:rFonts w:ascii="Calibri" w:eastAsia="Times New Roman" w:hAnsi="Calibri" w:cs="Times New Roman"/>
+                <w:color w:val="000000"/>
+                <w:sz w:val="22"/>
+              </w:rPr>
+            </w:pPr>
+            <w:r>
+              <w:rPr>
+                <w:rFonts w:ascii="Calibri" w:eastAsia="Times New Roman" w:hAnsi="Calibri" w:cs="Times New Roman"/>
+                <w:color w:val="000000"/>
+                <w:sz w:val="22"/>
+              </w:rPr>
+              <w:t>14133</w:t>
+            </w:r>
+          </w:p>
+        </w:tc>
+        <w:tc>
+          <w:tcPr>
+            <w:tcW w:w="1540" w:type="dxa"/>
+            <w:tcBorders>
+              <w:top w:val="nil"/>
+              <w:left w:val="nil"/>
+              <w:bottom w:val="double" w:sz="6" w:space="0" w:color="auto"/>
+              <w:right w:val="single" w:sz="4" w:space="0" w:color="auto"/>
+            </w:tcBorders>
+            <w:shd w:val="clear" w:color="auto" w:fill="auto"/>
+            <w:noWrap/>
+            <w:vAlign w:val="bottom"/>
+            <w:hideMark/>
+          </w:tcPr>
+          <w:p>
+            <w:pPr>
+              <w:spacing w:after="0" w:line="240" w:lineRule="auto"/>
+              <w:jc w:val="right"/>
+              <w:rPr>
+                <w:rFonts w:ascii="Calibri" w:eastAsia="Times New Roman" w:hAnsi="Calibri" w:cs="Times New Roman"/>
+                <w:color w:val="000000"/>
+                <w:sz w:val="22"/>
+              </w:rPr>
+            </w:pPr>
+            <w:r>
+              <w:rPr>
+                <w:rFonts w:ascii="Calibri" w:eastAsia="Times New Roman" w:hAnsi="Calibri" w:cs="Times New Roman"/>
+                <w:color w:val="000000"/>
+                <w:sz w:val="22"/>
+              </w:rPr>
+              <w:t>20747</w:t>
+            </w:r>
+          </w:p>
+        </w:tc>
+        <w:tc>
+          <w:tcPr>
+            <w:tcW w:w="1060" w:type="dxa"/>
+            <w:tcBorders>
+              <w:top w:val="nil"/>
+              <w:left w:val="nil"/>
+              <w:bottom w:val="double" w:sz="6" w:space="0" w:color="auto"/>
+              <w:right w:val="single" w:sz="4" w:space="0" w:color="auto"/>
+            </w:tcBorders>
+            <w:shd w:val="clear" w:color="auto" w:fill="auto"/>
+            <w:noWrap/>
+            <w:vAlign w:val="bottom"/>
+            <w:hideMark/>
+          </w:tcPr>
+          <w:p>
+            <w:pPr>
+              <w:spacing w:after="0" w:line="240" w:lineRule="auto"/>
+              <w:jc w:val="right"/>
+              <w:rPr>
+                <w:rFonts w:ascii="Calibri" w:eastAsia="Times New Roman" w:hAnsi="Calibri" w:cs="Times New Roman"/>
+                <w:color w:val="000000"/>
+                <w:sz w:val="22"/>
+              </w:rPr>
+            </w:pPr>
+            <w:r>
+              <w:rPr>
+                <w:rFonts w:ascii="Calibri" w:eastAsia="Times New Roman" w:hAnsi="Calibri" w:cs="Times New Roman"/>
+                <w:color w:val="000000"/>
+                <w:sz w:val="22"/>
+              </w:rPr>
+              <w:t>15391</w:t>
+            </w:r>
+          </w:p>
+        </w:tc>
+      </w:tr>
+      <w:tr>
+        <w:trPr>
+          <w:trHeight w:val="315"/>
+        </w:trPr>
+        <w:tc>
+          <w:tcPr>
+            <w:tcW w:w="1120" w:type="dxa"/>
+            <w:tcBorders>
+              <w:top w:val="nil"/>
+              <w:left w:val="single" w:sz="4" w:space="0" w:color="auto"/>
+              <w:bottom w:val="single" w:sz="4" w:space="0" w:color="auto"/>
+              <w:right w:val="single" w:sz="4" w:space="0" w:color="auto"/>
+            </w:tcBorders>
+            <w:shd w:val="clear" w:color="auto" w:fill="auto"/>
+            <w:noWrap/>
+            <w:vAlign w:val="bottom"/>
+            <w:hideMark/>
+          </w:tcPr>
+          <w:p>
+            <w:pPr>
+              <w:spacing w:after="0" w:line="240" w:lineRule="auto"/>
+              <w:jc w:val="left"/>
+              <w:rPr>
+                <w:rFonts w:ascii="Calibri" w:eastAsia="Times New Roman" w:hAnsi="Calibri" w:cs="Times New Roman"/>
+                <w:b/>
+                <w:bCs/>
+                <w:color w:val="000000"/>
+                <w:sz w:val="22"/>
+              </w:rPr>
+            </w:pPr>
+            <w:r>
+              <w:rPr>
+                <w:rFonts w:ascii="Calibri" w:eastAsia="Times New Roman" w:hAnsi="Calibri" w:cs="Times New Roman"/>
+                <w:b/>
+                <w:bCs/>
+                <w:color w:val="000000"/>
+                <w:sz w:val="22"/>
+              </w:rPr>
+              <w:t>totaal</w:t>
+            </w:r>
+          </w:p>
+        </w:tc>
+        <w:tc>
+          <w:tcPr>
+            <w:tcW w:w="1580" w:type="dxa"/>
+            <w:tcBorders>
+              <w:top w:val="nil"/>
+              <w:left w:val="nil"/>
+              <w:bottom w:val="single" w:sz="4" w:space="0" w:color="auto"/>
+              <w:right w:val="single" w:sz="4" w:space="0" w:color="auto"/>
+            </w:tcBorders>
+            <w:shd w:val="clear" w:color="auto" w:fill="auto"/>
+            <w:noWrap/>
+            <w:vAlign w:val="bottom"/>
+            <w:hideMark/>
+          </w:tcPr>
+          <w:p>
+            <w:pPr>
+              <w:spacing w:after="0" w:line="240" w:lineRule="auto"/>
+              <w:jc w:val="right"/>
+              <w:rPr>
+                <w:rFonts w:ascii="Calibri" w:eastAsia="Times New Roman" w:hAnsi="Calibri" w:cs="Times New Roman"/>
+                <w:color w:val="000000"/>
+                <w:sz w:val="22"/>
+              </w:rPr>
+            </w:pPr>
+            <w:r>
+              <w:rPr>
+                <w:rFonts w:ascii="Calibri" w:eastAsia="Times New Roman" w:hAnsi="Calibri" w:cs="Times New Roman"/>
+                <w:color w:val="000000"/>
+                <w:sz w:val="22"/>
+              </w:rPr>
+              <w:t>79135</w:t>
+            </w:r>
+          </w:p>
+        </w:tc>
+        <w:tc>
+          <w:tcPr>
+            <w:tcW w:w="1700" w:type="dxa"/>
+            <w:tcBorders>
+              <w:top w:val="nil"/>
+              <w:left w:val="nil"/>
+              <w:bottom w:val="single" w:sz="4" w:space="0" w:color="auto"/>
+              <w:right w:val="single" w:sz="4" w:space="0" w:color="auto"/>
+            </w:tcBorders>
+            <w:shd w:val="clear" w:color="000000" w:fill="00B050"/>
+            <w:noWrap/>
+            <w:vAlign w:val="bottom"/>
+            <w:hideMark/>
+          </w:tcPr>
+          <w:p>
+            <w:pPr>
+              <w:spacing w:after="0" w:line="240" w:lineRule="auto"/>
+              <w:jc w:val="right"/>
+              <w:rPr>
+                <w:rFonts w:ascii="Calibri" w:eastAsia="Times New Roman" w:hAnsi="Calibri" w:cs="Times New Roman"/>
+                <w:color w:val="000000"/>
+                <w:sz w:val="22"/>
+              </w:rPr>
+            </w:pPr>
+            <w:r>
+              <w:rPr>
+                <w:rFonts w:ascii="Calibri" w:eastAsia="Times New Roman" w:hAnsi="Calibri" w:cs="Times New Roman"/>
+                <w:color w:val="000000"/>
+                <w:sz w:val="22"/>
+              </w:rPr>
+              <w:t>71546</w:t>
+            </w:r>
+          </w:p>
+        </w:tc>
+        <w:tc>
+          <w:tcPr>
+            <w:tcW w:w="1420" w:type="dxa"/>
+            <w:tcBorders>
+              <w:top w:val="nil"/>
+              <w:left w:val="nil"/>
+              <w:bottom w:val="single" w:sz="4" w:space="0" w:color="auto"/>
+              <w:right w:val="single" w:sz="4" w:space="0" w:color="auto"/>
+            </w:tcBorders>
+            <w:shd w:val="clear" w:color="auto" w:fill="auto"/>
+            <w:noWrap/>
+            <w:vAlign w:val="bottom"/>
+            <w:hideMark/>
+          </w:tcPr>
+          <w:p>
+            <w:pPr>
+              <w:spacing w:after="0" w:line="240" w:lineRule="auto"/>
+              <w:jc w:val="right"/>
+              <w:rPr>
+                <w:rFonts w:ascii="Calibri" w:eastAsia="Times New Roman" w:hAnsi="Calibri" w:cs="Times New Roman"/>
+                <w:color w:val="000000"/>
+                <w:sz w:val="22"/>
+              </w:rPr>
+            </w:pPr>
+            <w:r>
+              <w:rPr>
+                <w:rFonts w:ascii="Calibri" w:eastAsia="Times New Roman" w:hAnsi="Calibri" w:cs="Times New Roman"/>
+                <w:color w:val="000000"/>
+                <w:sz w:val="22"/>
+              </w:rPr>
+              <w:t>74449</w:t>
+            </w:r>
+          </w:p>
+        </w:tc>
+        <w:tc>
+          <w:tcPr>
+            <w:tcW w:w="1540" w:type="dxa"/>
+            <w:tcBorders>
+              <w:top w:val="nil"/>
+              <w:left w:val="nil"/>
+              <w:bottom w:val="single" w:sz="4" w:space="0" w:color="auto"/>
+              <w:right w:val="single" w:sz="4" w:space="0" w:color="auto"/>
+            </w:tcBorders>
+            <w:shd w:val="clear" w:color="000000" w:fill="FF0000"/>
+            <w:noWrap/>
+            <w:vAlign w:val="bottom"/>
+            <w:hideMark/>
+          </w:tcPr>
+          <w:p>
+            <w:pPr>
+              <w:spacing w:after="0" w:line="240" w:lineRule="auto"/>
+              <w:jc w:val="right"/>
+              <w:rPr>
+                <w:rFonts w:ascii="Calibri" w:eastAsia="Times New Roman" w:hAnsi="Calibri" w:cs="Times New Roman"/>
+                <w:color w:val="000000"/>
+                <w:sz w:val="22"/>
+              </w:rPr>
+            </w:pPr>
+            <w:r>
+              <w:rPr>
+                <w:rFonts w:ascii="Calibri" w:eastAsia="Times New Roman" w:hAnsi="Calibri" w:cs="Times New Roman"/>
+                <w:color w:val="000000"/>
+                <w:sz w:val="22"/>
+              </w:rPr>
+              <w:t>104627</w:t>
+            </w:r>
+          </w:p>
+        </w:tc>
+        <w:tc>
+          <w:tcPr>
+            <w:tcW w:w="1060" w:type="dxa"/>
+            <w:tcBorders>
+              <w:top w:val="nil"/>
+              <w:left w:val="nil"/>
+              <w:bottom w:val="single" w:sz="4" w:space="0" w:color="auto"/>
+              <w:right w:val="single" w:sz="4" w:space="0" w:color="auto"/>
+            </w:tcBorders>
+            <w:shd w:val="clear" w:color="auto" w:fill="auto"/>
+            <w:noWrap/>
+            <w:vAlign w:val="bottom"/>
+            <w:hideMark/>
+          </w:tcPr>
+          <w:p>
+            <w:pPr>
+              <w:spacing w:after="0" w:line="240" w:lineRule="auto"/>
+              <w:jc w:val="right"/>
+              <w:rPr>
+                <w:rFonts w:ascii="Calibri" w:eastAsia="Times New Roman" w:hAnsi="Calibri" w:cs="Times New Roman"/>
+                <w:color w:val="000000"/>
+                <w:sz w:val="22"/>
+              </w:rPr>
+            </w:pPr>
+            <w:r>
+              <w:rPr>
+                <w:rFonts w:ascii="Calibri" w:eastAsia="Times New Roman" w:hAnsi="Calibri" w:cs="Times New Roman"/>
+                <w:color w:val="000000"/>
+                <w:sz w:val="22"/>
+              </w:rPr>
+              <w:t>79018</w:t>
+            </w:r>
+          </w:p>
+        </w:tc>
+      </w:tr>
+      <w:tr>
+        <w:trPr>
+          <w:trHeight w:val="300"/>
+        </w:trPr>
+        <w:tc>
+          <w:tcPr>
+            <w:tcW w:w="1120" w:type="dxa"/>
+            <w:tcBorders>
+              <w:top w:val="nil"/>
+              <w:left w:val="single" w:sz="4" w:space="0" w:color="auto"/>
+              <w:bottom w:val="single" w:sz="4" w:space="0" w:color="auto"/>
+              <w:right w:val="single" w:sz="4" w:space="0" w:color="auto"/>
+            </w:tcBorders>
+            <w:shd w:val="clear" w:color="auto" w:fill="auto"/>
+            <w:noWrap/>
+            <w:vAlign w:val="bottom"/>
+            <w:hideMark/>
+          </w:tcPr>
+          <w:p>
+            <w:pPr>
+              <w:spacing w:after="0" w:line="240" w:lineRule="auto"/>
+              <w:jc w:val="left"/>
+              <w:rPr>
+                <w:rFonts w:ascii="Calibri" w:eastAsia="Times New Roman" w:hAnsi="Calibri" w:cs="Times New Roman"/>
+                <w:b/>
+                <w:bCs/>
+                <w:color w:val="000000"/>
+                <w:sz w:val="22"/>
+              </w:rPr>
+            </w:pPr>
+            <w:r>
+              <w:rPr>
+                <w:rFonts w:ascii="Calibri" w:eastAsia="Times New Roman" w:hAnsi="Calibri" w:cs="Times New Roman"/>
+                <w:b/>
+                <w:bCs/>
+                <w:color w:val="000000"/>
+                <w:sz w:val="22"/>
+              </w:rPr>
+              <w:t>gemiddeld</w:t>
+            </w:r>
+          </w:p>
+        </w:tc>
+        <w:tc>
+          <w:tcPr>
+            <w:tcW w:w="1580" w:type="dxa"/>
+            <w:tcBorders>
+              <w:top w:val="nil"/>
+              <w:left w:val="nil"/>
+              <w:bottom w:val="single" w:sz="4" w:space="0" w:color="auto"/>
+              <w:right w:val="single" w:sz="4" w:space="0" w:color="auto"/>
+            </w:tcBorders>
+            <w:shd w:val="clear" w:color="auto" w:fill="auto"/>
+            <w:noWrap/>
+            <w:vAlign w:val="bottom"/>
+            <w:hideMark/>
+          </w:tcPr>
+          <w:p>
+            <w:pPr>
+              <w:spacing w:after="0" w:line="240" w:lineRule="auto"/>
+              <w:jc w:val="right"/>
+              <w:rPr>
+                <w:rFonts w:ascii="Calibri" w:eastAsia="Times New Roman" w:hAnsi="Calibri" w:cs="Times New Roman"/>
+                <w:color w:val="000000"/>
+                <w:sz w:val="22"/>
+              </w:rPr>
+            </w:pPr>
+            <w:r>
+              <w:rPr>
+                <w:rFonts w:ascii="Calibri" w:eastAsia="Times New Roman" w:hAnsi="Calibri" w:cs="Times New Roman"/>
+                <w:color w:val="000000"/>
+                <w:sz w:val="22"/>
+              </w:rPr>
+              <w:t>15827</w:t>
+            </w:r>
+          </w:p>
+        </w:tc>
+        <w:tc>
+          <w:tcPr>
+            <w:tcW w:w="1700" w:type="dxa"/>
+            <w:tcBorders>
+              <w:top w:val="nil"/>
+              <w:left w:val="nil"/>
+              <w:bottom w:val="single" w:sz="4" w:space="0" w:color="auto"/>
+              <w:right w:val="single" w:sz="4" w:space="0" w:color="auto"/>
+            </w:tcBorders>
+            <w:shd w:val="clear" w:color="000000" w:fill="00B050"/>
+            <w:noWrap/>
+            <w:vAlign w:val="bottom"/>
+            <w:hideMark/>
+          </w:tcPr>
+          <w:p>
+            <w:pPr>
+              <w:spacing w:after="0" w:line="240" w:lineRule="auto"/>
+              <w:jc w:val="right"/>
+              <w:rPr>
+                <w:rFonts w:ascii="Calibri" w:eastAsia="Times New Roman" w:hAnsi="Calibri" w:cs="Times New Roman"/>
+                <w:color w:val="000000"/>
+                <w:sz w:val="22"/>
+              </w:rPr>
+            </w:pPr>
+            <w:r>
+              <w:rPr>
+                <w:rFonts w:ascii="Calibri" w:eastAsia="Times New Roman" w:hAnsi="Calibri" w:cs="Times New Roman"/>
+                <w:color w:val="000000"/>
+                <w:sz w:val="22"/>
+              </w:rPr>
+              <w:t>14309,2</w:t>
+            </w:r>
+          </w:p>
+        </w:tc>
+        <w:tc>
+          <w:tcPr>
+            <w:tcW w:w="1420" w:type="dxa"/>
+            <w:tcBorders>
+              <w:top w:val="nil"/>
+              <w:left w:val="nil"/>
+              <w:bottom w:val="single" w:sz="4" w:space="0" w:color="auto"/>
+              <w:right w:val="single" w:sz="4" w:space="0" w:color="auto"/>
+            </w:tcBorders>
+            <w:shd w:val="clear" w:color="auto" w:fill="auto"/>
+            <w:noWrap/>
+            <w:vAlign w:val="bottom"/>
+            <w:hideMark/>
+          </w:tcPr>
+          <w:p>
+            <w:pPr>
+              <w:spacing w:after="0" w:line="240" w:lineRule="auto"/>
+              <w:jc w:val="right"/>
+              <w:rPr>
+                <w:rFonts w:ascii="Calibri" w:eastAsia="Times New Roman" w:hAnsi="Calibri" w:cs="Times New Roman"/>
+                <w:color w:val="000000"/>
+                <w:sz w:val="22"/>
+              </w:rPr>
+            </w:pPr>
+            <w:r>
+              <w:rPr>
+                <w:rFonts w:ascii="Calibri" w:eastAsia="Times New Roman" w:hAnsi="Calibri" w:cs="Times New Roman"/>
+                <w:color w:val="000000"/>
+                <w:sz w:val="22"/>
+              </w:rPr>
+              <w:t>14889,8</w:t>
+            </w:r>
+          </w:p>
+        </w:tc>
+        <w:tc>
+          <w:tcPr>
+            <w:tcW w:w="1540" w:type="dxa"/>
+            <w:tcBorders>
+              <w:top w:val="nil"/>
+              <w:left w:val="nil"/>
+              <w:bottom w:val="single" w:sz="4" w:space="0" w:color="auto"/>
+              <w:right w:val="single" w:sz="4" w:space="0" w:color="auto"/>
+            </w:tcBorders>
+            <w:shd w:val="clear" w:color="auto" w:fill="auto"/>
+            <w:noWrap/>
+            <w:vAlign w:val="bottom"/>
+            <w:hideMark/>
+          </w:tcPr>
+          <w:p>
+            <w:pPr>
+              <w:spacing w:after="0" w:line="240" w:lineRule="auto"/>
+              <w:jc w:val="right"/>
+              <w:rPr>
+                <w:rFonts w:ascii="Calibri" w:eastAsia="Times New Roman" w:hAnsi="Calibri" w:cs="Times New Roman"/>
+                <w:color w:val="000000"/>
+                <w:sz w:val="22"/>
+              </w:rPr>
+            </w:pPr>
+            <w:r>
+              <w:rPr>
+                <w:rFonts w:ascii="Calibri" w:eastAsia="Times New Roman" w:hAnsi="Calibri" w:cs="Times New Roman"/>
+                <w:color w:val="000000"/>
+                <w:sz w:val="22"/>
+              </w:rPr>
+              <w:t>20925,4</w:t>
+            </w:r>
+          </w:p>
+        </w:tc>
+        <w:tc>
+          <w:tcPr>
+            <w:tcW w:w="1060" w:type="dxa"/>
+            <w:tcBorders>
+              <w:top w:val="nil"/>
+              <w:left w:val="nil"/>
+              <w:bottom w:val="single" w:sz="4" w:space="0" w:color="auto"/>
+              <w:right w:val="single" w:sz="4" w:space="0" w:color="auto"/>
+            </w:tcBorders>
+            <w:shd w:val="clear" w:color="auto" w:fill="auto"/>
+            <w:noWrap/>
+            <w:vAlign w:val="bottom"/>
+            <w:hideMark/>
+          </w:tcPr>
+          <w:p>
+            <w:pPr>
+              <w:spacing w:after="0" w:line="240" w:lineRule="auto"/>
+              <w:jc w:val="right"/>
+              <w:rPr>
+                <w:rFonts w:ascii="Calibri" w:eastAsia="Times New Roman" w:hAnsi="Calibri" w:cs="Times New Roman"/>
+                <w:color w:val="000000"/>
+                <w:sz w:val="22"/>
+              </w:rPr>
+            </w:pPr>
+            <w:r>
+              <w:rPr>
+                <w:rFonts w:ascii="Calibri" w:eastAsia="Times New Roman" w:hAnsi="Calibri" w:cs="Times New Roman"/>
+                <w:color w:val="000000"/>
+                <w:sz w:val="22"/>
+              </w:rPr>
+              <w:t>15803,6</w:t>
+            </w:r>
+          </w:p>
+        </w:tc>
+      </w:tr>
+    </w:tbl>
+    <w:p>
+      <w:pPr>
+        <w:rPr>
+          <w:lang w:val="nl-NL"/>
+        </w:rPr>
+      </w:pPr>
+    </w:p>
+    <w:p>
+      <w:pPr>
+        <w:pStyle w:val="Heading3"/>
+        <w:rPr>
+          <w:lang w:val="nl-NL"/>
+        </w:rPr>
+      </w:pPr>
+      <w:r>
+        <w:rPr>
+          <w:lang w:val="nl-NL"/>
+        </w:rPr>
+        <w:t>Benchmark 2</w:t>
+      </w:r>
+      <w:r>
+        <w:rPr>
+          <w:lang w:val="nl-NL"/>
+        </w:rPr>
+        <w:t xml:space="preserve">: </w:t>
+      </w:r>
+      <w:r>
+        <w:rPr>
+          <w:lang w:val="nl-NL"/>
+        </w:rPr>
+        <w:t>Geheugen gebruik</w:t>
+      </w:r>
+    </w:p>
+    <w:p>
+      <w:pPr>
+        <w:rPr>
+          <w:lang w:val="nl-NL"/>
+        </w:rPr>
+      </w:pPr>
+      <w:r>
+        <w:rPr>
+          <w:lang w:val="nl-NL"/>
+        </w:rPr>
+        <w:t>Gemeten: aantal kilobyte private geheugen het process verbruikt.</w:t>
+      </w:r>
+    </w:p>
+    <w:tbl>
+      <w:tblPr>
+        <w:tblW w:w="8420" w:type="dxa"/>
+        <w:tblInd w:w="113" w:type="dxa"/>
+        <w:tblLook w:val="04A0" w:firstRow="1" w:lastRow="0" w:firstColumn="1" w:lastColumn="0" w:noHBand="0" w:noVBand="1"/>
+      </w:tblPr>
+      <w:tblGrid>
+        <w:gridCol w:w="1120"/>
+        <w:gridCol w:w="1580"/>
+        <w:gridCol w:w="1700"/>
+        <w:gridCol w:w="1530"/>
+        <w:gridCol w:w="1634"/>
+        <w:gridCol w:w="1060"/>
+      </w:tblGrid>
+      <w:tr>
+        <w:trPr>
+          <w:trHeight w:val="300"/>
+        </w:trPr>
+        <w:tc>
+          <w:tcPr>
+            <w:tcW w:w="1120" w:type="dxa"/>
+            <w:tcBorders>
+              <w:top w:val="single" w:sz="4" w:space="0" w:color="auto"/>
+              <w:left w:val="single" w:sz="4" w:space="0" w:color="auto"/>
+              <w:bottom w:val="single" w:sz="4" w:space="0" w:color="auto"/>
+              <w:right w:val="single" w:sz="4" w:space="0" w:color="auto"/>
+            </w:tcBorders>
+            <w:shd w:val="clear" w:color="auto" w:fill="auto"/>
+            <w:noWrap/>
+            <w:vAlign w:val="bottom"/>
+            <w:hideMark/>
+          </w:tcPr>
+          <w:p>
+            <w:pPr>
+              <w:spacing w:after="0" w:line="240" w:lineRule="auto"/>
+              <w:jc w:val="left"/>
+              <w:rPr>
+                <w:rFonts w:ascii="Calibri" w:eastAsia="Times New Roman" w:hAnsi="Calibri" w:cs="Times New Roman"/>
+                <w:color w:val="000000"/>
+                <w:sz w:val="22"/>
+              </w:rPr>
+            </w:pPr>
+            <w:r>
+              <w:rPr>
+                <w:rFonts w:ascii="Calibri" w:eastAsia="Times New Roman" w:hAnsi="Calibri" w:cs="Times New Roman"/>
+                <w:color w:val="000000"/>
+                <w:sz w:val="22"/>
+              </w:rPr>
+              <w:t> </w:t>
+            </w:r>
+          </w:p>
+        </w:tc>
+        <w:tc>
+          <w:tcPr>
+            <w:tcW w:w="1580" w:type="dxa"/>
+            <w:tcBorders>
+              <w:top w:val="single" w:sz="4" w:space="0" w:color="auto"/>
+              <w:left w:val="nil"/>
+              <w:bottom w:val="single" w:sz="4" w:space="0" w:color="auto"/>
+              <w:right w:val="single" w:sz="4" w:space="0" w:color="auto"/>
+            </w:tcBorders>
+            <w:shd w:val="clear" w:color="auto" w:fill="auto"/>
+            <w:noWrap/>
+            <w:vAlign w:val="bottom"/>
+            <w:hideMark/>
+          </w:tcPr>
+          <w:p>
+            <w:pPr>
+              <w:spacing w:after="0" w:line="240" w:lineRule="auto"/>
+              <w:jc w:val="left"/>
+              <w:rPr>
+                <w:rFonts w:ascii="Calibri" w:eastAsia="Times New Roman" w:hAnsi="Calibri" w:cs="Times New Roman"/>
+                <w:b/>
+                <w:bCs/>
+                <w:color w:val="000000"/>
+                <w:sz w:val="22"/>
+              </w:rPr>
+            </w:pPr>
+            <w:r>
+              <w:rPr>
+                <w:rFonts w:ascii="Calibri" w:eastAsia="Times New Roman" w:hAnsi="Calibri" w:cs="Times New Roman"/>
+                <w:b/>
+                <w:bCs/>
+                <w:color w:val="000000"/>
+                <w:sz w:val="22"/>
+              </w:rPr>
+              <w:t>ImageArray</w:t>
+            </w:r>
+          </w:p>
+        </w:tc>
+        <w:tc>
+          <w:tcPr>
+            <w:tcW w:w="1700" w:type="dxa"/>
+            <w:tcBorders>
+              <w:top w:val="single" w:sz="4" w:space="0" w:color="auto"/>
+              <w:left w:val="nil"/>
+              <w:bottom w:val="single" w:sz="4" w:space="0" w:color="auto"/>
+              <w:right w:val="single" w:sz="4" w:space="0" w:color="auto"/>
+            </w:tcBorders>
+            <w:shd w:val="clear" w:color="auto" w:fill="auto"/>
+            <w:noWrap/>
+            <w:vAlign w:val="bottom"/>
+            <w:hideMark/>
+          </w:tcPr>
+          <w:p>
+            <w:pPr>
+              <w:spacing w:after="0" w:line="240" w:lineRule="auto"/>
+              <w:jc w:val="left"/>
+              <w:rPr>
+                <w:rFonts w:ascii="Calibri" w:eastAsia="Times New Roman" w:hAnsi="Calibri" w:cs="Times New Roman"/>
+                <w:b/>
+                <w:bCs/>
+                <w:color w:val="000000"/>
+                <w:sz w:val="22"/>
+              </w:rPr>
+            </w:pPr>
+            <w:r>
+              <w:rPr>
+                <w:rFonts w:ascii="Calibri" w:eastAsia="Times New Roman" w:hAnsi="Calibri" w:cs="Times New Roman"/>
+                <w:b/>
+                <w:bCs/>
+                <w:color w:val="000000"/>
+                <w:sz w:val="22"/>
+              </w:rPr>
+              <w:t>ImageVector</w:t>
+            </w:r>
+          </w:p>
+        </w:tc>
+        <w:tc>
+          <w:tcPr>
+            <w:tcW w:w="1420" w:type="dxa"/>
+            <w:tcBorders>
+              <w:top w:val="single" w:sz="4" w:space="0" w:color="auto"/>
+              <w:left w:val="nil"/>
+              <w:bottom w:val="single" w:sz="4" w:space="0" w:color="auto"/>
+              <w:right w:val="single" w:sz="4" w:space="0" w:color="auto"/>
+            </w:tcBorders>
+            <w:shd w:val="clear" w:color="auto" w:fill="auto"/>
+            <w:noWrap/>
+            <w:vAlign w:val="bottom"/>
+            <w:hideMark/>
+          </w:tcPr>
+          <w:p>
+            <w:pPr>
+              <w:spacing w:after="0" w:line="240" w:lineRule="auto"/>
+              <w:jc w:val="left"/>
+              <w:rPr>
+                <w:rFonts w:ascii="Calibri" w:eastAsia="Times New Roman" w:hAnsi="Calibri" w:cs="Times New Roman"/>
+                <w:b/>
+                <w:bCs/>
+                <w:color w:val="000000"/>
+                <w:sz w:val="22"/>
+              </w:rPr>
+            </w:pPr>
+            <w:r>
+              <w:rPr>
+                <w:rFonts w:ascii="Calibri" w:eastAsia="Times New Roman" w:hAnsi="Calibri" w:cs="Times New Roman"/>
+                <w:b/>
+                <w:bCs/>
+                <w:color w:val="000000"/>
+                <w:sz w:val="22"/>
+              </w:rPr>
+              <w:t>Image2DArray</w:t>
+            </w:r>
+          </w:p>
+        </w:tc>
+        <w:tc>
+          <w:tcPr>
+            <w:tcW w:w="1540" w:type="dxa"/>
+            <w:tcBorders>
+              <w:top w:val="single" w:sz="4" w:space="0" w:color="auto"/>
+              <w:left w:val="nil"/>
+              <w:bottom w:val="single" w:sz="4" w:space="0" w:color="auto"/>
+              <w:right w:val="single" w:sz="4" w:space="0" w:color="auto"/>
+            </w:tcBorders>
+            <w:shd w:val="clear" w:color="auto" w:fill="auto"/>
+            <w:noWrap/>
+            <w:vAlign w:val="bottom"/>
+            <w:hideMark/>
+          </w:tcPr>
+          <w:p>
+            <w:pPr>
+              <w:spacing w:after="0" w:line="240" w:lineRule="auto"/>
+              <w:jc w:val="left"/>
+              <w:rPr>
+                <w:rFonts w:ascii="Calibri" w:eastAsia="Times New Roman" w:hAnsi="Calibri" w:cs="Times New Roman"/>
+                <w:b/>
+                <w:bCs/>
+                <w:color w:val="000000"/>
+                <w:sz w:val="22"/>
+              </w:rPr>
+            </w:pPr>
+            <w:r>
+              <w:rPr>
+                <w:rFonts w:ascii="Calibri" w:eastAsia="Times New Roman" w:hAnsi="Calibri" w:cs="Times New Roman"/>
+                <w:b/>
+                <w:bCs/>
+                <w:color w:val="000000"/>
+                <w:sz w:val="22"/>
+              </w:rPr>
+              <w:t>Image2DVector</w:t>
+            </w:r>
+          </w:p>
+        </w:tc>
+        <w:tc>
+          <w:tcPr>
+            <w:tcW w:w="1060" w:type="dxa"/>
+            <w:tcBorders>
+              <w:top w:val="single" w:sz="4" w:space="0" w:color="auto"/>
+              <w:left w:val="nil"/>
+              <w:bottom w:val="single" w:sz="4" w:space="0" w:color="auto"/>
+              <w:right w:val="single" w:sz="4" w:space="0" w:color="auto"/>
+            </w:tcBorders>
+            <w:shd w:val="clear" w:color="auto" w:fill="auto"/>
+            <w:noWrap/>
+            <w:vAlign w:val="bottom"/>
+            <w:hideMark/>
+          </w:tcPr>
+          <w:p>
+            <w:pPr>
+              <w:spacing w:after="0" w:line="240" w:lineRule="auto"/>
+              <w:jc w:val="left"/>
+              <w:rPr>
+                <w:rFonts w:ascii="Calibri" w:eastAsia="Times New Roman" w:hAnsi="Calibri" w:cs="Times New Roman"/>
+                <w:b/>
+                <w:bCs/>
+                <w:color w:val="000000"/>
+                <w:sz w:val="22"/>
+              </w:rPr>
+            </w:pPr>
+            <w:r>
+              <w:rPr>
+                <w:rFonts w:ascii="Calibri" w:eastAsia="Times New Roman" w:hAnsi="Calibri" w:cs="Times New Roman"/>
+                <w:b/>
+                <w:bCs/>
+                <w:color w:val="000000"/>
+                <w:sz w:val="22"/>
+              </w:rPr>
+              <w:t>Image</w:t>
+            </w:r>
+          </w:p>
+        </w:tc>
+      </w:tr>
+      <w:tr>
+        <w:trPr>
+          <w:trHeight w:val="300"/>
+        </w:trPr>
+        <w:tc>
+          <w:tcPr>
+            <w:tcW w:w="1120" w:type="dxa"/>
+            <w:tcBorders>
+              <w:top w:val="nil"/>
+              <w:left w:val="single" w:sz="4" w:space="0" w:color="auto"/>
+              <w:bottom w:val="single" w:sz="4" w:space="0" w:color="auto"/>
+              <w:right w:val="single" w:sz="4" w:space="0" w:color="auto"/>
+            </w:tcBorders>
+            <w:shd w:val="clear" w:color="auto" w:fill="auto"/>
+            <w:noWrap/>
+            <w:vAlign w:val="bottom"/>
+            <w:hideMark/>
+          </w:tcPr>
+          <w:p>
+            <w:pPr>
+              <w:spacing w:after="0" w:line="240" w:lineRule="auto"/>
+              <w:jc w:val="left"/>
+              <w:rPr>
+                <w:rFonts w:ascii="Calibri" w:eastAsia="Times New Roman" w:hAnsi="Calibri" w:cs="Times New Roman"/>
+                <w:color w:val="000000"/>
+                <w:sz w:val="22"/>
+              </w:rPr>
+            </w:pPr>
+            <w:r>
+              <w:rPr>
+                <w:rFonts w:ascii="Calibri" w:eastAsia="Times New Roman" w:hAnsi="Calibri" w:cs="Times New Roman"/>
+                <w:color w:val="000000"/>
+                <w:sz w:val="22"/>
+              </w:rPr>
+              <w:t> </w:t>
+            </w:r>
+          </w:p>
+        </w:tc>
+        <w:tc>
+          <w:tcPr>
+            <w:tcW w:w="1580" w:type="dxa"/>
+            <w:tcBorders>
+              <w:top w:val="nil"/>
+              <w:left w:val="nil"/>
+              <w:bottom w:val="single" w:sz="4" w:space="0" w:color="auto"/>
+              <w:right w:val="single" w:sz="4" w:space="0" w:color="auto"/>
+            </w:tcBorders>
+            <w:shd w:val="clear" w:color="auto" w:fill="auto"/>
+            <w:noWrap/>
+            <w:vAlign w:val="bottom"/>
+            <w:hideMark/>
+          </w:tcPr>
+          <w:p>
+            <w:pPr>
+              <w:spacing w:after="0" w:line="240" w:lineRule="auto"/>
+              <w:jc w:val="right"/>
+              <w:rPr>
+                <w:rFonts w:ascii="Calibri" w:eastAsia="Times New Roman" w:hAnsi="Calibri" w:cs="Times New Roman"/>
+                <w:color w:val="000000"/>
+                <w:sz w:val="22"/>
+              </w:rPr>
+            </w:pPr>
+            <w:r>
+              <w:rPr>
+                <w:rFonts w:ascii="Calibri" w:eastAsia="Times New Roman" w:hAnsi="Calibri" w:cs="Times New Roman"/>
+                <w:color w:val="000000"/>
+                <w:sz w:val="22"/>
+              </w:rPr>
+              <w:t>1540</w:t>
+            </w:r>
+          </w:p>
+        </w:tc>
+        <w:tc>
+          <w:tcPr>
+            <w:tcW w:w="1700" w:type="dxa"/>
+            <w:tcBorders>
+              <w:top w:val="nil"/>
+              <w:left w:val="nil"/>
+              <w:bottom w:val="single" w:sz="4" w:space="0" w:color="auto"/>
+              <w:right w:val="single" w:sz="4" w:space="0" w:color="auto"/>
+            </w:tcBorders>
+            <w:shd w:val="clear" w:color="000000" w:fill="00B050"/>
+            <w:noWrap/>
+            <w:vAlign w:val="bottom"/>
+            <w:hideMark/>
+          </w:tcPr>
+          <w:p>
+            <w:pPr>
+              <w:spacing w:after="0" w:line="240" w:lineRule="auto"/>
+              <w:jc w:val="right"/>
+              <w:rPr>
+                <w:rFonts w:ascii="Calibri" w:eastAsia="Times New Roman" w:hAnsi="Calibri" w:cs="Times New Roman"/>
+                <w:color w:val="000000"/>
+                <w:sz w:val="22"/>
+              </w:rPr>
+            </w:pPr>
+            <w:r>
+              <w:rPr>
+                <w:rFonts w:ascii="Calibri" w:eastAsia="Times New Roman" w:hAnsi="Calibri" w:cs="Times New Roman"/>
+                <w:color w:val="000000"/>
+                <w:sz w:val="22"/>
+              </w:rPr>
+              <w:t>1448</w:t>
+            </w:r>
+          </w:p>
+        </w:tc>
+        <w:tc>
+          <w:tcPr>
+            <w:tcW w:w="1420" w:type="dxa"/>
+            <w:tcBorders>
+              <w:top w:val="nil"/>
+              <w:left w:val="nil"/>
+              <w:bottom w:val="single" w:sz="4" w:space="0" w:color="auto"/>
+              <w:right w:val="single" w:sz="4" w:space="0" w:color="auto"/>
+            </w:tcBorders>
+            <w:shd w:val="clear" w:color="000000" w:fill="FF0000"/>
+            <w:noWrap/>
+            <w:vAlign w:val="bottom"/>
+            <w:hideMark/>
+          </w:tcPr>
+          <w:p>
+            <w:pPr>
+              <w:spacing w:after="0" w:line="240" w:lineRule="auto"/>
+              <w:jc w:val="right"/>
+              <w:rPr>
+                <w:rFonts w:ascii="Calibri" w:eastAsia="Times New Roman" w:hAnsi="Calibri" w:cs="Times New Roman"/>
+                <w:color w:val="000000"/>
+                <w:sz w:val="22"/>
+              </w:rPr>
+            </w:pPr>
+            <w:r>
+              <w:rPr>
+                <w:rFonts w:ascii="Calibri" w:eastAsia="Times New Roman" w:hAnsi="Calibri" w:cs="Times New Roman"/>
+                <w:color w:val="000000"/>
+                <w:sz w:val="22"/>
+              </w:rPr>
+              <w:t>3684</w:t>
+            </w:r>
+          </w:p>
+        </w:tc>
+        <w:tc>
+          <w:tcPr>
+            <w:tcW w:w="1540" w:type="dxa"/>
+            <w:tcBorders>
+              <w:top w:val="nil"/>
+              <w:left w:val="nil"/>
+              <w:bottom w:val="single" w:sz="4" w:space="0" w:color="auto"/>
+              <w:right w:val="single" w:sz="4" w:space="0" w:color="auto"/>
+            </w:tcBorders>
+            <w:shd w:val="clear" w:color="auto" w:fill="auto"/>
+            <w:noWrap/>
+            <w:vAlign w:val="bottom"/>
+            <w:hideMark/>
+          </w:tcPr>
+          <w:p>
+            <w:pPr>
+              <w:spacing w:after="0" w:line="240" w:lineRule="auto"/>
+              <w:jc w:val="right"/>
+              <w:rPr>
+                <w:rFonts w:ascii="Calibri" w:eastAsia="Times New Roman" w:hAnsi="Calibri" w:cs="Times New Roman"/>
+                <w:color w:val="000000"/>
+                <w:sz w:val="22"/>
+              </w:rPr>
+            </w:pPr>
+            <w:r>
+              <w:rPr>
+                <w:rFonts w:ascii="Calibri" w:eastAsia="Times New Roman" w:hAnsi="Calibri" w:cs="Times New Roman"/>
+                <w:color w:val="000000"/>
+                <w:sz w:val="22"/>
+              </w:rPr>
+              <w:t>1792</w:t>
+            </w:r>
+          </w:p>
+        </w:tc>
+        <w:tc>
+          <w:tcPr>
+            <w:tcW w:w="1060" w:type="dxa"/>
+            <w:tcBorders>
+              <w:top w:val="nil"/>
+              <w:left w:val="nil"/>
+              <w:bottom w:val="single" w:sz="4" w:space="0" w:color="auto"/>
+              <w:right w:val="single" w:sz="4" w:space="0" w:color="auto"/>
+            </w:tcBorders>
+            <w:shd w:val="clear" w:color="auto" w:fill="auto"/>
+            <w:noWrap/>
+            <w:vAlign w:val="bottom"/>
+            <w:hideMark/>
+          </w:tcPr>
+          <w:p>
+            <w:pPr>
+              <w:spacing w:after="0" w:line="240" w:lineRule="auto"/>
+              <w:jc w:val="right"/>
+              <w:rPr>
+                <w:rFonts w:ascii="Calibri" w:eastAsia="Times New Roman" w:hAnsi="Calibri" w:cs="Times New Roman"/>
+                <w:color w:val="000000"/>
+                <w:sz w:val="22"/>
+              </w:rPr>
+            </w:pPr>
+            <w:r>
+              <w:rPr>
+                <w:rFonts w:ascii="Calibri" w:eastAsia="Times New Roman" w:hAnsi="Calibri" w:cs="Times New Roman"/>
+                <w:color w:val="000000"/>
+                <w:sz w:val="22"/>
+              </w:rPr>
+              <w:t>1536</w:t>
+            </w:r>
+          </w:p>
+        </w:tc>
+      </w:tr>
+    </w:tbl>
+    <w:p>
+      <w:pPr>
+        <w:pStyle w:val="Heading3"/>
+        <w:rPr>
+          <w:lang w:val="nl-NL"/>
+        </w:rPr>
+      </w:pPr>
+    </w:p>
+    <w:p>
+      <w:pPr>
+        <w:pStyle w:val="Heading3"/>
+        <w:rPr>
+          <w:lang w:val="nl-NL"/>
+        </w:rPr>
+      </w:pPr>
+      <w:r>
+        <w:rPr>
+          <w:lang w:val="nl-NL"/>
+        </w:rPr>
+        <w:t>Benchmark 3</w:t>
+      </w:r>
+      <w:r>
+        <w:rPr>
+          <w:lang w:val="nl-NL"/>
+        </w:rPr>
+        <w:t xml:space="preserve">: </w:t>
+      </w:r>
+      <w:r>
+        <w:rPr>
+          <w:lang w:val="nl-NL"/>
+        </w:rPr>
+        <w:t>Ophalen willekeurige pixels</w:t>
+      </w:r>
+    </w:p>
+    <w:p>
+      <w:pPr>
+        <w:rPr>
+          <w:lang w:val="nl-NL"/>
+        </w:rPr>
+      </w:pPr>
+      <w:r>
+        <w:rPr>
+          <w:lang w:val="nl-NL"/>
+        </w:rPr>
+        <w:t>Gemeten: aantal microseconden het gemiddeld duurt om een pixel op te halen (100.000 operaties om zo een betrouwbaar resultaat te krijgen).</w:t>
+      </w:r>
+    </w:p>
+    <w:tbl>
+      <w:tblPr>
+        <w:tblW w:w="8420" w:type="dxa"/>
+        <w:tblInd w:w="113" w:type="dxa"/>
+        <w:tblLook w:val="04A0" w:firstRow="1" w:lastRow="0" w:firstColumn="1" w:lastColumn="0" w:noHBand="0" w:noVBand="1"/>
+      </w:tblPr>
+      <w:tblGrid>
+        <w:gridCol w:w="1306"/>
+        <w:gridCol w:w="1580"/>
+        <w:gridCol w:w="1700"/>
+        <w:gridCol w:w="1530"/>
+        <w:gridCol w:w="1634"/>
+        <w:gridCol w:w="1060"/>
+      </w:tblGrid>
+      <w:tr>
+        <w:trPr>
+          <w:trHeight w:val="300"/>
+        </w:trPr>
+        <w:tc>
+          <w:tcPr>
+            <w:tcW w:w="1120" w:type="dxa"/>
+            <w:tcBorders>
+              <w:top w:val="single" w:sz="4" w:space="0" w:color="auto"/>
+              <w:left w:val="single" w:sz="4" w:space="0" w:color="auto"/>
+              <w:bottom w:val="single" w:sz="4" w:space="0" w:color="auto"/>
+              <w:right w:val="single" w:sz="4" w:space="0" w:color="auto"/>
+            </w:tcBorders>
+            <w:shd w:val="clear" w:color="auto" w:fill="auto"/>
+            <w:noWrap/>
+            <w:vAlign w:val="bottom"/>
+            <w:hideMark/>
+          </w:tcPr>
+          <w:p>
+            <w:pPr>
+              <w:spacing w:after="0" w:line="240" w:lineRule="auto"/>
+              <w:jc w:val="left"/>
+              <w:rPr>
+                <w:rFonts w:ascii="Calibri" w:eastAsia="Times New Roman" w:hAnsi="Calibri" w:cs="Times New Roman"/>
+                <w:color w:val="000000"/>
+                <w:sz w:val="22"/>
+              </w:rPr>
+            </w:pPr>
+            <w:r>
+              <w:rPr>
+                <w:rFonts w:ascii="Calibri" w:eastAsia="Times New Roman" w:hAnsi="Calibri" w:cs="Times New Roman"/>
+                <w:color w:val="000000"/>
+                <w:sz w:val="22"/>
+              </w:rPr>
+              <w:t> </w:t>
+            </w:r>
+            <w:r>
+              <w:rPr>
+                <w:rFonts w:ascii="Calibri" w:eastAsia="Times New Roman" w:hAnsi="Calibri" w:cs="Times New Roman"/>
+                <w:color w:val="000000"/>
+                <w:sz w:val="22"/>
+              </w:rPr>
+              <w:t>methode</w:t>
+            </w:r>
+          </w:p>
+        </w:tc>
+        <w:tc>
+          <w:tcPr>
+            <w:tcW w:w="1580" w:type="dxa"/>
+            <w:tcBorders>
+              <w:top w:val="single" w:sz="4" w:space="0" w:color="auto"/>
+              <w:left w:val="nil"/>
+              <w:bottom w:val="single" w:sz="4" w:space="0" w:color="auto"/>
+              <w:right w:val="single" w:sz="4" w:space="0" w:color="auto"/>
+            </w:tcBorders>
+            <w:shd w:val="clear" w:color="auto" w:fill="auto"/>
+            <w:noWrap/>
+            <w:vAlign w:val="bottom"/>
+            <w:hideMark/>
+          </w:tcPr>
+          <w:p>
+            <w:pPr>
+              <w:spacing w:after="0" w:line="240" w:lineRule="auto"/>
+              <w:jc w:val="left"/>
+              <w:rPr>
+                <w:rFonts w:ascii="Calibri" w:eastAsia="Times New Roman" w:hAnsi="Calibri" w:cs="Times New Roman"/>
+                <w:b/>
+                <w:bCs/>
+                <w:color w:val="000000"/>
+                <w:sz w:val="22"/>
+              </w:rPr>
+            </w:pPr>
+            <w:r>
+              <w:rPr>
+                <w:rFonts w:ascii="Calibri" w:eastAsia="Times New Roman" w:hAnsi="Calibri" w:cs="Times New Roman"/>
+                <w:b/>
+                <w:bCs/>
+                <w:color w:val="000000"/>
+                <w:sz w:val="22"/>
+              </w:rPr>
+              <w:t>ImageArray</w:t>
+            </w:r>
+          </w:p>
+        </w:tc>
+        <w:tc>
+          <w:tcPr>
+            <w:tcW w:w="1700" w:type="dxa"/>
+            <w:tcBorders>
+              <w:top w:val="single" w:sz="4" w:space="0" w:color="auto"/>
+              <w:left w:val="nil"/>
+              <w:bottom w:val="single" w:sz="4" w:space="0" w:color="auto"/>
+              <w:right w:val="single" w:sz="4" w:space="0" w:color="auto"/>
+            </w:tcBorders>
+            <w:shd w:val="clear" w:color="auto" w:fill="auto"/>
+            <w:noWrap/>
+            <w:vAlign w:val="bottom"/>
+            <w:hideMark/>
+          </w:tcPr>
+          <w:p>
+            <w:pPr>
+              <w:spacing w:after="0" w:line="240" w:lineRule="auto"/>
+              <w:jc w:val="left"/>
+              <w:rPr>
+                <w:rFonts w:ascii="Calibri" w:eastAsia="Times New Roman" w:hAnsi="Calibri" w:cs="Times New Roman"/>
+                <w:b/>
+                <w:bCs/>
+                <w:color w:val="000000"/>
+                <w:sz w:val="22"/>
+              </w:rPr>
+            </w:pPr>
+            <w:r>
+              <w:rPr>
+                <w:rFonts w:ascii="Calibri" w:eastAsia="Times New Roman" w:hAnsi="Calibri" w:cs="Times New Roman"/>
+                <w:b/>
+                <w:bCs/>
+                <w:color w:val="000000"/>
+                <w:sz w:val="22"/>
+              </w:rPr>
+              <w:t>ImageVector</w:t>
+            </w:r>
+          </w:p>
+        </w:tc>
+        <w:tc>
+          <w:tcPr>
+            <w:tcW w:w="1420" w:type="dxa"/>
+            <w:tcBorders>
+              <w:top w:val="single" w:sz="4" w:space="0" w:color="auto"/>
+              <w:left w:val="nil"/>
+              <w:bottom w:val="single" w:sz="4" w:space="0" w:color="auto"/>
+              <w:right w:val="single" w:sz="4" w:space="0" w:color="auto"/>
+            </w:tcBorders>
+            <w:shd w:val="clear" w:color="auto" w:fill="auto"/>
+            <w:noWrap/>
+            <w:vAlign w:val="bottom"/>
+            <w:hideMark/>
+          </w:tcPr>
+          <w:p>
+            <w:pPr>
+              <w:spacing w:after="0" w:line="240" w:lineRule="auto"/>
+              <w:jc w:val="left"/>
+              <w:rPr>
+                <w:rFonts w:ascii="Calibri" w:eastAsia="Times New Roman" w:hAnsi="Calibri" w:cs="Times New Roman"/>
+                <w:b/>
+                <w:bCs/>
+                <w:color w:val="000000"/>
+                <w:sz w:val="22"/>
+              </w:rPr>
+            </w:pPr>
+            <w:r>
+              <w:rPr>
+                <w:rFonts w:ascii="Calibri" w:eastAsia="Times New Roman" w:hAnsi="Calibri" w:cs="Times New Roman"/>
+                <w:b/>
+                <w:bCs/>
+                <w:color w:val="000000"/>
+                <w:sz w:val="22"/>
+              </w:rPr>
+              <w:t>Image2DArray</w:t>
+            </w:r>
+          </w:p>
+        </w:tc>
+        <w:tc>
+          <w:tcPr>
+            <w:tcW w:w="1540" w:type="dxa"/>
+            <w:tcBorders>
+              <w:top w:val="single" w:sz="4" w:space="0" w:color="auto"/>
+              <w:left w:val="nil"/>
+              <w:bottom w:val="single" w:sz="4" w:space="0" w:color="auto"/>
+              <w:right w:val="single" w:sz="4" w:space="0" w:color="auto"/>
+            </w:tcBorders>
+            <w:shd w:val="clear" w:color="auto" w:fill="auto"/>
+            <w:noWrap/>
+            <w:vAlign w:val="bottom"/>
+            <w:hideMark/>
+          </w:tcPr>
+          <w:p>
+            <w:pPr>
+              <w:spacing w:after="0" w:line="240" w:lineRule="auto"/>
+              <w:jc w:val="left"/>
+              <w:rPr>
+                <w:rFonts w:ascii="Calibri" w:eastAsia="Times New Roman" w:hAnsi="Calibri" w:cs="Times New Roman"/>
+                <w:b/>
+                <w:bCs/>
+                <w:color w:val="000000"/>
+                <w:sz w:val="22"/>
+              </w:rPr>
+            </w:pPr>
+            <w:r>
+              <w:rPr>
+                <w:rFonts w:ascii="Calibri" w:eastAsia="Times New Roman" w:hAnsi="Calibri" w:cs="Times New Roman"/>
+                <w:b/>
+                <w:bCs/>
+                <w:color w:val="000000"/>
+                <w:sz w:val="22"/>
+              </w:rPr>
+              <w:t>Image2DVector</w:t>
+            </w:r>
+          </w:p>
+        </w:tc>
+        <w:tc>
+          <w:tcPr>
+            <w:tcW w:w="1060" w:type="dxa"/>
+            <w:tcBorders>
+              <w:top w:val="single" w:sz="4" w:space="0" w:color="auto"/>
+              <w:left w:val="nil"/>
+              <w:bottom w:val="single" w:sz="4" w:space="0" w:color="auto"/>
+              <w:right w:val="single" w:sz="4" w:space="0" w:color="auto"/>
+            </w:tcBorders>
+            <w:shd w:val="clear" w:color="auto" w:fill="auto"/>
+            <w:noWrap/>
+            <w:vAlign w:val="bottom"/>
+            <w:hideMark/>
+          </w:tcPr>
+          <w:p>
+            <w:pPr>
+              <w:spacing w:after="0" w:line="240" w:lineRule="auto"/>
+              <w:jc w:val="left"/>
+              <w:rPr>
+                <w:rFonts w:ascii="Calibri" w:eastAsia="Times New Roman" w:hAnsi="Calibri" w:cs="Times New Roman"/>
+                <w:b/>
+                <w:bCs/>
+                <w:color w:val="000000"/>
+                <w:sz w:val="22"/>
+              </w:rPr>
+            </w:pPr>
+            <w:r>
+              <w:rPr>
+                <w:rFonts w:ascii="Calibri" w:eastAsia="Times New Roman" w:hAnsi="Calibri" w:cs="Times New Roman"/>
+                <w:b/>
+                <w:bCs/>
+                <w:color w:val="000000"/>
+                <w:sz w:val="22"/>
+              </w:rPr>
+              <w:t>Image</w:t>
+            </w:r>
+          </w:p>
+        </w:tc>
+      </w:tr>
+      <w:tr>
+        <w:trPr>
+          <w:trHeight w:val="300"/>
+        </w:trPr>
+        <w:tc>
+          <w:tcPr>
+            <w:tcW w:w="1120" w:type="dxa"/>
+            <w:tcBorders>
+              <w:top w:val="nil"/>
+              <w:left w:val="single" w:sz="4" w:space="0" w:color="auto"/>
+              <w:bottom w:val="single" w:sz="4" w:space="0" w:color="auto"/>
+              <w:right w:val="single" w:sz="4" w:space="0" w:color="auto"/>
+            </w:tcBorders>
+            <w:shd w:val="clear" w:color="auto" w:fill="auto"/>
+            <w:noWrap/>
+            <w:vAlign w:val="bottom"/>
+            <w:hideMark/>
+          </w:tcPr>
+          <w:p>
+            <w:pPr>
+              <w:spacing w:after="0" w:line="240" w:lineRule="auto"/>
+              <w:jc w:val="left"/>
+              <w:rPr>
+                <w:rFonts w:ascii="Calibri" w:eastAsia="Times New Roman" w:hAnsi="Calibri" w:cs="Times New Roman"/>
+                <w:color w:val="000000"/>
+                <w:sz w:val="22"/>
+              </w:rPr>
+            </w:pPr>
+            <w:r>
+              <w:rPr>
+                <w:rFonts w:ascii="Calibri" w:eastAsia="Times New Roman" w:hAnsi="Calibri" w:cs="Times New Roman"/>
+                <w:color w:val="000000"/>
+                <w:sz w:val="22"/>
+              </w:rPr>
+              <w:t>g</w:t>
+            </w:r>
+            <w:r>
+              <w:rPr>
+                <w:rFonts w:ascii="Calibri" w:eastAsia="Times New Roman" w:hAnsi="Calibri" w:cs="Times New Roman"/>
+                <w:color w:val="000000"/>
+                <w:sz w:val="22"/>
+              </w:rPr>
+              <w:t>etPixel(</w:t>
+            </w:r>
+            <w:r>
+              <w:rPr>
+                <w:rFonts w:ascii="Calibri" w:eastAsia="Times New Roman" w:hAnsi="Calibri" w:cs="Times New Roman"/>
+                <w:color w:val="000000"/>
+                <w:sz w:val="22"/>
+              </w:rPr>
+              <w:t>int</w:t>
+            </w:r>
+            <w:r>
+              <w:rPr>
+                <w:rFonts w:ascii="Calibri" w:eastAsia="Times New Roman" w:hAnsi="Calibri" w:cs="Times New Roman"/>
+                <w:color w:val="000000"/>
+                <w:sz w:val="22"/>
+              </w:rPr>
+              <w:t>)</w:t>
+            </w:r>
+          </w:p>
+        </w:tc>
+        <w:tc>
+          <w:tcPr>
+            <w:tcW w:w="1580" w:type="dxa"/>
+            <w:tcBorders>
+              <w:top w:val="nil"/>
+              <w:left w:val="nil"/>
+              <w:bottom w:val="single" w:sz="4" w:space="0" w:color="auto"/>
+              <w:right w:val="single" w:sz="4" w:space="0" w:color="auto"/>
+            </w:tcBorders>
+            <w:shd w:val="clear" w:color="000000" w:fill="00B050"/>
+            <w:noWrap/>
+            <w:vAlign w:val="bottom"/>
+            <w:hideMark/>
+          </w:tcPr>
+          <w:p>
+            <w:pPr>
+              <w:spacing w:after="0" w:line="240" w:lineRule="auto"/>
+              <w:jc w:val="left"/>
+              <w:rPr>
+                <w:rFonts w:ascii="Calibri" w:eastAsia="Times New Roman" w:hAnsi="Calibri" w:cs="Times New Roman"/>
+                <w:color w:val="000000"/>
+                <w:sz w:val="22"/>
+              </w:rPr>
+            </w:pPr>
+            <w:r>
+              <w:rPr>
+                <w:rFonts w:ascii="Calibri" w:eastAsia="Times New Roman" w:hAnsi="Calibri" w:cs="Times New Roman"/>
+                <w:color w:val="000000"/>
+                <w:sz w:val="22"/>
+              </w:rPr>
+              <w:t>0.04267</w:t>
+            </w:r>
+          </w:p>
+        </w:tc>
+        <w:tc>
+          <w:tcPr>
+            <w:tcW w:w="1700" w:type="dxa"/>
+            <w:tcBorders>
+              <w:top w:val="nil"/>
+              <w:left w:val="nil"/>
+              <w:bottom w:val="single" w:sz="4" w:space="0" w:color="auto"/>
+              <w:right w:val="single" w:sz="4" w:space="0" w:color="auto"/>
+            </w:tcBorders>
+            <w:shd w:val="clear" w:color="auto" w:fill="auto"/>
+            <w:noWrap/>
+            <w:vAlign w:val="bottom"/>
+            <w:hideMark/>
+          </w:tcPr>
+          <w:p>
+            <w:pPr>
+              <w:spacing w:after="0" w:line="240" w:lineRule="auto"/>
+              <w:jc w:val="left"/>
+              <w:rPr>
+                <w:rFonts w:ascii="Calibri" w:eastAsia="Times New Roman" w:hAnsi="Calibri" w:cs="Times New Roman"/>
+                <w:color w:val="000000"/>
+                <w:sz w:val="22"/>
+              </w:rPr>
+            </w:pPr>
+            <w:r>
+              <w:rPr>
+                <w:rFonts w:ascii="Calibri" w:eastAsia="Times New Roman" w:hAnsi="Calibri" w:cs="Times New Roman"/>
+                <w:color w:val="000000"/>
+                <w:sz w:val="22"/>
+              </w:rPr>
+              <w:t>0.07128</w:t>
+            </w:r>
+          </w:p>
+        </w:tc>
+        <w:tc>
+          <w:tcPr>
+            <w:tcW w:w="1420" w:type="dxa"/>
+            <w:tcBorders>
+              <w:top w:val="nil"/>
+              <w:left w:val="nil"/>
+              <w:bottom w:val="single" w:sz="4" w:space="0" w:color="auto"/>
+              <w:right w:val="single" w:sz="4" w:space="0" w:color="auto"/>
+            </w:tcBorders>
+            <w:shd w:val="clear" w:color="auto" w:fill="auto"/>
+            <w:noWrap/>
+            <w:vAlign w:val="bottom"/>
+            <w:hideMark/>
+          </w:tcPr>
+          <w:p>
+            <w:pPr>
+              <w:spacing w:after="0" w:line="240" w:lineRule="auto"/>
+              <w:jc w:val="left"/>
+              <w:rPr>
+                <w:rFonts w:ascii="Calibri" w:eastAsia="Times New Roman" w:hAnsi="Calibri" w:cs="Times New Roman"/>
+                <w:color w:val="000000"/>
+                <w:sz w:val="22"/>
+              </w:rPr>
+            </w:pPr>
+            <w:r>
+              <w:rPr>
+                <w:rFonts w:ascii="Calibri" w:eastAsia="Times New Roman" w:hAnsi="Calibri" w:cs="Times New Roman"/>
+                <w:color w:val="000000"/>
+                <w:sz w:val="22"/>
+              </w:rPr>
+              <w:t>0.09726</w:t>
+            </w:r>
+          </w:p>
+        </w:tc>
+        <w:tc>
+          <w:tcPr>
+            <w:tcW w:w="1540" w:type="dxa"/>
+            <w:tcBorders>
+              <w:top w:val="nil"/>
+              <w:left w:val="nil"/>
+              <w:bottom w:val="single" w:sz="4" w:space="0" w:color="auto"/>
+              <w:right w:val="single" w:sz="4" w:space="0" w:color="auto"/>
+            </w:tcBorders>
+            <w:shd w:val="clear" w:color="000000" w:fill="FF0000"/>
+            <w:noWrap/>
+            <w:vAlign w:val="bottom"/>
+            <w:hideMark/>
+          </w:tcPr>
+          <w:p>
+            <w:pPr>
+              <w:spacing w:after="0" w:line="240" w:lineRule="auto"/>
+              <w:jc w:val="left"/>
+              <w:rPr>
+                <w:rFonts w:ascii="Calibri" w:eastAsia="Times New Roman" w:hAnsi="Calibri" w:cs="Times New Roman"/>
+                <w:color w:val="000000"/>
+                <w:sz w:val="22"/>
+              </w:rPr>
+            </w:pPr>
+            <w:r>
+              <w:rPr>
+                <w:rFonts w:ascii="Calibri" w:eastAsia="Times New Roman" w:hAnsi="Calibri" w:cs="Times New Roman"/>
+                <w:color w:val="000000"/>
+                <w:sz w:val="22"/>
+              </w:rPr>
+              <w:t>0.14216</w:t>
+            </w:r>
+          </w:p>
+        </w:tc>
+        <w:tc>
+          <w:tcPr>
+            <w:tcW w:w="1060" w:type="dxa"/>
+            <w:tcBorders>
+              <w:top w:val="nil"/>
+              <w:left w:val="nil"/>
+              <w:bottom w:val="single" w:sz="4" w:space="0" w:color="auto"/>
+              <w:right w:val="single" w:sz="4" w:space="0" w:color="auto"/>
+            </w:tcBorders>
+            <w:shd w:val="clear" w:color="auto" w:fill="auto"/>
+            <w:noWrap/>
+            <w:vAlign w:val="bottom"/>
+            <w:hideMark/>
+          </w:tcPr>
+          <w:p>
+            <w:pPr>
+              <w:spacing w:after="0" w:line="240" w:lineRule="auto"/>
+              <w:jc w:val="left"/>
+              <w:rPr>
+                <w:rFonts w:ascii="Calibri" w:eastAsia="Times New Roman" w:hAnsi="Calibri" w:cs="Times New Roman"/>
+                <w:color w:val="000000"/>
+                <w:sz w:val="22"/>
+              </w:rPr>
+            </w:pPr>
+            <w:r>
+              <w:rPr>
+                <w:rFonts w:ascii="Calibri" w:eastAsia="Times New Roman" w:hAnsi="Calibri" w:cs="Times New Roman"/>
+                <w:color w:val="000000"/>
+                <w:sz w:val="22"/>
+              </w:rPr>
+              <w:t>0.04352</w:t>
+            </w:r>
+          </w:p>
+        </w:tc>
+      </w:tr>
+      <w:tr>
+        <w:trPr>
+          <w:trHeight w:val="300"/>
+        </w:trPr>
+        <w:tc>
+          <w:tcPr>
+            <w:tcW w:w="1120" w:type="dxa"/>
+            <w:tcBorders>
+              <w:top w:val="nil"/>
+              <w:left w:val="single" w:sz="4" w:space="0" w:color="auto"/>
+              <w:bottom w:val="single" w:sz="4" w:space="0" w:color="auto"/>
+              <w:right w:val="single" w:sz="4" w:space="0" w:color="auto"/>
+            </w:tcBorders>
+            <w:shd w:val="clear" w:color="auto" w:fill="auto"/>
+            <w:noWrap/>
+            <w:vAlign w:val="bottom"/>
+            <w:hideMark/>
+          </w:tcPr>
+          <w:p>
+            <w:pPr>
+              <w:spacing w:after="0" w:line="240" w:lineRule="auto"/>
+              <w:jc w:val="left"/>
+              <w:rPr>
+                <w:rFonts w:ascii="Calibri" w:eastAsia="Times New Roman" w:hAnsi="Calibri" w:cs="Times New Roman"/>
+                <w:color w:val="000000"/>
+                <w:sz w:val="22"/>
+              </w:rPr>
+            </w:pPr>
+            <w:r>
+              <w:rPr>
+                <w:rFonts w:ascii="Calibri" w:eastAsia="Times New Roman" w:hAnsi="Calibri" w:cs="Times New Roman"/>
+                <w:color w:val="000000"/>
+                <w:sz w:val="22"/>
+              </w:rPr>
+              <w:t>g</w:t>
+            </w:r>
+            <w:r>
+              <w:rPr>
+                <w:rFonts w:ascii="Calibri" w:eastAsia="Times New Roman" w:hAnsi="Calibri" w:cs="Times New Roman"/>
+                <w:color w:val="000000"/>
+                <w:sz w:val="22"/>
+              </w:rPr>
+              <w:t>etPixel(</w:t>
+            </w:r>
+            <w:r>
+              <w:rPr>
+                <w:rFonts w:ascii="Calibri" w:eastAsia="Times New Roman" w:hAnsi="Calibri" w:cs="Times New Roman"/>
+                <w:color w:val="000000"/>
+                <w:sz w:val="22"/>
+              </w:rPr>
+              <w:t>x,y</w:t>
+            </w:r>
+            <w:r>
+              <w:rPr>
+                <w:rFonts w:ascii="Calibri" w:eastAsia="Times New Roman" w:hAnsi="Calibri" w:cs="Times New Roman"/>
+                <w:color w:val="000000"/>
+                <w:sz w:val="22"/>
+              </w:rPr>
+              <w:t>)</w:t>
+            </w:r>
+          </w:p>
+        </w:tc>
+        <w:tc>
+          <w:tcPr>
+            <w:tcW w:w="1580" w:type="dxa"/>
+            <w:tcBorders>
+              <w:top w:val="nil"/>
+              <w:left w:val="nil"/>
+              <w:bottom w:val="single" w:sz="4" w:space="0" w:color="auto"/>
+              <w:right w:val="single" w:sz="4" w:space="0" w:color="auto"/>
+            </w:tcBorders>
+            <w:shd w:val="clear" w:color="auto" w:fill="auto"/>
+            <w:noWrap/>
+            <w:vAlign w:val="bottom"/>
+            <w:hideMark/>
+          </w:tcPr>
+          <w:p>
+            <w:pPr>
+              <w:spacing w:after="0" w:line="240" w:lineRule="auto"/>
+              <w:jc w:val="left"/>
+              <w:rPr>
+                <w:rFonts w:ascii="Calibri" w:eastAsia="Times New Roman" w:hAnsi="Calibri" w:cs="Times New Roman"/>
+                <w:color w:val="000000"/>
+                <w:sz w:val="22"/>
+              </w:rPr>
+            </w:pPr>
+            <w:r>
+              <w:rPr>
+                <w:rFonts w:ascii="Calibri" w:eastAsia="Times New Roman" w:hAnsi="Calibri" w:cs="Times New Roman"/>
+                <w:color w:val="000000"/>
+                <w:sz w:val="22"/>
+              </w:rPr>
+              <w:t>0.08237</w:t>
+            </w:r>
+          </w:p>
+        </w:tc>
+        <w:tc>
+          <w:tcPr>
+            <w:tcW w:w="1700" w:type="dxa"/>
+            <w:tcBorders>
+              <w:top w:val="nil"/>
+              <w:left w:val="nil"/>
+              <w:bottom w:val="single" w:sz="4" w:space="0" w:color="auto"/>
+              <w:right w:val="single" w:sz="4" w:space="0" w:color="auto"/>
+            </w:tcBorders>
+            <w:shd w:val="clear" w:color="000000" w:fill="FF0000"/>
+            <w:noWrap/>
+            <w:vAlign w:val="bottom"/>
+            <w:hideMark/>
+          </w:tcPr>
+          <w:p>
+            <w:pPr>
+              <w:spacing w:after="0" w:line="240" w:lineRule="auto"/>
+              <w:jc w:val="left"/>
+              <w:rPr>
+                <w:rFonts w:ascii="Calibri" w:eastAsia="Times New Roman" w:hAnsi="Calibri" w:cs="Times New Roman"/>
+                <w:color w:val="000000"/>
+                <w:sz w:val="22"/>
+              </w:rPr>
+            </w:pPr>
+            <w:r>
+              <w:rPr>
+                <w:rFonts w:ascii="Calibri" w:eastAsia="Times New Roman" w:hAnsi="Calibri" w:cs="Times New Roman"/>
+                <w:color w:val="000000"/>
+                <w:sz w:val="22"/>
+              </w:rPr>
+              <w:t>0.11169</w:t>
+            </w:r>
+          </w:p>
+        </w:tc>
+        <w:tc>
+          <w:tcPr>
+            <w:tcW w:w="1420" w:type="dxa"/>
+            <w:tcBorders>
+              <w:top w:val="nil"/>
+              <w:left w:val="nil"/>
+              <w:bottom w:val="single" w:sz="4" w:space="0" w:color="auto"/>
+              <w:right w:val="single" w:sz="4" w:space="0" w:color="auto"/>
+            </w:tcBorders>
+            <w:shd w:val="clear" w:color="000000" w:fill="00B050"/>
+            <w:noWrap/>
+            <w:vAlign w:val="bottom"/>
+            <w:hideMark/>
+          </w:tcPr>
+          <w:p>
+            <w:pPr>
+              <w:spacing w:after="0" w:line="240" w:lineRule="auto"/>
+              <w:jc w:val="left"/>
+              <w:rPr>
+                <w:rFonts w:ascii="Calibri" w:eastAsia="Times New Roman" w:hAnsi="Calibri" w:cs="Times New Roman"/>
+                <w:color w:val="000000"/>
+                <w:sz w:val="22"/>
+              </w:rPr>
+            </w:pPr>
+            <w:r>
+              <w:rPr>
+                <w:rFonts w:ascii="Calibri" w:eastAsia="Times New Roman" w:hAnsi="Calibri" w:cs="Times New Roman"/>
+                <w:color w:val="000000"/>
+                <w:sz w:val="22"/>
+              </w:rPr>
+              <w:t>0.06029</w:t>
+            </w:r>
+          </w:p>
+        </w:tc>
+        <w:tc>
+          <w:tcPr>
+            <w:tcW w:w="1540" w:type="dxa"/>
+            <w:tcBorders>
+              <w:top w:val="nil"/>
+              <w:left w:val="nil"/>
+              <w:bottom w:val="single" w:sz="4" w:space="0" w:color="auto"/>
+              <w:right w:val="single" w:sz="4" w:space="0" w:color="auto"/>
+            </w:tcBorders>
+            <w:shd w:val="clear" w:color="auto" w:fill="auto"/>
+            <w:noWrap/>
+            <w:vAlign w:val="bottom"/>
+            <w:hideMark/>
+          </w:tcPr>
+          <w:p>
+            <w:pPr>
+              <w:spacing w:after="0" w:line="240" w:lineRule="auto"/>
+              <w:jc w:val="left"/>
+              <w:rPr>
+                <w:rFonts w:ascii="Calibri" w:eastAsia="Times New Roman" w:hAnsi="Calibri" w:cs="Times New Roman"/>
+                <w:color w:val="000000"/>
+                <w:sz w:val="22"/>
+              </w:rPr>
+            </w:pPr>
+            <w:r>
+              <w:rPr>
+                <w:rFonts w:ascii="Calibri" w:eastAsia="Times New Roman" w:hAnsi="Calibri" w:cs="Times New Roman"/>
+                <w:color w:val="000000"/>
+                <w:sz w:val="22"/>
+              </w:rPr>
+              <w:t>0.11137</w:t>
+            </w:r>
+          </w:p>
+        </w:tc>
+        <w:tc>
+          <w:tcPr>
+            <w:tcW w:w="1060" w:type="dxa"/>
+            <w:tcBorders>
+              <w:top w:val="nil"/>
+              <w:left w:val="nil"/>
+              <w:bottom w:val="single" w:sz="4" w:space="0" w:color="auto"/>
+              <w:right w:val="single" w:sz="4" w:space="0" w:color="auto"/>
+            </w:tcBorders>
+            <w:shd w:val="clear" w:color="auto" w:fill="auto"/>
+            <w:noWrap/>
+            <w:vAlign w:val="bottom"/>
+            <w:hideMark/>
+          </w:tcPr>
+          <w:p>
+            <w:pPr>
+              <w:spacing w:after="0" w:line="240" w:lineRule="auto"/>
+              <w:jc w:val="left"/>
+              <w:rPr>
+                <w:rFonts w:ascii="Calibri" w:eastAsia="Times New Roman" w:hAnsi="Calibri" w:cs="Times New Roman"/>
+                <w:color w:val="000000"/>
+                <w:sz w:val="22"/>
+              </w:rPr>
+            </w:pPr>
+            <w:r>
+              <w:rPr>
+                <w:rFonts w:ascii="Calibri" w:eastAsia="Times New Roman" w:hAnsi="Calibri" w:cs="Times New Roman"/>
+                <w:color w:val="000000"/>
+                <w:sz w:val="22"/>
+              </w:rPr>
+              <w:t>0.08165</w:t>
+            </w:r>
+          </w:p>
+        </w:tc>
+      </w:tr>
+    </w:tbl>
+    <w:p>
+      <w:pPr>
+        <w:rPr>
+          <w:lang w:val="nl-NL"/>
+        </w:rPr>
+      </w:pPr>
+    </w:p>
+    <w:p>
+      <w:pPr>
+        <w:pStyle w:val="Heading3"/>
+        <w:rPr>
+          <w:lang w:val="nl-NL"/>
+        </w:rPr>
+      </w:pPr>
+      <w:r>
+        <w:rPr>
+          <w:lang w:val="nl-NL"/>
+        </w:rPr>
+        <w:t>Benchmark 4</w:t>
+      </w:r>
+      <w:r>
+        <w:rPr>
+          <w:lang w:val="nl-NL"/>
+        </w:rPr>
+        <w:t xml:space="preserve">: </w:t>
+      </w:r>
+      <w:r>
+        <w:rPr>
+          <w:lang w:val="nl-NL"/>
+        </w:rPr>
+        <w:t>Aanpassen willekeurige pixels</w:t>
+      </w:r>
+    </w:p>
+    <w:p>
+      <w:pPr>
+        <w:rPr>
+          <w:lang w:val="nl-NL"/>
+        </w:rPr>
+      </w:pPr>
+      <w:r>
+        <w:rPr>
+          <w:lang w:val="nl-NL"/>
+        </w:rPr>
+        <w:t>Gemeten: aantal microseconden het gemiddeld duurt om een pixel op te slaan (100.000 operaties om zo een betrouwbaar resultaat te krijgen).</w:t>
+      </w:r>
+    </w:p>
+    <w:tbl>
+      <w:tblPr>
+        <w:tblW w:w="8420" w:type="dxa"/>
+        <w:tblInd w:w="113" w:type="dxa"/>
+        <w:tblLook w:val="04A0" w:firstRow="1" w:lastRow="0" w:firstColumn="1" w:lastColumn="0" w:noHBand="0" w:noVBand="1"/>
+      </w:tblPr>
+      <w:tblGrid>
+        <w:gridCol w:w="1288"/>
+        <w:gridCol w:w="1580"/>
+        <w:gridCol w:w="1700"/>
+        <w:gridCol w:w="1530"/>
+        <w:gridCol w:w="1634"/>
+        <w:gridCol w:w="1060"/>
+      </w:tblGrid>
+      <w:tr>
+        <w:trPr>
+          <w:trHeight w:val="300"/>
+        </w:trPr>
+        <w:tc>
+          <w:tcPr>
+            <w:tcW w:w="1120" w:type="dxa"/>
+            <w:tcBorders>
+              <w:top w:val="single" w:sz="4" w:space="0" w:color="auto"/>
+              <w:left w:val="single" w:sz="4" w:space="0" w:color="auto"/>
+              <w:bottom w:val="single" w:sz="4" w:space="0" w:color="auto"/>
+              <w:right w:val="single" w:sz="4" w:space="0" w:color="auto"/>
+            </w:tcBorders>
+            <w:shd w:val="clear" w:color="auto" w:fill="auto"/>
+            <w:noWrap/>
+            <w:vAlign w:val="bottom"/>
+            <w:hideMark/>
+          </w:tcPr>
+          <w:p>
+            <w:pPr>
+              <w:spacing w:after="0" w:line="240" w:lineRule="auto"/>
+              <w:jc w:val="left"/>
+              <w:rPr>
+                <w:rFonts w:ascii="Calibri" w:eastAsia="Times New Roman" w:hAnsi="Calibri" w:cs="Times New Roman"/>
+                <w:color w:val="000000"/>
+                <w:sz w:val="22"/>
+              </w:rPr>
+            </w:pPr>
+            <w:r>
+              <w:rPr>
+                <w:rFonts w:ascii="Calibri" w:eastAsia="Times New Roman" w:hAnsi="Calibri" w:cs="Times New Roman"/>
+                <w:color w:val="000000"/>
+                <w:sz w:val="22"/>
+              </w:rPr>
+              <w:t> </w:t>
+            </w:r>
+            <w:r>
+              <w:rPr>
+                <w:rFonts w:ascii="Calibri" w:eastAsia="Times New Roman" w:hAnsi="Calibri" w:cs="Times New Roman"/>
+                <w:color w:val="000000"/>
+                <w:sz w:val="22"/>
+              </w:rPr>
+              <w:t>methode</w:t>
+            </w:r>
+          </w:p>
+        </w:tc>
+        <w:tc>
+          <w:tcPr>
+            <w:tcW w:w="1580" w:type="dxa"/>
+            <w:tcBorders>
+              <w:top w:val="single" w:sz="4" w:space="0" w:color="auto"/>
+              <w:left w:val="nil"/>
+              <w:bottom w:val="single" w:sz="4" w:space="0" w:color="auto"/>
+              <w:right w:val="single" w:sz="4" w:space="0" w:color="auto"/>
+            </w:tcBorders>
+            <w:shd w:val="clear" w:color="auto" w:fill="auto"/>
+            <w:noWrap/>
+            <w:vAlign w:val="bottom"/>
+            <w:hideMark/>
+          </w:tcPr>
+          <w:p>
+            <w:pPr>
+              <w:spacing w:after="0" w:line="240" w:lineRule="auto"/>
+              <w:jc w:val="left"/>
+              <w:rPr>
+                <w:rFonts w:ascii="Calibri" w:eastAsia="Times New Roman" w:hAnsi="Calibri" w:cs="Times New Roman"/>
+                <w:b/>
+                <w:bCs/>
+                <w:color w:val="000000"/>
+                <w:sz w:val="22"/>
+              </w:rPr>
+            </w:pPr>
+            <w:r>
+              <w:rPr>
+                <w:rFonts w:ascii="Calibri" w:eastAsia="Times New Roman" w:hAnsi="Calibri" w:cs="Times New Roman"/>
+                <w:b/>
+                <w:bCs/>
+                <w:color w:val="000000"/>
+                <w:sz w:val="22"/>
+              </w:rPr>
+              <w:t>ImageArray</w:t>
+            </w:r>
+          </w:p>
+        </w:tc>
+        <w:tc>
+          <w:tcPr>
+            <w:tcW w:w="1700" w:type="dxa"/>
+            <w:tcBorders>
+              <w:top w:val="single" w:sz="4" w:space="0" w:color="auto"/>
+              <w:left w:val="nil"/>
+              <w:bottom w:val="single" w:sz="4" w:space="0" w:color="auto"/>
+              <w:right w:val="single" w:sz="4" w:space="0" w:color="auto"/>
+            </w:tcBorders>
+            <w:shd w:val="clear" w:color="auto" w:fill="auto"/>
+            <w:noWrap/>
+            <w:vAlign w:val="bottom"/>
+            <w:hideMark/>
+          </w:tcPr>
+          <w:p>
+            <w:pPr>
+              <w:spacing w:after="0" w:line="240" w:lineRule="auto"/>
+              <w:jc w:val="left"/>
+              <w:rPr>
+                <w:rFonts w:ascii="Calibri" w:eastAsia="Times New Roman" w:hAnsi="Calibri" w:cs="Times New Roman"/>
+                <w:b/>
+                <w:bCs/>
+                <w:color w:val="000000"/>
+                <w:sz w:val="22"/>
+              </w:rPr>
+            </w:pPr>
+            <w:r>
+              <w:rPr>
+                <w:rFonts w:ascii="Calibri" w:eastAsia="Times New Roman" w:hAnsi="Calibri" w:cs="Times New Roman"/>
+                <w:b/>
+                <w:bCs/>
+                <w:color w:val="000000"/>
+                <w:sz w:val="22"/>
+              </w:rPr>
+              <w:t>ImageVector</w:t>
+            </w:r>
+          </w:p>
+        </w:tc>
+        <w:tc>
+          <w:tcPr>
+            <w:tcW w:w="1420" w:type="dxa"/>
+            <w:tcBorders>
+              <w:top w:val="single" w:sz="4" w:space="0" w:color="auto"/>
+              <w:left w:val="nil"/>
+              <w:bottom w:val="single" w:sz="4" w:space="0" w:color="auto"/>
+              <w:right w:val="single" w:sz="4" w:space="0" w:color="auto"/>
+            </w:tcBorders>
+            <w:shd w:val="clear" w:color="auto" w:fill="auto"/>
+            <w:noWrap/>
+            <w:vAlign w:val="bottom"/>
+            <w:hideMark/>
+          </w:tcPr>
+          <w:p>
+            <w:pPr>
+              <w:spacing w:after="0" w:line="240" w:lineRule="auto"/>
+              <w:jc w:val="left"/>
+              <w:rPr>
+                <w:rFonts w:ascii="Calibri" w:eastAsia="Times New Roman" w:hAnsi="Calibri" w:cs="Times New Roman"/>
+                <w:b/>
+                <w:bCs/>
+                <w:color w:val="000000"/>
+                <w:sz w:val="22"/>
+              </w:rPr>
+            </w:pPr>
+            <w:r>
+              <w:rPr>
+                <w:rFonts w:ascii="Calibri" w:eastAsia="Times New Roman" w:hAnsi="Calibri" w:cs="Times New Roman"/>
+                <w:b/>
+                <w:bCs/>
+                <w:color w:val="000000"/>
+                <w:sz w:val="22"/>
+              </w:rPr>
+              <w:t>Image2DArray</w:t>
+            </w:r>
+          </w:p>
+        </w:tc>
+        <w:tc>
+          <w:tcPr>
+            <w:tcW w:w="1540" w:type="dxa"/>
+            <w:tcBorders>
+              <w:top w:val="single" w:sz="4" w:space="0" w:color="auto"/>
+              <w:left w:val="nil"/>
+              <w:bottom w:val="single" w:sz="4" w:space="0" w:color="auto"/>
+              <w:right w:val="single" w:sz="4" w:space="0" w:color="auto"/>
+            </w:tcBorders>
+            <w:shd w:val="clear" w:color="auto" w:fill="auto"/>
+            <w:noWrap/>
+            <w:vAlign w:val="bottom"/>
+            <w:hideMark/>
+          </w:tcPr>
+          <w:p>
+            <w:pPr>
+              <w:spacing w:after="0" w:line="240" w:lineRule="auto"/>
+              <w:jc w:val="left"/>
+              <w:rPr>
+                <w:rFonts w:ascii="Calibri" w:eastAsia="Times New Roman" w:hAnsi="Calibri" w:cs="Times New Roman"/>
+                <w:b/>
+                <w:bCs/>
+                <w:color w:val="000000"/>
+                <w:sz w:val="22"/>
+              </w:rPr>
+            </w:pPr>
+            <w:r>
+              <w:rPr>
+                <w:rFonts w:ascii="Calibri" w:eastAsia="Times New Roman" w:hAnsi="Calibri" w:cs="Times New Roman"/>
+                <w:b/>
+                <w:bCs/>
+                <w:color w:val="000000"/>
+                <w:sz w:val="22"/>
+              </w:rPr>
+              <w:t>Image2DVector</w:t>
+            </w:r>
+          </w:p>
+        </w:tc>
+        <w:tc>
+          <w:tcPr>
+            <w:tcW w:w="1060" w:type="dxa"/>
+            <w:tcBorders>
+              <w:top w:val="single" w:sz="4" w:space="0" w:color="auto"/>
+              <w:left w:val="nil"/>
+              <w:bottom w:val="single" w:sz="4" w:space="0" w:color="auto"/>
+              <w:right w:val="single" w:sz="4" w:space="0" w:color="auto"/>
+            </w:tcBorders>
+            <w:shd w:val="clear" w:color="auto" w:fill="auto"/>
+            <w:noWrap/>
+            <w:vAlign w:val="bottom"/>
+            <w:hideMark/>
+          </w:tcPr>
+          <w:p>
+            <w:pPr>
+              <w:spacing w:after="0" w:line="240" w:lineRule="auto"/>
+              <w:jc w:val="left"/>
+              <w:rPr>
+                <w:rFonts w:ascii="Calibri" w:eastAsia="Times New Roman" w:hAnsi="Calibri" w:cs="Times New Roman"/>
+                <w:b/>
+                <w:bCs/>
+                <w:color w:val="000000"/>
+                <w:sz w:val="22"/>
+              </w:rPr>
+            </w:pPr>
+            <w:r>
+              <w:rPr>
+                <w:rFonts w:ascii="Calibri" w:eastAsia="Times New Roman" w:hAnsi="Calibri" w:cs="Times New Roman"/>
+                <w:b/>
+                <w:bCs/>
+                <w:color w:val="000000"/>
+                <w:sz w:val="22"/>
+              </w:rPr>
+              <w:t>Image</w:t>
+            </w:r>
+          </w:p>
+        </w:tc>
+      </w:tr>
+      <w:tr>
+        <w:trPr>
+          <w:trHeight w:val="300"/>
+        </w:trPr>
+        <w:tc>
+          <w:tcPr>
+            <w:tcW w:w="1120" w:type="dxa"/>
+            <w:tcBorders>
+              <w:top w:val="nil"/>
+              <w:left w:val="single" w:sz="4" w:space="0" w:color="auto"/>
+              <w:bottom w:val="single" w:sz="4" w:space="0" w:color="auto"/>
+              <w:right w:val="single" w:sz="4" w:space="0" w:color="auto"/>
+            </w:tcBorders>
+            <w:shd w:val="clear" w:color="auto" w:fill="auto"/>
+            <w:noWrap/>
+            <w:vAlign w:val="bottom"/>
+            <w:hideMark/>
+          </w:tcPr>
+          <w:p>
+            <w:pPr>
+              <w:spacing w:after="0" w:line="240" w:lineRule="auto"/>
+              <w:jc w:val="left"/>
+              <w:rPr>
+                <w:rFonts w:ascii="Calibri" w:eastAsia="Times New Roman" w:hAnsi="Calibri" w:cs="Times New Roman"/>
+                <w:color w:val="000000"/>
+                <w:sz w:val="22"/>
+              </w:rPr>
+            </w:pPr>
+            <w:r>
+              <w:rPr>
+                <w:rFonts w:ascii="Calibri" w:eastAsia="Times New Roman" w:hAnsi="Calibri" w:cs="Times New Roman"/>
+                <w:color w:val="000000"/>
+                <w:sz w:val="22"/>
+              </w:rPr>
+              <w:t>setPixel(</w:t>
+            </w:r>
+            <w:r>
+              <w:rPr>
+                <w:rFonts w:ascii="Calibri" w:eastAsia="Times New Roman" w:hAnsi="Calibri" w:cs="Times New Roman"/>
+                <w:color w:val="000000"/>
+                <w:sz w:val="22"/>
+              </w:rPr>
+              <w:t>int</w:t>
+            </w:r>
+            <w:r>
+              <w:rPr>
+                <w:rFonts w:ascii="Calibri" w:eastAsia="Times New Roman" w:hAnsi="Calibri" w:cs="Times New Roman"/>
+                <w:color w:val="000000"/>
+                <w:sz w:val="22"/>
+              </w:rPr>
+              <w:t>)</w:t>
+            </w:r>
+          </w:p>
+        </w:tc>
+        <w:tc>
+          <w:tcPr>
+            <w:tcW w:w="1580" w:type="dxa"/>
+            <w:tcBorders>
+              <w:top w:val="nil"/>
+              <w:left w:val="nil"/>
+              <w:bottom w:val="single" w:sz="4" w:space="0" w:color="auto"/>
+              <w:right w:val="single" w:sz="4" w:space="0" w:color="auto"/>
+            </w:tcBorders>
+            <w:shd w:val="clear" w:color="auto" w:fill="auto"/>
+            <w:noWrap/>
+            <w:vAlign w:val="bottom"/>
+            <w:hideMark/>
+          </w:tcPr>
+          <w:p>
+            <w:pPr>
+              <w:spacing w:after="0" w:line="240" w:lineRule="auto"/>
+              <w:jc w:val="left"/>
+              <w:rPr>
+                <w:rFonts w:ascii="Calibri" w:eastAsia="Times New Roman" w:hAnsi="Calibri" w:cs="Times New Roman"/>
+                <w:color w:val="000000"/>
+                <w:sz w:val="22"/>
+              </w:rPr>
+            </w:pPr>
+            <w:r>
+              <w:rPr>
+                <w:rFonts w:ascii="Calibri" w:eastAsia="Times New Roman" w:hAnsi="Calibri" w:cs="Times New Roman"/>
+                <w:color w:val="000000"/>
+                <w:sz w:val="22"/>
+              </w:rPr>
+              <w:t>0.11394</w:t>
+            </w:r>
+          </w:p>
+        </w:tc>
+        <w:tc>
+          <w:tcPr>
+            <w:tcW w:w="1700" w:type="dxa"/>
+            <w:tcBorders>
+              <w:top w:val="nil"/>
+              <w:left w:val="nil"/>
+              <w:bottom w:val="single" w:sz="4" w:space="0" w:color="auto"/>
+              <w:right w:val="single" w:sz="4" w:space="0" w:color="auto"/>
+            </w:tcBorders>
+            <w:shd w:val="clear" w:color="auto" w:fill="auto"/>
+            <w:noWrap/>
+            <w:vAlign w:val="bottom"/>
+            <w:hideMark/>
+          </w:tcPr>
+          <w:p>
+            <w:pPr>
+              <w:spacing w:after="0" w:line="240" w:lineRule="auto"/>
+              <w:jc w:val="left"/>
+              <w:rPr>
+                <w:rFonts w:ascii="Calibri" w:eastAsia="Times New Roman" w:hAnsi="Calibri" w:cs="Times New Roman"/>
+                <w:color w:val="000000"/>
+                <w:sz w:val="22"/>
+              </w:rPr>
+            </w:pPr>
+            <w:r>
+              <w:rPr>
+                <w:rFonts w:ascii="Calibri" w:eastAsia="Times New Roman" w:hAnsi="Calibri" w:cs="Times New Roman"/>
+                <w:color w:val="000000"/>
+                <w:sz w:val="22"/>
+              </w:rPr>
+              <w:t>0.20611</w:t>
+            </w:r>
+          </w:p>
+        </w:tc>
+        <w:tc>
+          <w:tcPr>
+            <w:tcW w:w="1420" w:type="dxa"/>
+            <w:tcBorders>
+              <w:top w:val="nil"/>
+              <w:left w:val="nil"/>
+              <w:bottom w:val="single" w:sz="4" w:space="0" w:color="auto"/>
+              <w:right w:val="single" w:sz="4" w:space="0" w:color="auto"/>
+            </w:tcBorders>
+            <w:shd w:val="clear" w:color="auto" w:fill="auto"/>
+            <w:noWrap/>
+            <w:vAlign w:val="bottom"/>
+            <w:hideMark/>
+          </w:tcPr>
+          <w:p>
+            <w:pPr>
+              <w:spacing w:after="0" w:line="240" w:lineRule="auto"/>
+              <w:jc w:val="left"/>
+              <w:rPr>
+                <w:rFonts w:ascii="Calibri" w:eastAsia="Times New Roman" w:hAnsi="Calibri" w:cs="Times New Roman"/>
+                <w:color w:val="000000"/>
+                <w:sz w:val="22"/>
+              </w:rPr>
+            </w:pPr>
+            <w:r>
+              <w:rPr>
+                <w:rFonts w:ascii="Calibri" w:eastAsia="Times New Roman" w:hAnsi="Calibri" w:cs="Times New Roman"/>
+                <w:color w:val="000000"/>
+                <w:sz w:val="22"/>
+              </w:rPr>
+              <w:t>0.16736</w:t>
+            </w:r>
+          </w:p>
+        </w:tc>
+        <w:tc>
+          <w:tcPr>
+            <w:tcW w:w="1540" w:type="dxa"/>
+            <w:tcBorders>
+              <w:top w:val="nil"/>
+              <w:left w:val="nil"/>
+              <w:bottom w:val="single" w:sz="4" w:space="0" w:color="auto"/>
+              <w:right w:val="single" w:sz="4" w:space="0" w:color="auto"/>
+            </w:tcBorders>
+            <w:shd w:val="clear" w:color="000000" w:fill="FF0000"/>
+            <w:noWrap/>
+            <w:vAlign w:val="bottom"/>
+            <w:hideMark/>
+          </w:tcPr>
+          <w:p>
+            <w:pPr>
+              <w:spacing w:after="0" w:line="240" w:lineRule="auto"/>
+              <w:jc w:val="left"/>
+              <w:rPr>
+                <w:rFonts w:ascii="Calibri" w:eastAsia="Times New Roman" w:hAnsi="Calibri" w:cs="Times New Roman"/>
+                <w:color w:val="000000"/>
+                <w:sz w:val="22"/>
+              </w:rPr>
+            </w:pPr>
+            <w:r>
+              <w:rPr>
+                <w:rFonts w:ascii="Calibri" w:eastAsia="Times New Roman" w:hAnsi="Calibri" w:cs="Times New Roman"/>
+                <w:color w:val="000000"/>
+                <w:sz w:val="22"/>
+              </w:rPr>
+              <w:t>0.21291</w:t>
+            </w:r>
+          </w:p>
+        </w:tc>
+        <w:tc>
+          <w:tcPr>
+            <w:tcW w:w="1060" w:type="dxa"/>
+            <w:tcBorders>
+              <w:top w:val="nil"/>
+              <w:left w:val="nil"/>
+              <w:bottom w:val="single" w:sz="4" w:space="0" w:color="auto"/>
+              <w:right w:val="single" w:sz="4" w:space="0" w:color="auto"/>
+            </w:tcBorders>
+            <w:shd w:val="clear" w:color="000000" w:fill="00B050"/>
+            <w:noWrap/>
+            <w:vAlign w:val="bottom"/>
+            <w:hideMark/>
+          </w:tcPr>
+          <w:p>
+            <w:pPr>
+              <w:spacing w:after="0" w:line="240" w:lineRule="auto"/>
+              <w:jc w:val="left"/>
+              <w:rPr>
+                <w:rFonts w:ascii="Calibri" w:eastAsia="Times New Roman" w:hAnsi="Calibri" w:cs="Times New Roman"/>
+                <w:color w:val="000000"/>
+                <w:sz w:val="22"/>
+              </w:rPr>
+            </w:pPr>
+            <w:r>
+              <w:rPr>
+                <w:rFonts w:ascii="Calibri" w:eastAsia="Times New Roman" w:hAnsi="Calibri" w:cs="Times New Roman"/>
+                <w:color w:val="000000"/>
+                <w:sz w:val="22"/>
+              </w:rPr>
+              <w:t>0.1118</w:t>
+            </w:r>
+          </w:p>
+        </w:tc>
+      </w:tr>
+      <w:tr>
+        <w:trPr>
+          <w:trHeight w:val="300"/>
+        </w:trPr>
+        <w:tc>
+          <w:tcPr>
+            <w:tcW w:w="1120" w:type="dxa"/>
+            <w:tcBorders>
+              <w:top w:val="nil"/>
+              <w:left w:val="single" w:sz="4" w:space="0" w:color="auto"/>
+              <w:bottom w:val="single" w:sz="4" w:space="0" w:color="auto"/>
+              <w:right w:val="single" w:sz="4" w:space="0" w:color="auto"/>
+            </w:tcBorders>
+            <w:shd w:val="clear" w:color="auto" w:fill="auto"/>
+            <w:noWrap/>
+            <w:vAlign w:val="bottom"/>
+            <w:hideMark/>
+          </w:tcPr>
+          <w:p>
+            <w:pPr>
+              <w:spacing w:after="0" w:line="240" w:lineRule="auto"/>
+              <w:jc w:val="left"/>
+              <w:rPr>
+                <w:rFonts w:ascii="Calibri" w:eastAsia="Times New Roman" w:hAnsi="Calibri" w:cs="Times New Roman"/>
+                <w:color w:val="000000"/>
+                <w:sz w:val="22"/>
+              </w:rPr>
+            </w:pPr>
+            <w:r>
+              <w:rPr>
+                <w:rFonts w:ascii="Calibri" w:eastAsia="Times New Roman" w:hAnsi="Calibri" w:cs="Times New Roman"/>
+                <w:color w:val="000000"/>
+                <w:sz w:val="22"/>
+              </w:rPr>
+              <w:t>setPixel(</w:t>
+            </w:r>
+            <w:r>
+              <w:rPr>
+                <w:rFonts w:ascii="Calibri" w:eastAsia="Times New Roman" w:hAnsi="Calibri" w:cs="Times New Roman"/>
+                <w:color w:val="000000"/>
+                <w:sz w:val="22"/>
+              </w:rPr>
+              <w:t>x,y</w:t>
+            </w:r>
+            <w:r>
+              <w:rPr>
+                <w:rFonts w:ascii="Calibri" w:eastAsia="Times New Roman" w:hAnsi="Calibri" w:cs="Times New Roman"/>
+                <w:color w:val="000000"/>
+                <w:sz w:val="22"/>
+              </w:rPr>
+              <w:t>)</w:t>
+            </w:r>
+          </w:p>
+        </w:tc>
+        <w:tc>
+          <w:tcPr>
+            <w:tcW w:w="1580" w:type="dxa"/>
+            <w:tcBorders>
+              <w:top w:val="nil"/>
+              <w:left w:val="nil"/>
+              <w:bottom w:val="single" w:sz="4" w:space="0" w:color="auto"/>
+              <w:right w:val="single" w:sz="4" w:space="0" w:color="auto"/>
+            </w:tcBorders>
+            <w:shd w:val="clear" w:color="auto" w:fill="auto"/>
+            <w:noWrap/>
+            <w:vAlign w:val="bottom"/>
+            <w:hideMark/>
+          </w:tcPr>
+          <w:p>
+            <w:pPr>
+              <w:spacing w:after="0" w:line="240" w:lineRule="auto"/>
+              <w:jc w:val="left"/>
+              <w:rPr>
+                <w:rFonts w:ascii="Calibri" w:eastAsia="Times New Roman" w:hAnsi="Calibri" w:cs="Times New Roman"/>
+                <w:color w:val="000000"/>
+                <w:sz w:val="22"/>
+              </w:rPr>
+            </w:pPr>
+            <w:r>
+              <w:rPr>
+                <w:rFonts w:ascii="Calibri" w:eastAsia="Times New Roman" w:hAnsi="Calibri" w:cs="Times New Roman"/>
+                <w:color w:val="000000"/>
+                <w:sz w:val="22"/>
+              </w:rPr>
+              <w:t>0.15524</w:t>
+            </w:r>
+          </w:p>
+        </w:tc>
+        <w:tc>
+          <w:tcPr>
+            <w:tcW w:w="1700" w:type="dxa"/>
+            <w:tcBorders>
+              <w:top w:val="nil"/>
+              <w:left w:val="nil"/>
+              <w:bottom w:val="single" w:sz="4" w:space="0" w:color="auto"/>
+              <w:right w:val="single" w:sz="4" w:space="0" w:color="auto"/>
+            </w:tcBorders>
+            <w:shd w:val="clear" w:color="auto" w:fill="auto"/>
+            <w:noWrap/>
+            <w:vAlign w:val="bottom"/>
+            <w:hideMark/>
+          </w:tcPr>
+          <w:p>
+            <w:pPr>
+              <w:spacing w:after="0" w:line="240" w:lineRule="auto"/>
+              <w:jc w:val="left"/>
+              <w:rPr>
+                <w:rFonts w:ascii="Calibri" w:eastAsia="Times New Roman" w:hAnsi="Calibri" w:cs="Times New Roman"/>
+                <w:color w:val="000000"/>
+                <w:sz w:val="22"/>
+              </w:rPr>
+            </w:pPr>
+            <w:r>
+              <w:rPr>
+                <w:rFonts w:ascii="Calibri" w:eastAsia="Times New Roman" w:hAnsi="Calibri" w:cs="Times New Roman"/>
+                <w:color w:val="000000"/>
+                <w:sz w:val="22"/>
+              </w:rPr>
+              <w:t>0.17844</w:t>
+            </w:r>
+          </w:p>
+        </w:tc>
+        <w:tc>
+          <w:tcPr>
+            <w:tcW w:w="1420" w:type="dxa"/>
+            <w:tcBorders>
+              <w:top w:val="nil"/>
+              <w:left w:val="nil"/>
+              <w:bottom w:val="single" w:sz="4" w:space="0" w:color="auto"/>
+              <w:right w:val="single" w:sz="4" w:space="0" w:color="auto"/>
+            </w:tcBorders>
+            <w:shd w:val="clear" w:color="000000" w:fill="00B050"/>
+            <w:noWrap/>
+            <w:vAlign w:val="bottom"/>
+            <w:hideMark/>
+          </w:tcPr>
+          <w:p>
+            <w:pPr>
+              <w:spacing w:after="0" w:line="240" w:lineRule="auto"/>
+              <w:jc w:val="left"/>
+              <w:rPr>
+                <w:rFonts w:ascii="Calibri" w:eastAsia="Times New Roman" w:hAnsi="Calibri" w:cs="Times New Roman"/>
+                <w:color w:val="000000"/>
+                <w:sz w:val="22"/>
+              </w:rPr>
+            </w:pPr>
+            <w:r>
+              <w:rPr>
+                <w:rFonts w:ascii="Calibri" w:eastAsia="Times New Roman" w:hAnsi="Calibri" w:cs="Times New Roman"/>
+                <w:color w:val="000000"/>
+                <w:sz w:val="22"/>
+              </w:rPr>
+              <w:t>0.13244</w:t>
+            </w:r>
+          </w:p>
+        </w:tc>
+        <w:tc>
+          <w:tcPr>
+            <w:tcW w:w="1540" w:type="dxa"/>
+            <w:tcBorders>
+              <w:top w:val="nil"/>
+              <w:left w:val="nil"/>
+              <w:bottom w:val="single" w:sz="4" w:space="0" w:color="auto"/>
+              <w:right w:val="single" w:sz="4" w:space="0" w:color="auto"/>
+            </w:tcBorders>
+            <w:shd w:val="clear" w:color="000000" w:fill="FF0000"/>
+            <w:noWrap/>
+            <w:vAlign w:val="bottom"/>
+            <w:hideMark/>
+          </w:tcPr>
+          <w:p>
+            <w:pPr>
+              <w:spacing w:after="0" w:line="240" w:lineRule="auto"/>
+              <w:jc w:val="left"/>
+              <w:rPr>
+                <w:rFonts w:ascii="Calibri" w:eastAsia="Times New Roman" w:hAnsi="Calibri" w:cs="Times New Roman"/>
+                <w:color w:val="000000"/>
+                <w:sz w:val="22"/>
+              </w:rPr>
+            </w:pPr>
+            <w:r>
+              <w:rPr>
+                <w:rFonts w:ascii="Calibri" w:eastAsia="Times New Roman" w:hAnsi="Calibri" w:cs="Times New Roman"/>
+                <w:color w:val="000000"/>
+                <w:sz w:val="22"/>
+              </w:rPr>
+              <w:t>0.17893</w:t>
+            </w:r>
+          </w:p>
+        </w:tc>
+        <w:tc>
+          <w:tcPr>
+            <w:tcW w:w="1060" w:type="dxa"/>
+            <w:tcBorders>
+              <w:top w:val="nil"/>
+              <w:left w:val="nil"/>
+              <w:bottom w:val="single" w:sz="4" w:space="0" w:color="auto"/>
+              <w:right w:val="single" w:sz="4" w:space="0" w:color="auto"/>
+            </w:tcBorders>
+            <w:shd w:val="clear" w:color="auto" w:fill="auto"/>
+            <w:noWrap/>
+            <w:vAlign w:val="bottom"/>
+            <w:hideMark/>
+          </w:tcPr>
+          <w:p>
+            <w:pPr>
+              <w:spacing w:after="0" w:line="240" w:lineRule="auto"/>
+              <w:jc w:val="left"/>
+              <w:rPr>
+                <w:rFonts w:ascii="Calibri" w:eastAsia="Times New Roman" w:hAnsi="Calibri" w:cs="Times New Roman"/>
+                <w:color w:val="000000"/>
+                <w:sz w:val="22"/>
+              </w:rPr>
+            </w:pPr>
+            <w:r>
+              <w:rPr>
+                <w:rFonts w:ascii="Calibri" w:eastAsia="Times New Roman" w:hAnsi="Calibri" w:cs="Times New Roman"/>
+                <w:color w:val="000000"/>
+                <w:sz w:val="22"/>
+              </w:rPr>
+              <w:t>0.15497</w:t>
+            </w:r>
+          </w:p>
+        </w:tc>
+      </w:tr>
+    </w:tbl>
+    <w:p>
+      <w:pPr>
+        <w:rPr>
+          <w:lang w:val="nl-NL"/>
+        </w:rPr>
+      </w:pPr>
+      <w:r>
+        <w:rPr>
+          <w:noProof/>
+        </w:rPr>
+        <w:drawing>
+          <wp:anchor distT="0" distB="0" distL="114300" distR="114300" simplePos="0" relativeHeight="251658240" behindDoc="0" locked="0" layoutInCell="1" allowOverlap="1" wp14:anchorId="088A4687" wp14:editId="3536916D">
+            <wp:simplePos x="0" y="0"/>
+            <wp:positionH relativeFrom="column">
+              <wp:posOffset>0</wp:posOffset>
+            </wp:positionH>
+            <wp:positionV relativeFrom="paragraph">
+              <wp:posOffset>4522470</wp:posOffset>
+            </wp:positionV>
+            <wp:extent cx="5943600" cy="665480"/>
+            <wp:effectExtent l="0" t="0" r="0" b="1270"/>
+            <wp:wrapNone/>
+            <wp:docPr id="2" name="Picture 2"/>
+            <wp:cNvGraphicFramePr>
+              <a:graphicFrameLocks xmlns:a="http://schemas.openxmlformats.org/drawingml/2006/main" noChangeAspect="1"/>
+            </wp:cNvGraphicFramePr>
+            <a:graphic xmlns:a="http://schemas.openxmlformats.org/drawingml/2006/main">
+              <a:graphicData uri="http://schemas.openxmlformats.org/drawingml/2006/picture">
+                <pic:pic xmlns:pic="http://schemas.openxmlformats.org/drawingml/2006/picture">
+                  <pic:nvPicPr>
+                    <pic:cNvPr id="1" name=""/>
+                    <pic:cNvPicPr/>
+                  </pic:nvPicPr>
+                  <pic:blipFill>
+                    <a:blip r:embed="rId9">
+                      <a:extLst>
+                        <a:ext uri="{28A0092B-C50C-407E-A947-70E740481C1C}">
+                          <a14:useLocalDpi xmlns:a14="http://schemas.microsoft.com/office/drawing/2010/main" val="0"/>
+                        </a:ext>
+                      </a:extLst>
+                    </a:blip>
+                    <a:stretch>
+                      <a:fillRect/>
+                    </a:stretch>
+                  </pic:blipFill>
+                  <pic:spPr>
+                    <a:xfrm>
+                      <a:off x="0" y="0"/>
+                      <a:ext cx="5961645" cy="667500"/>
+                    </a:xfrm>
+                    <a:prstGeom prst="rect">
+                      <a:avLst/>
+                    </a:prstGeom>
+                  </pic:spPr>
+                </pic:pic>
+              </a:graphicData>
+            </a:graphic>
+            <wp14:sizeRelH relativeFrom="margin">
+              <wp14:pctWidth>0</wp14:pctWidth>
+            </wp14:sizeRelH>
+            <wp14:sizeRelV relativeFrom="margin">
+              <wp14:pctHeight>0</wp14:pctHeight>
+            </wp14:sizeRelV>
+          </wp:anchor>
+        </w:drawing>
+      </w:r>
+    </w:p>
+    <w:p>
+      <w:pPr>
+        <w:rPr>
+          <w:lang w:val="nl-NL"/>
+        </w:rPr>
+      </w:pPr>
+    </w:p>
+    <w:p>
+      <w:pPr>
+        <w:rPr>
+          <w:lang w:val="nl-NL"/>
+        </w:rPr>
+      </w:pPr>
+    </w:p>
+    <w:p>
+      <w:pPr>
         <w:rPr>
           <w:lang w:val="nl-NL"/>
         </w:rPr>
       </w:pPr>
     </w:p>
     <w:sectPr>
+      <w:footerReference w:type="default" r:id="rId10"/>
       <w:pgSz w:w="12240" w:h="15840"/>
       <w:pgMar w:top="1440" w:right="1440" w:bottom="1440" w:left="1440" w:header="720" w:footer="720" w:gutter="0"/>
       <w:cols w:space="720"/>
@@ -628,7 +4584,6 @@
     <w:p>
       <w:pPr>
         <w:pStyle w:val="Heading3"/>
-        <w:ind w:left="360"/>
         <w:rPr>
           <w:lang w:val="nl-NL"/>
         </w:rPr>
@@ -719,32 +4674,6 @@
     </w:p>
   </w:comment>
   <w:comment w:id="3" w:author="Stephan Vivie" w:date="2016-04-15T19:42:00Z" w:initials="SV">
-    <w:p>
-      <w:pPr>
-        <w:rPr>
-          <w:lang w:val="nl-NL"/>
-        </w:rPr>
-      </w:pPr>
-      <w:r>
-        <w:rPr>
-          <w:rStyle w:val="CommentReference"/>
-        </w:rPr>
-        <w:annotationRef/>
-      </w:r>
-      <w:r>
-        <w:rPr>
-          <w:lang w:val="nl-NL"/>
-        </w:rPr>
-        <w:t>Je geeft aan hoe deze keuze is geimplementeerd in de code</w:t>
-      </w:r>
-    </w:p>
-    <w:p>
-      <w:pPr>
-        <w:pStyle w:val="CommentText"/>
-      </w:pPr>
-    </w:p>
-  </w:comment>
-  <w:comment w:id="4" w:author="Stephan Vivie" w:date="2016-04-15T19:42:00Z" w:initials="SV">
     <w:p>
       <w:pPr>
         <w:rPr>
@@ -777,9 +4706,122 @@
 <w15:commentsEx xmlns:wpc="http://schemas.microsoft.com/office/word/2010/wordprocessingCanvas" xmlns:mc="http://schemas.openxmlformats.org/markup-compatibility/2006" xmlns:o="urn:schemas-microsoft-com:office:office" xmlns:r="http://schemas.openxmlformats.org/officeDocument/2006/relationships" xmlns:m="http://schemas.openxmlformats.org/officeDocument/2006/math" xmlns:v="urn:schemas-microsoft-com:vml" xmlns:wp14="http://schemas.microsoft.com/office/word/2010/wordprocessingDrawing" xmlns:wp="http://schemas.openxmlformats.org/drawingml/2006/wordprocessingDrawing" xmlns:w10="urn:schemas-microsoft-com:office:word" xmlns:w="http://schemas.openxmlformats.org/wordprocessingml/2006/main" xmlns:w14="http://schemas.microsoft.com/office/word/2010/wordml" xmlns:w15="http://schemas.microsoft.com/office/word/2012/wordml" xmlns:wpg="http://schemas.microsoft.com/office/word/2010/wordprocessingGroup" xmlns:wpi="http://schemas.microsoft.com/office/word/2010/wordprocessingInk" xmlns:wne="http://schemas.microsoft.com/office/word/2006/wordml" xmlns:wps="http://schemas.microsoft.com/office/word/2010/wordprocessingShape" mc:Ignorable="w14 w15 wp14">
   <w15:commentEx w15:paraId="44280E31" w15:done="0"/>
   <w15:commentEx w15:paraId="795926EF" w15:done="0"/>
-  <w15:commentEx w15:paraId="2E52507B" w15:done="0"/>
   <w15:commentEx w15:paraId="694FD2DB" w15:done="0"/>
 </w15:commentsEx>
+</file>
+
+<file path=word/endnotes.xml><?xml version="1.0" encoding="utf-8"?>
+<w:endnotes xmlns:wpc="http://schemas.microsoft.com/office/word/2010/wordprocessingCanvas" xmlns:mc="http://schemas.openxmlformats.org/markup-compatibility/2006" xmlns:o="urn:schemas-microsoft-com:office:office" xmlns:r="http://schemas.openxmlformats.org/officeDocument/2006/relationships" xmlns:m="http://schemas.openxmlformats.org/officeDocument/2006/math" xmlns:v="urn:schemas-microsoft-com:vml" xmlns:wp14="http://schemas.microsoft.com/office/word/2010/wordprocessingDrawing" xmlns:wp="http://schemas.openxmlformats.org/drawingml/2006/wordprocessingDrawing" xmlns:w10="urn:schemas-microsoft-com:office:word" xmlns:w="http://schemas.openxmlformats.org/wordprocessingml/2006/main" xmlns:w14="http://schemas.microsoft.com/office/word/2010/wordml" xmlns:w15="http://schemas.microsoft.com/office/word/2012/wordml" xmlns:wpg="http://schemas.microsoft.com/office/word/2010/wordprocessingGroup" xmlns:wpi="http://schemas.microsoft.com/office/word/2010/wordprocessingInk" xmlns:wne="http://schemas.microsoft.com/office/word/2006/wordml" xmlns:wps="http://schemas.microsoft.com/office/word/2010/wordprocessingShape" mc:Ignorable="w14 w15 wp14">
+  <w:endnote w:type="separator" w:id="-1">
+    <w:p>
+      <w:pPr>
+        <w:spacing w:after="0" w:line="240" w:lineRule="auto"/>
+      </w:pPr>
+      <w:r>
+        <w:separator/>
+      </w:r>
+    </w:p>
+  </w:endnote>
+  <w:endnote w:type="continuationSeparator" w:id="0">
+    <w:p>
+      <w:pPr>
+        <w:spacing w:after="0" w:line="240" w:lineRule="auto"/>
+      </w:pPr>
+      <w:r>
+        <w:continuationSeparator/>
+      </w:r>
+    </w:p>
+  </w:endnote>
+</w:endnotes>
+</file>
+
+<file path=word/footer1.xml><?xml version="1.0" encoding="utf-8"?>
+<w:ftr xmlns:wpc="http://schemas.microsoft.com/office/word/2010/wordprocessingCanvas" xmlns:mc="http://schemas.openxmlformats.org/markup-compatibility/2006" xmlns:o="urn:schemas-microsoft-com:office:office" xmlns:r="http://schemas.openxmlformats.org/officeDocument/2006/relationships" xmlns:m="http://schemas.openxmlformats.org/officeDocument/2006/math" xmlns:v="urn:schemas-microsoft-com:vml" xmlns:wp14="http://schemas.microsoft.com/office/word/2010/wordprocessingDrawing" xmlns:wp="http://schemas.openxmlformats.org/drawingml/2006/wordprocessingDrawing" xmlns:w10="urn:schemas-microsoft-com:office:word" xmlns:w="http://schemas.openxmlformats.org/wordprocessingml/2006/main" xmlns:w14="http://schemas.microsoft.com/office/word/2010/wordml" xmlns:w15="http://schemas.microsoft.com/office/word/2012/wordml" xmlns:wpg="http://schemas.microsoft.com/office/word/2010/wordprocessingGroup" xmlns:wpi="http://schemas.microsoft.com/office/word/2010/wordprocessingInk" xmlns:wne="http://schemas.microsoft.com/office/word/2006/wordml" xmlns:wps="http://schemas.microsoft.com/office/word/2010/wordprocessingShape" mc:Ignorable="w14 w15 wp14">
+  <w:sdt>
+    <w:sdtPr>
+      <w:id w:val="1461533171"/>
+      <w:docPartObj>
+        <w:docPartGallery w:val="Page Numbers (Bottom of Page)"/>
+        <w:docPartUnique/>
+      </w:docPartObj>
+    </w:sdtPr>
+    <w:sdtEndPr>
+      <w:rPr>
+        <w:noProof/>
+      </w:rPr>
+    </w:sdtEndPr>
+    <w:sdtContent>
+      <w:p>
+        <w:pPr>
+          <w:pStyle w:val="Footer"/>
+        </w:pPr>
+        <w:r>
+          <w:t>Stephan Vivie &amp; Mathijs van Bremen</w:t>
+        </w:r>
+        <w:r>
+          <w:tab/>
+        </w:r>
+        <w:r>
+          <w:t xml:space="preserve">TCTI-V2VISN1-13 </w:t>
+        </w:r>
+        <w:r>
+          <w:tab/>
+        </w:r>
+        <w:r>
+          <w:fldChar w:fldCharType="begin"/>
+        </w:r>
+        <w:r>
+          <w:instrText xml:space="preserve"> PAGE   \* MERGEFORMAT </w:instrText>
+        </w:r>
+        <w:r>
+          <w:fldChar w:fldCharType="separate"/>
+        </w:r>
+        <w:r>
+          <w:rPr>
+            <w:noProof/>
+          </w:rPr>
+          <w:t>3</w:t>
+        </w:r>
+        <w:r>
+          <w:rPr>
+            <w:noProof/>
+          </w:rPr>
+          <w:fldChar w:fldCharType="end"/>
+        </w:r>
+      </w:p>
+    </w:sdtContent>
+  </w:sdt>
+  <w:p>
+    <w:pPr>
+      <w:pStyle w:val="Footer"/>
+    </w:pPr>
+  </w:p>
+</w:ftr>
+</file>
+
+<file path=word/footnotes.xml><?xml version="1.0" encoding="utf-8"?>
+<w:footnotes xmlns:wpc="http://schemas.microsoft.com/office/word/2010/wordprocessingCanvas" xmlns:mc="http://schemas.openxmlformats.org/markup-compatibility/2006" xmlns:o="urn:schemas-microsoft-com:office:office" xmlns:r="http://schemas.openxmlformats.org/officeDocument/2006/relationships" xmlns:m="http://schemas.openxmlformats.org/officeDocument/2006/math" xmlns:v="urn:schemas-microsoft-com:vml" xmlns:wp14="http://schemas.microsoft.com/office/word/2010/wordprocessingDrawing" xmlns:wp="http://schemas.openxmlformats.org/drawingml/2006/wordprocessingDrawing" xmlns:w10="urn:schemas-microsoft-com:office:word" xmlns:w="http://schemas.openxmlformats.org/wordprocessingml/2006/main" xmlns:w14="http://schemas.microsoft.com/office/word/2010/wordml" xmlns:w15="http://schemas.microsoft.com/office/word/2012/wordml" xmlns:wpg="http://schemas.microsoft.com/office/word/2010/wordprocessingGroup" xmlns:wpi="http://schemas.microsoft.com/office/word/2010/wordprocessingInk" xmlns:wne="http://schemas.microsoft.com/office/word/2006/wordml" xmlns:wps="http://schemas.microsoft.com/office/word/2010/wordprocessingShape" mc:Ignorable="w14 w15 wp14">
+  <w:footnote w:type="separator" w:id="-1">
+    <w:p>
+      <w:pPr>
+        <w:spacing w:after="0" w:line="240" w:lineRule="auto"/>
+      </w:pPr>
+      <w:r>
+        <w:separator/>
+      </w:r>
+    </w:p>
+  </w:footnote>
+  <w:footnote w:type="continuationSeparator" w:id="0">
+    <w:p>
+      <w:pPr>
+        <w:spacing w:after="0" w:line="240" w:lineRule="auto"/>
+      </w:pPr>
+      <w:r>
+        <w:continuationSeparator/>
+      </w:r>
+    </w:p>
+  </w:footnote>
+</w:footnotes>
 </file>
 
 <file path=word/numbering.xml><?xml version="1.0" encoding="utf-8"?>
@@ -1618,7 +5660,7 @@
     <w:uiPriority w:val="9"/>
     <w:unhideWhenUsed/>
     <w:qFormat/>
-    <w:rsid w:val="00DE73A8"/>
+    <w:rsid w:val="00354D94"/>
     <w:pPr>
       <w:keepNext/>
       <w:keepLines/>
@@ -1627,6 +5669,7 @@
         <w:numId w:val="3"/>
       </w:numPr>
       <w:spacing w:before="200" w:after="120"/>
+      <w:ind w:left="360"/>
       <w:outlineLvl w:val="1"/>
     </w:pPr>
     <w:rPr>
@@ -1646,12 +5689,12 @@
     <w:uiPriority w:val="9"/>
     <w:unhideWhenUsed/>
     <w:qFormat/>
-    <w:rsid w:val="00DE73A8"/>
+    <w:rsid w:val="00354D94"/>
     <w:pPr>
       <w:keepNext/>
       <w:keepLines/>
       <w:spacing w:before="200" w:after="120"/>
-      <w:ind w:left="1080" w:hanging="360"/>
+      <w:ind w:left="360" w:hanging="360"/>
       <w:outlineLvl w:val="2"/>
     </w:pPr>
     <w:rPr>
@@ -1845,7 +5888,7 @@
     <w:basedOn w:val="DefaultParagraphFont"/>
     <w:link w:val="Heading2"/>
     <w:uiPriority w:val="9"/>
-    <w:rsid w:val="00DE73A8"/>
+    <w:rsid w:val="00354D94"/>
     <w:rPr>
       <w:rFonts w:ascii="Quicksand Book" w:eastAsiaTheme="majorEastAsia" w:hAnsi="Quicksand Book" w:cstheme="majorBidi"/>
       <w:b/>
@@ -1860,7 +5903,7 @@
     <w:basedOn w:val="DefaultParagraphFont"/>
     <w:link w:val="Heading3"/>
     <w:uiPriority w:val="9"/>
-    <w:rsid w:val="00DE73A8"/>
+    <w:rsid w:val="00354D94"/>
     <w:rPr>
       <w:rFonts w:ascii="Quicksand Book" w:eastAsiaTheme="majorEastAsia" w:hAnsi="Quicksand Book" w:cstheme="majorBidi"/>
       <w:b/>
@@ -2336,6 +6379,58 @@
       <w:szCs w:val="18"/>
     </w:rPr>
   </w:style>
+  <w:style w:type="paragraph" w:styleId="Header">
+    <w:name w:val="header"/>
+    <w:basedOn w:val="Normal"/>
+    <w:link w:val="HeaderChar"/>
+    <w:uiPriority w:val="99"/>
+    <w:unhideWhenUsed/>
+    <w:rsid w:val="002C2167"/>
+    <w:pPr>
+      <w:tabs>
+        <w:tab w:val="center" w:pos="4680"/>
+        <w:tab w:val="right" w:pos="9360"/>
+      </w:tabs>
+      <w:spacing w:after="0" w:line="240" w:lineRule="auto"/>
+    </w:pPr>
+  </w:style>
+  <w:style w:type="character" w:customStyle="1" w:styleId="HeaderChar">
+    <w:name w:val="Header Char"/>
+    <w:basedOn w:val="DefaultParagraphFont"/>
+    <w:link w:val="Header"/>
+    <w:uiPriority w:val="99"/>
+    <w:rsid w:val="002C2167"/>
+    <w:rPr>
+      <w:rFonts w:ascii="Quicksand Book" w:hAnsi="Quicksand Book"/>
+      <w:sz w:val="20"/>
+    </w:rPr>
+  </w:style>
+  <w:style w:type="paragraph" w:styleId="Footer">
+    <w:name w:val="footer"/>
+    <w:basedOn w:val="Normal"/>
+    <w:link w:val="FooterChar"/>
+    <w:uiPriority w:val="99"/>
+    <w:unhideWhenUsed/>
+    <w:rsid w:val="002C2167"/>
+    <w:pPr>
+      <w:tabs>
+        <w:tab w:val="center" w:pos="4680"/>
+        <w:tab w:val="right" w:pos="9360"/>
+      </w:tabs>
+      <w:spacing w:after="0" w:line="240" w:lineRule="auto"/>
+    </w:pPr>
+  </w:style>
+  <w:style w:type="character" w:customStyle="1" w:styleId="FooterChar">
+    <w:name w:val="Footer Char"/>
+    <w:basedOn w:val="DefaultParagraphFont"/>
+    <w:link w:val="Footer"/>
+    <w:uiPriority w:val="99"/>
+    <w:rsid w:val="002C2167"/>
+    <w:rPr>
+      <w:rFonts w:ascii="Quicksand Book" w:hAnsi="Quicksand Book"/>
+      <w:sz w:val="20"/>
+    </w:rPr>
+  </w:style>
 </w:styles>
 </file>
 

</xml_diff>

<commit_message>
Added final version of Implementatieplan and Meetrapport RGBImage
</commit_message>
<xml_diff>
--- a/implementatieplannen/working/Week 1/Implementatieplan - RGBImage.docx
+++ b/implementatieplannen/working/Week 1/Implementatieplan - RGBImage.docx
@@ -9,6 +9,8 @@
           <w:lang w:val="nl-NL"/>
         </w:rPr>
       </w:pPr>
+      <w:bookmarkStart w:id="0" w:name="_GoBack"/>
+      <w:bookmarkEnd w:id="0"/>
       <w:r>
         <w:rPr>
           <w:lang w:val="nl-NL"/>
@@ -67,8 +69,6 @@
         </w:rPr>
         <w:t>Klas: V2B</w:t>
       </w:r>
-      <w:bookmarkStart w:id="0" w:name="_GoBack"/>
-      <w:bookmarkEnd w:id="0"/>
     </w:p>
     <w:p>
       <w:pPr>
@@ -272,19 +272,7 @@
         <w:rPr>
           <w:lang w:val="nl-NL"/>
         </w:rPr>
-        <w:t xml:space="preserve"> De containers die veel worden gebruik zijn C style arrays en std::vector. Wij hebben deze containers op twee verschillende manieren met elkaar vergeleken, namelijk een 1-dimensionale container en een 2-dimensionale </w:t>
-      </w:r>
-      <w:r>
-        <w:rPr>
-          <w:lang w:val="nl-NL"/>
-        </w:rPr>
-        <w:t>container</w:t>
-      </w:r>
-      <w:r>
-        <w:rPr>
-          <w:lang w:val="nl-NL"/>
-        </w:rPr>
-        <w:t xml:space="preserve">. In een 1-dimensionale container is er maar 1 rij van pixels, een 2-dimensionale container heeft in een container </w:t>
+        <w:t xml:space="preserve"> De containers die veel worden gebruik zijn C style arrays en std::vector. Wij hebben deze containers op twee verschillende manieren met elkaar vergeleken, namelijk een 1-dimensionale container en een 2-dimensionale container. In een 1-dimensionale container is er maar 1 rij van pixels, een 2-dimensionale container heeft in een container </w:t>
       </w:r>
       <w:r>
         <w:rPr>
@@ -492,12 +480,6 @@
       </w:r>
       <w:r>
         <w:rPr>
-          <w:rStyle w:val="CommentReference"/>
-        </w:rPr>
-        <w:commentReference w:id="1"/>
-      </w:r>
-      <w:r>
-        <w:rPr>
           <w:lang w:val="nl-NL"/>
         </w:rPr>
         <w:t>.</w:t>
@@ -510,23 +492,11 @@
           <w:lang w:val="nl-NL"/>
         </w:rPr>
       </w:pPr>
-      <w:commentRangeStart w:id="2"/>
       <w:r>
         <w:rPr>
           <w:lang w:val="nl-NL"/>
         </w:rPr>
         <w:t>Keuze</w:t>
-      </w:r>
-      <w:commentRangeEnd w:id="2"/>
-      <w:r>
-        <w:rPr>
-          <w:rStyle w:val="CommentReference"/>
-          <w:rFonts w:eastAsiaTheme="minorHAnsi" w:cstheme="minorBidi"/>
-          <w:b w:val="0"/>
-          <w:bCs w:val="0"/>
-          <w:color w:val="auto"/>
-        </w:rPr>
-        <w:commentReference w:id="2"/>
       </w:r>
     </w:p>
     <w:p>
@@ -657,6 +627,12 @@
           <w:lang w:val="nl-NL"/>
         </w:rPr>
       </w:pPr>
+      <w:r>
+        <w:rPr>
+          <w:lang w:val="nl-NL"/>
+        </w:rPr>
+        <w:t>De implementatie is eenvoudig. Als het object wordt aangemaakt zal er genoeg ruimte worden geallocate voor de pixels die in de vector moeten komen te staan. Als er een pixel wordt opgehaald of opgeslagen zal deze in de vector worden benaderd.</w:t>
+      </w:r>
     </w:p>
     <w:p>
       <w:pPr>
@@ -665,7 +641,6 @@
           <w:lang w:val="nl-NL"/>
         </w:rPr>
       </w:pPr>
-      <w:commentRangeStart w:id="3"/>
       <w:r>
         <w:rPr>
           <w:lang w:val="nl-NL"/>
@@ -677,17 +652,6 @@
           <w:lang w:val="nl-NL"/>
         </w:rPr>
         <w:t>valuatie</w:t>
-      </w:r>
-      <w:commentRangeEnd w:id="3"/>
-      <w:r>
-        <w:rPr>
-          <w:rStyle w:val="CommentReference"/>
-          <w:rFonts w:eastAsiaTheme="minorHAnsi" w:cstheme="minorBidi"/>
-          <w:b w:val="0"/>
-          <w:bCs w:val="0"/>
-          <w:color w:val="auto"/>
-        </w:rPr>
-        <w:commentReference w:id="3"/>
       </w:r>
     </w:p>
     <w:p>
@@ -703,6 +667,36 @@
           <w:lang w:val="nl-NL"/>
         </w:rPr>
       </w:pPr>
+      <w:r>
+        <w:rPr>
+          <w:lang w:val="nl-NL"/>
+        </w:rPr>
+        <w:t xml:space="preserve">Er wordt getest of het programma dezelfde met de nieuwe container resultaten oplevert als met de standaard container. Daarnaast zijn er voor alle methodes en de standaard methode ook benchmarks uitgevoerd, </w:t>
+      </w:r>
+      <w:r>
+        <w:rPr>
+          <w:lang w:val="nl-NL"/>
+        </w:rPr>
+        <w:t>de benchmarks tonen</w:t>
+      </w:r>
+      <w:r>
+        <w:rPr>
+          <w:lang w:val="nl-NL"/>
+        </w:rPr>
+        <w:t xml:space="preserve"> aan dat de gekozen methode </w:t>
+      </w:r>
+      <w:r>
+        <w:rPr>
+          <w:lang w:val="nl-NL"/>
+        </w:rPr>
+        <w:t>bijna net zo snel is als</w:t>
+      </w:r>
+      <w:r>
+        <w:rPr>
+          <w:lang w:val="nl-NL"/>
+        </w:rPr>
+        <w:t xml:space="preserve"> de standaard methode.</w:t>
+      </w:r>
       <w:r>
         <w:rPr>
           <w:lang w:val="nl-NL"/>
@@ -3298,15 +3292,7 @@
                 <w:color w:val="000000"/>
                 <w:sz w:val="22"/>
               </w:rPr>
-              <w:t>g</w:t>
-            </w:r>
-            <w:r>
-              <w:rPr>
-                <w:rFonts w:ascii="Calibri" w:eastAsia="Times New Roman" w:hAnsi="Calibri" w:cs="Times New Roman"/>
-                <w:color w:val="000000"/>
-                <w:sz w:val="22"/>
-              </w:rPr>
-              <w:t>etPixel(</w:t>
+              <w:t>getPixel(</w:t>
             </w:r>
             <w:r>
               <w:rPr>
@@ -3531,15 +3517,7 @@
                 <w:color w:val="000000"/>
                 <w:sz w:val="22"/>
               </w:rPr>
-              <w:t>g</w:t>
-            </w:r>
-            <w:r>
-              <w:rPr>
-                <w:rFonts w:ascii="Calibri" w:eastAsia="Times New Roman" w:hAnsi="Calibri" w:cs="Times New Roman"/>
-                <w:color w:val="000000"/>
-                <w:sz w:val="22"/>
-              </w:rPr>
-              <w:t>etPixel(</w:t>
+              <w:t>getPixel(</w:t>
             </w:r>
             <w:r>
               <w:rPr>
@@ -4513,7 +4491,7 @@
                     <pic:cNvPicPr/>
                   </pic:nvPicPr>
                   <pic:blipFill>
-                    <a:blip r:embed="rId9">
+                    <a:blip r:embed="rId7">
                       <a:extLst>
                         <a:ext uri="{28A0092B-C50C-407E-A947-70E740481C1C}">
                           <a14:useLocalDpi xmlns:a14="http://schemas.microsoft.com/office/drawing/2010/main" val="0"/>
@@ -4568,7 +4546,12 @@
       </w:pPr>
     </w:p>
     <w:sectPr>
-      <w:footerReference w:type="default" r:id="rId10"/>
+      <w:headerReference w:type="even" r:id="rId8"/>
+      <w:headerReference w:type="default" r:id="rId9"/>
+      <w:footerReference w:type="even" r:id="rId10"/>
+      <w:footerReference w:type="default" r:id="rId11"/>
+      <w:headerReference w:type="first" r:id="rId12"/>
+      <w:footerReference w:type="first" r:id="rId13"/>
       <w:pgSz w:w="12240" w:h="15840"/>
       <w:pgMar w:top="1440" w:right="1440" w:bottom="1440" w:left="1440" w:header="720" w:footer="720" w:gutter="0"/>
       <w:cols w:space="720"/>
@@ -4578,138 +4561,6 @@
 </w:document>
 </file>
 
-<file path=word/comments.xml><?xml version="1.0" encoding="utf-8"?>
-<w:comments xmlns:wpc="http://schemas.microsoft.com/office/word/2010/wordprocessingCanvas" xmlns:mc="http://schemas.openxmlformats.org/markup-compatibility/2006" xmlns:o="urn:schemas-microsoft-com:office:office" xmlns:r="http://schemas.openxmlformats.org/officeDocument/2006/relationships" xmlns:m="http://schemas.openxmlformats.org/officeDocument/2006/math" xmlns:v="urn:schemas-microsoft-com:vml" xmlns:wp14="http://schemas.microsoft.com/office/word/2010/wordprocessingDrawing" xmlns:wp="http://schemas.openxmlformats.org/drawingml/2006/wordprocessingDrawing" xmlns:w10="urn:schemas-microsoft-com:office:word" xmlns:w="http://schemas.openxmlformats.org/wordprocessingml/2006/main" xmlns:w14="http://schemas.microsoft.com/office/word/2010/wordml" xmlns:w15="http://schemas.microsoft.com/office/word/2012/wordml" xmlns:wpg="http://schemas.microsoft.com/office/word/2010/wordprocessingGroup" xmlns:wpi="http://schemas.microsoft.com/office/word/2010/wordprocessingInk" xmlns:wne="http://schemas.microsoft.com/office/word/2006/wordml" xmlns:wps="http://schemas.microsoft.com/office/word/2010/wordprocessingShape" mc:Ignorable="w14 w15 wp14">
-  <w:comment w:id="1" w:author="Stephan Vivie" w:date="2016-04-15T18:12:00Z" w:initials="SV">
-    <w:p>
-      <w:pPr>
-        <w:pStyle w:val="Heading3"/>
-        <w:rPr>
-          <w:lang w:val="nl-NL"/>
-        </w:rPr>
-      </w:pPr>
-      <w:r>
-        <w:rPr>
-          <w:rStyle w:val="CommentReference"/>
-        </w:rPr>
-        <w:annotationRef/>
-      </w:r>
-      <w:r>
-        <w:rPr>
-          <w:lang w:val="nl-NL"/>
-        </w:rPr>
-        <w:t>Geheugen verbruik</w:t>
-      </w:r>
-    </w:p>
-    <w:p>
-      <w:pPr>
-        <w:rPr>
-          <w:lang w:val="nl-NL"/>
-        </w:rPr>
-      </w:pPr>
-      <w:r>
-        <w:rPr>
-          <w:lang w:val="nl-NL"/>
-        </w:rPr>
-        <w:t xml:space="preserve">Om ervoor te zorgen dat het opslaan zo </w:t>
-      </w:r>
-    </w:p>
-    <w:p>
-      <w:pPr>
-        <w:pStyle w:val="Heading4"/>
-        <w:rPr>
-          <w:lang w:val="nl-NL"/>
-        </w:rPr>
-      </w:pPr>
-      <w:r>
-        <w:rPr>
-          <w:lang w:val="nl-NL"/>
-        </w:rPr>
-        <w:t>HashMap</w:t>
-      </w:r>
-    </w:p>
-    <w:p>
-      <w:pPr>
-        <w:rPr>
-          <w:lang w:val="nl-NL"/>
-        </w:rPr>
-      </w:pPr>
-      <w:r>
-        <w:rPr>
-          <w:lang w:val="nl-NL"/>
-        </w:rPr>
-        <w:t>Om de data op een manier op te slaan die zo minder geheugen gebruikt kunnen we een std::map gebruiken en in de map de waardes van unieke RGB waardes op te slaan. Tijdens het toevoegen of aanpassen van een pixel wordt er gekeken of deze RGB waardes al in de map staan, zo ja wordt het address uit de map gehaald. Om ervoor te zorgen dat het zoeken in deze map ook snel is maken we gebruik van een hashing algoritme.</w:t>
-      </w:r>
-    </w:p>
-    <w:p>
-      <w:pPr>
-        <w:pStyle w:val="CommentText"/>
-      </w:pPr>
-    </w:p>
-  </w:comment>
-  <w:comment w:id="2" w:author="Stephan Vivie" w:date="2016-04-15T19:39:00Z" w:initials="SV">
-    <w:p>
-      <w:pPr>
-        <w:rPr>
-          <w:lang w:val="nl-NL"/>
-        </w:rPr>
-      </w:pPr>
-      <w:r>
-        <w:rPr>
-          <w:rStyle w:val="CommentReference"/>
-        </w:rPr>
-        <w:annotationRef/>
-      </w:r>
-      <w:r>
-        <w:rPr>
-          <w:lang w:val="nl-NL"/>
-        </w:rPr>
-        <w:t>Je geeft een onderbouwing over waarom een bepaalde methode is gekozen, en/of waarom bepaalde settings zijn gebruikt.</w:t>
-      </w:r>
-    </w:p>
-    <w:p>
-      <w:pPr>
-        <w:pStyle w:val="CommentText"/>
-      </w:pPr>
-    </w:p>
-  </w:comment>
-  <w:comment w:id="3" w:author="Stephan Vivie" w:date="2016-04-15T19:42:00Z" w:initials="SV">
-    <w:p>
-      <w:pPr>
-        <w:rPr>
-          <w:lang w:val="nl-NL"/>
-        </w:rPr>
-      </w:pPr>
-      <w:r>
-        <w:rPr>
-          <w:rStyle w:val="CommentReference"/>
-        </w:rPr>
-        <w:annotationRef/>
-      </w:r>
-      <w:r>
-        <w:rPr>
-          <w:lang w:val="nl-NL"/>
-        </w:rPr>
-        <w:t>Je geeft aan welke experimenten er gedaan zullen worden om de implementatie te testen en te ‘bewijzen’ dat de implementatie daadwerkelijk correct werkt. Dit geeft direct informatie over de meetrapporten die er zullen worden gemaakt.</w:t>
-      </w:r>
-    </w:p>
-    <w:p>
-      <w:pPr>
-        <w:pStyle w:val="CommentText"/>
-      </w:pPr>
-    </w:p>
-  </w:comment>
-</w:comments>
-</file>
-
-<file path=word/commentsExtended.xml><?xml version="1.0" encoding="utf-8"?>
-<w15:commentsEx xmlns:wpc="http://schemas.microsoft.com/office/word/2010/wordprocessingCanvas" xmlns:mc="http://schemas.openxmlformats.org/markup-compatibility/2006" xmlns:o="urn:schemas-microsoft-com:office:office" xmlns:r="http://schemas.openxmlformats.org/officeDocument/2006/relationships" xmlns:m="http://schemas.openxmlformats.org/officeDocument/2006/math" xmlns:v="urn:schemas-microsoft-com:vml" xmlns:wp14="http://schemas.microsoft.com/office/word/2010/wordprocessingDrawing" xmlns:wp="http://schemas.openxmlformats.org/drawingml/2006/wordprocessingDrawing" xmlns:w10="urn:schemas-microsoft-com:office:word" xmlns:w="http://schemas.openxmlformats.org/wordprocessingml/2006/main" xmlns:w14="http://schemas.microsoft.com/office/word/2010/wordml" xmlns:w15="http://schemas.microsoft.com/office/word/2012/wordml" xmlns:wpg="http://schemas.microsoft.com/office/word/2010/wordprocessingGroup" xmlns:wpi="http://schemas.microsoft.com/office/word/2010/wordprocessingInk" xmlns:wne="http://schemas.microsoft.com/office/word/2006/wordml" xmlns:wps="http://schemas.microsoft.com/office/word/2010/wordprocessingShape" mc:Ignorable="w14 w15 wp14">
-  <w15:commentEx w15:paraId="44280E31" w15:done="0"/>
-  <w15:commentEx w15:paraId="795926EF" w15:done="0"/>
-  <w15:commentEx w15:paraId="694FD2DB" w15:done="0"/>
-</w15:commentsEx>
-</file>
-
 <file path=word/endnotes.xml><?xml version="1.0" encoding="utf-8"?>
 <w:endnotes xmlns:wpc="http://schemas.microsoft.com/office/word/2010/wordprocessingCanvas" xmlns:mc="http://schemas.openxmlformats.org/markup-compatibility/2006" xmlns:o="urn:schemas-microsoft-com:office:office" xmlns:r="http://schemas.openxmlformats.org/officeDocument/2006/relationships" xmlns:m="http://schemas.openxmlformats.org/officeDocument/2006/math" xmlns:v="urn:schemas-microsoft-com:vml" xmlns:wp14="http://schemas.microsoft.com/office/word/2010/wordprocessingDrawing" xmlns:wp="http://schemas.openxmlformats.org/drawingml/2006/wordprocessingDrawing" xmlns:w10="urn:schemas-microsoft-com:office:word" xmlns:w="http://schemas.openxmlformats.org/wordprocessingml/2006/main" xmlns:w14="http://schemas.microsoft.com/office/word/2010/wordml" xmlns:w15="http://schemas.microsoft.com/office/word/2012/wordml" xmlns:wpg="http://schemas.microsoft.com/office/word/2010/wordprocessingGroup" xmlns:wpi="http://schemas.microsoft.com/office/word/2010/wordprocessingInk" xmlns:wne="http://schemas.microsoft.com/office/word/2006/wordml" xmlns:wps="http://schemas.microsoft.com/office/word/2010/wordprocessingShape" mc:Ignorable="w14 w15 wp14">
   <w:endnote w:type="separator" w:id="-1">
@@ -4736,6 +4587,16 @@
 </file>
 
 <file path=word/footer1.xml><?xml version="1.0" encoding="utf-8"?>
+<w:ftr xmlns:wpc="http://schemas.microsoft.com/office/word/2010/wordprocessingCanvas" xmlns:mc="http://schemas.openxmlformats.org/markup-compatibility/2006" xmlns:o="urn:schemas-microsoft-com:office:office" xmlns:r="http://schemas.openxmlformats.org/officeDocument/2006/relationships" xmlns:m="http://schemas.openxmlformats.org/officeDocument/2006/math" xmlns:v="urn:schemas-microsoft-com:vml" xmlns:wp14="http://schemas.microsoft.com/office/word/2010/wordprocessingDrawing" xmlns:wp="http://schemas.openxmlformats.org/drawingml/2006/wordprocessingDrawing" xmlns:w10="urn:schemas-microsoft-com:office:word" xmlns:w="http://schemas.openxmlformats.org/wordprocessingml/2006/main" xmlns:w14="http://schemas.microsoft.com/office/word/2010/wordml" xmlns:w15="http://schemas.microsoft.com/office/word/2012/wordml" xmlns:wpg="http://schemas.microsoft.com/office/word/2010/wordprocessingGroup" xmlns:wpi="http://schemas.microsoft.com/office/word/2010/wordprocessingInk" xmlns:wne="http://schemas.microsoft.com/office/word/2006/wordml" xmlns:wps="http://schemas.microsoft.com/office/word/2010/wordprocessingShape" mc:Ignorable="w14 w15 wp14">
+  <w:p>
+    <w:pPr>
+      <w:pStyle w:val="Footer"/>
+    </w:pPr>
+  </w:p>
+</w:ftr>
+</file>
+
+<file path=word/footer2.xml><?xml version="1.0" encoding="utf-8"?>
 <w:ftr xmlns:wpc="http://schemas.microsoft.com/office/word/2010/wordprocessingCanvas" xmlns:mc="http://schemas.openxmlformats.org/markup-compatibility/2006" xmlns:o="urn:schemas-microsoft-com:office:office" xmlns:r="http://schemas.openxmlformats.org/officeDocument/2006/relationships" xmlns:m="http://schemas.openxmlformats.org/officeDocument/2006/math" xmlns:v="urn:schemas-microsoft-com:vml" xmlns:wp14="http://schemas.microsoft.com/office/word/2010/wordprocessingDrawing" xmlns:wp="http://schemas.openxmlformats.org/drawingml/2006/wordprocessingDrawing" xmlns:w10="urn:schemas-microsoft-com:office:word" xmlns:w="http://schemas.openxmlformats.org/wordprocessingml/2006/main" xmlns:w14="http://schemas.microsoft.com/office/word/2010/wordml" xmlns:w15="http://schemas.microsoft.com/office/word/2012/wordml" xmlns:wpg="http://schemas.microsoft.com/office/word/2010/wordprocessingGroup" xmlns:wpi="http://schemas.microsoft.com/office/word/2010/wordprocessingInk" xmlns:wne="http://schemas.microsoft.com/office/word/2006/wordml" xmlns:wps="http://schemas.microsoft.com/office/word/2010/wordprocessingShape" mc:Ignorable="w14 w15 wp14">
   <w:sdt>
     <w:sdtPr>
@@ -4780,7 +4641,7 @@
           <w:rPr>
             <w:noProof/>
           </w:rPr>
-          <w:t>3</w:t>
+          <w:t>1</w:t>
         </w:r>
         <w:r>
           <w:rPr>
@@ -4799,6 +4660,16 @@
 </w:ftr>
 </file>
 
+<file path=word/footer3.xml><?xml version="1.0" encoding="utf-8"?>
+<w:ftr xmlns:wpc="http://schemas.microsoft.com/office/word/2010/wordprocessingCanvas" xmlns:mc="http://schemas.openxmlformats.org/markup-compatibility/2006" xmlns:o="urn:schemas-microsoft-com:office:office" xmlns:r="http://schemas.openxmlformats.org/officeDocument/2006/relationships" xmlns:m="http://schemas.openxmlformats.org/officeDocument/2006/math" xmlns:v="urn:schemas-microsoft-com:vml" xmlns:wp14="http://schemas.microsoft.com/office/word/2010/wordprocessingDrawing" xmlns:wp="http://schemas.openxmlformats.org/drawingml/2006/wordprocessingDrawing" xmlns:w10="urn:schemas-microsoft-com:office:word" xmlns:w="http://schemas.openxmlformats.org/wordprocessingml/2006/main" xmlns:w14="http://schemas.microsoft.com/office/word/2010/wordml" xmlns:w15="http://schemas.microsoft.com/office/word/2012/wordml" xmlns:wpg="http://schemas.microsoft.com/office/word/2010/wordprocessingGroup" xmlns:wpi="http://schemas.microsoft.com/office/word/2010/wordprocessingInk" xmlns:wne="http://schemas.microsoft.com/office/word/2006/wordml" xmlns:wps="http://schemas.microsoft.com/office/word/2010/wordprocessingShape" mc:Ignorable="w14 w15 wp14">
+  <w:p>
+    <w:pPr>
+      <w:pStyle w:val="Footer"/>
+    </w:pPr>
+  </w:p>
+</w:ftr>
+</file>
+
 <file path=word/footnotes.xml><?xml version="1.0" encoding="utf-8"?>
 <w:footnotes xmlns:wpc="http://schemas.microsoft.com/office/word/2010/wordprocessingCanvas" xmlns:mc="http://schemas.openxmlformats.org/markup-compatibility/2006" xmlns:o="urn:schemas-microsoft-com:office:office" xmlns:r="http://schemas.openxmlformats.org/officeDocument/2006/relationships" xmlns:m="http://schemas.openxmlformats.org/officeDocument/2006/math" xmlns:v="urn:schemas-microsoft-com:vml" xmlns:wp14="http://schemas.microsoft.com/office/word/2010/wordprocessingDrawing" xmlns:wp="http://schemas.openxmlformats.org/drawingml/2006/wordprocessingDrawing" xmlns:w10="urn:schemas-microsoft-com:office:word" xmlns:w="http://schemas.openxmlformats.org/wordprocessingml/2006/main" xmlns:w14="http://schemas.microsoft.com/office/word/2010/wordml" xmlns:w15="http://schemas.microsoft.com/office/word/2012/wordml" xmlns:wpg="http://schemas.microsoft.com/office/word/2010/wordprocessingGroup" xmlns:wpi="http://schemas.microsoft.com/office/word/2010/wordprocessingInk" xmlns:wne="http://schemas.microsoft.com/office/word/2006/wordml" xmlns:wps="http://schemas.microsoft.com/office/word/2010/wordprocessingShape" mc:Ignorable="w14 w15 wp14">
   <w:footnote w:type="separator" w:id="-1">
@@ -4822,6 +4693,36 @@
     </w:p>
   </w:footnote>
 </w:footnotes>
+</file>
+
+<file path=word/header1.xml><?xml version="1.0" encoding="utf-8"?>
+<w:hdr xmlns:wpc="http://schemas.microsoft.com/office/word/2010/wordprocessingCanvas" xmlns:mc="http://schemas.openxmlformats.org/markup-compatibility/2006" xmlns:o="urn:schemas-microsoft-com:office:office" xmlns:r="http://schemas.openxmlformats.org/officeDocument/2006/relationships" xmlns:m="http://schemas.openxmlformats.org/officeDocument/2006/math" xmlns:v="urn:schemas-microsoft-com:vml" xmlns:wp14="http://schemas.microsoft.com/office/word/2010/wordprocessingDrawing" xmlns:wp="http://schemas.openxmlformats.org/drawingml/2006/wordprocessingDrawing" xmlns:w10="urn:schemas-microsoft-com:office:word" xmlns:w="http://schemas.openxmlformats.org/wordprocessingml/2006/main" xmlns:w14="http://schemas.microsoft.com/office/word/2010/wordml" xmlns:w15="http://schemas.microsoft.com/office/word/2012/wordml" xmlns:wpg="http://schemas.microsoft.com/office/word/2010/wordprocessingGroup" xmlns:wpi="http://schemas.microsoft.com/office/word/2010/wordprocessingInk" xmlns:wne="http://schemas.microsoft.com/office/word/2006/wordml" xmlns:wps="http://schemas.microsoft.com/office/word/2010/wordprocessingShape" mc:Ignorable="w14 w15 wp14">
+  <w:p>
+    <w:pPr>
+      <w:pStyle w:val="Header"/>
+    </w:pPr>
+  </w:p>
+</w:hdr>
+</file>
+
+<file path=word/header2.xml><?xml version="1.0" encoding="utf-8"?>
+<w:hdr xmlns:wpc="http://schemas.microsoft.com/office/word/2010/wordprocessingCanvas" xmlns:mc="http://schemas.openxmlformats.org/markup-compatibility/2006" xmlns:o="urn:schemas-microsoft-com:office:office" xmlns:r="http://schemas.openxmlformats.org/officeDocument/2006/relationships" xmlns:m="http://schemas.openxmlformats.org/officeDocument/2006/math" xmlns:v="urn:schemas-microsoft-com:vml" xmlns:wp14="http://schemas.microsoft.com/office/word/2010/wordprocessingDrawing" xmlns:wp="http://schemas.openxmlformats.org/drawingml/2006/wordprocessingDrawing" xmlns:w10="urn:schemas-microsoft-com:office:word" xmlns:w="http://schemas.openxmlformats.org/wordprocessingml/2006/main" xmlns:w14="http://schemas.microsoft.com/office/word/2010/wordml" xmlns:w15="http://schemas.microsoft.com/office/word/2012/wordml" xmlns:wpg="http://schemas.microsoft.com/office/word/2010/wordprocessingGroup" xmlns:wpi="http://schemas.microsoft.com/office/word/2010/wordprocessingInk" xmlns:wne="http://schemas.microsoft.com/office/word/2006/wordml" xmlns:wps="http://schemas.microsoft.com/office/word/2010/wordprocessingShape" mc:Ignorable="w14 w15 wp14">
+  <w:p>
+    <w:pPr>
+      <w:pStyle w:val="Header"/>
+    </w:pPr>
+  </w:p>
+</w:hdr>
+</file>
+
+<file path=word/header3.xml><?xml version="1.0" encoding="utf-8"?>
+<w:hdr xmlns:wpc="http://schemas.microsoft.com/office/word/2010/wordprocessingCanvas" xmlns:mc="http://schemas.openxmlformats.org/markup-compatibility/2006" xmlns:o="urn:schemas-microsoft-com:office:office" xmlns:r="http://schemas.openxmlformats.org/officeDocument/2006/relationships" xmlns:m="http://schemas.openxmlformats.org/officeDocument/2006/math" xmlns:v="urn:schemas-microsoft-com:vml" xmlns:wp14="http://schemas.microsoft.com/office/word/2010/wordprocessingDrawing" xmlns:wp="http://schemas.openxmlformats.org/drawingml/2006/wordprocessingDrawing" xmlns:w10="urn:schemas-microsoft-com:office:word" xmlns:w="http://schemas.openxmlformats.org/wordprocessingml/2006/main" xmlns:w14="http://schemas.microsoft.com/office/word/2010/wordml" xmlns:w15="http://schemas.microsoft.com/office/word/2012/wordml" xmlns:wpg="http://schemas.microsoft.com/office/word/2010/wordprocessingGroup" xmlns:wpi="http://schemas.microsoft.com/office/word/2010/wordprocessingInk" xmlns:wne="http://schemas.microsoft.com/office/word/2006/wordml" xmlns:wps="http://schemas.microsoft.com/office/word/2010/wordprocessingShape" mc:Ignorable="w14 w15 wp14">
+  <w:p>
+    <w:pPr>
+      <w:pStyle w:val="Header"/>
+    </w:pPr>
+  </w:p>
+</w:hdr>
 </file>
 
 <file path=word/numbering.xml><?xml version="1.0" encoding="utf-8"?>
@@ -5213,14 +5114,6 @@
     </w:lvlOverride>
   </w:num>
 </w:numbering>
-</file>
-
-<file path=word/people.xml><?xml version="1.0" encoding="utf-8"?>
-<w15:people xmlns:wpc="http://schemas.microsoft.com/office/word/2010/wordprocessingCanvas" xmlns:mc="http://schemas.openxmlformats.org/markup-compatibility/2006" xmlns:o="urn:schemas-microsoft-com:office:office" xmlns:r="http://schemas.openxmlformats.org/officeDocument/2006/relationships" xmlns:m="http://schemas.openxmlformats.org/officeDocument/2006/math" xmlns:v="urn:schemas-microsoft-com:vml" xmlns:wp14="http://schemas.microsoft.com/office/word/2010/wordprocessingDrawing" xmlns:wp="http://schemas.openxmlformats.org/drawingml/2006/wordprocessingDrawing" xmlns:w10="urn:schemas-microsoft-com:office:word" xmlns:w="http://schemas.openxmlformats.org/wordprocessingml/2006/main" xmlns:w14="http://schemas.microsoft.com/office/word/2010/wordml" xmlns:w15="http://schemas.microsoft.com/office/word/2012/wordml" xmlns:wpg="http://schemas.microsoft.com/office/word/2010/wordprocessingGroup" xmlns:wpi="http://schemas.microsoft.com/office/word/2010/wordprocessingInk" xmlns:wne="http://schemas.microsoft.com/office/word/2006/wordml" xmlns:wps="http://schemas.microsoft.com/office/word/2010/wordprocessingShape" mc:Ignorable="w14 w15 wp14">
-  <w15:person w15:author="Stephan Vivie">
-    <w15:presenceInfo w15:providerId="Windows Live" w15:userId="8839d4261099ebad"/>
-  </w15:person>
-</w15:people>
 </file>
 
 <file path=word/styles.xml><?xml version="1.0" encoding="utf-8"?>
@@ -5660,7 +5553,7 @@
     <w:uiPriority w:val="9"/>
     <w:unhideWhenUsed/>
     <w:qFormat/>
-    <w:rsid w:val="00354D94"/>
+    <w:rsid w:val="009B0067"/>
     <w:pPr>
       <w:keepNext/>
       <w:keepLines/>
@@ -5669,7 +5562,7 @@
         <w:numId w:val="3"/>
       </w:numPr>
       <w:spacing w:before="200" w:after="120"/>
-      <w:ind w:left="360"/>
+      <w:ind w:left="1080"/>
       <w:outlineLvl w:val="1"/>
     </w:pPr>
     <w:rPr>
@@ -5888,7 +5781,7 @@
     <w:basedOn w:val="DefaultParagraphFont"/>
     <w:link w:val="Heading2"/>
     <w:uiPriority w:val="9"/>
-    <w:rsid w:val="00354D94"/>
+    <w:rsid w:val="009B0067"/>
     <w:rPr>
       <w:rFonts w:ascii="Quicksand Book" w:eastAsiaTheme="majorEastAsia" w:hAnsi="Quicksand Book" w:cstheme="majorBidi"/>
       <w:b/>

</xml_diff>

<commit_message>
Merged IntensityImage with Master
</commit_message>
<xml_diff>
--- a/implementatieplannen/working/Week 1/Implementatieplan - RGBImage.docx
+++ b/implementatieplannen/working/Week 1/Implementatieplan - RGBImage.docx
@@ -9,52 +9,92 @@
           <w:lang w:val="nl-NL"/>
         </w:rPr>
       </w:pPr>
+      <w:r>
+        <w:rPr>
+          <w:lang w:val="nl-NL"/>
+        </w:rPr>
+        <w:t xml:space="preserve">Implementatieplan </w:t>
+      </w:r>
+      <w:r>
+        <w:rPr>
+          <w:lang w:val="nl-NL"/>
+        </w:rPr>
+        <w:t>- RGBImage</w:t>
+      </w:r>
+    </w:p>
+    <w:p>
+      <w:pPr>
+        <w:pStyle w:val="Heading2"/>
+        <w:rPr>
+          <w:lang w:val="nl-NL"/>
+        </w:rPr>
+      </w:pPr>
+      <w:r>
+        <w:rPr>
+          <w:lang w:val="nl-NL"/>
+        </w:rPr>
+        <w:t>N</w:t>
+      </w:r>
+      <w:r>
+        <w:rPr>
+          <w:lang w:val="nl-NL"/>
+        </w:rPr>
+        <w:t>amen en datum</w:t>
+      </w:r>
+    </w:p>
+    <w:p>
+      <w:pPr>
+        <w:rPr>
+          <w:lang w:val="nl-NL"/>
+        </w:rPr>
+      </w:pPr>
+      <w:r>
+        <w:rPr>
+          <w:lang w:val="nl-NL"/>
+        </w:rPr>
+        <w:t>Auteurs: Stephan Vivie en Mathijs van Bremen</w:t>
+      </w:r>
+    </w:p>
+    <w:p>
+      <w:pPr>
+        <w:rPr>
+          <w:lang w:val="nl-NL"/>
+        </w:rPr>
+      </w:pPr>
+      <w:r>
+        <w:rPr>
+          <w:lang w:val="nl-NL"/>
+        </w:rPr>
+        <w:t>Klas: V2B</w:t>
+      </w:r>
       <w:bookmarkStart w:id="0" w:name="_GoBack"/>
       <w:bookmarkEnd w:id="0"/>
-      <w:r>
-        <w:rPr>
-          <w:lang w:val="nl-NL"/>
-        </w:rPr>
-        <w:t xml:space="preserve">Implementatieplan </w:t>
-      </w:r>
-      <w:r>
-        <w:rPr>
-          <w:lang w:val="nl-NL"/>
-        </w:rPr>
-        <w:t>- RGBImage</w:t>
-      </w:r>
     </w:p>
     <w:p>
       <w:pPr>
-        <w:pStyle w:val="Heading2"/>
-        <w:rPr>
-          <w:lang w:val="nl-NL"/>
-        </w:rPr>
-      </w:pPr>
-      <w:r>
-        <w:rPr>
-          <w:lang w:val="nl-NL"/>
-        </w:rPr>
-        <w:t>N</w:t>
-      </w:r>
-      <w:r>
-        <w:rPr>
-          <w:lang w:val="nl-NL"/>
-        </w:rPr>
-        <w:t>amen en datum</w:t>
+        <w:rPr>
+          <w:lang w:val="nl-NL"/>
+        </w:rPr>
+      </w:pPr>
+      <w:r>
+        <w:rPr>
+          <w:lang w:val="nl-NL"/>
+        </w:rPr>
+        <w:t>Datum: 15-04-2016</w:t>
       </w:r>
     </w:p>
     <w:p>
       <w:pPr>
-        <w:rPr>
-          <w:lang w:val="nl-NL"/>
-        </w:rPr>
-      </w:pPr>
-      <w:r>
-        <w:rPr>
-          <w:lang w:val="nl-NL"/>
-        </w:rPr>
-        <w:t>Auteurs: Stephan Vivie en Mathijs van Bremen</w:t>
+        <w:pStyle w:val="Heading2"/>
+        <w:rPr>
+          <w:lang w:val="nl-NL"/>
+        </w:rPr>
+      </w:pPr>
+      <w:r>
+        <w:rPr>
+          <w:lang w:val="nl-NL"/>
+        </w:rPr>
+        <w:t>Doel</w:t>
       </w:r>
     </w:p>
     <w:p>
@@ -67,436 +107,426 @@
         <w:rPr>
           <w:lang w:val="nl-NL"/>
         </w:rPr>
-        <w:t>Klas: V2B</w:t>
+        <w:t xml:space="preserve">Het doel van deze implementatie is om een storage container </w:t>
+      </w:r>
+      <w:r>
+        <w:rPr>
+          <w:lang w:val="nl-NL"/>
+        </w:rPr>
+        <w:t>te maken</w:t>
+      </w:r>
+      <w:r>
+        <w:rPr>
+          <w:lang w:val="nl-NL"/>
+        </w:rPr>
+        <w:t xml:space="preserve"> waarin de pixels van afbeeldingen </w:t>
+      </w:r>
+      <w:r>
+        <w:rPr>
+          <w:lang w:val="nl-NL"/>
+        </w:rPr>
+        <w:t>worden opgeslagen</w:t>
+      </w:r>
+      <w:r>
+        <w:rPr>
+          <w:lang w:val="nl-NL"/>
+        </w:rPr>
+        <w:t xml:space="preserve">. We proberen </w:t>
+      </w:r>
+      <w:r>
+        <w:rPr>
+          <w:lang w:val="nl-NL"/>
+        </w:rPr>
+        <w:t>een</w:t>
+      </w:r>
+      <w:r>
+        <w:rPr>
+          <w:lang w:val="nl-NL"/>
+        </w:rPr>
+        <w:t xml:space="preserve"> </w:t>
+      </w:r>
+      <w:r>
+        <w:rPr>
+          <w:lang w:val="nl-NL"/>
+        </w:rPr>
+        <w:t xml:space="preserve">container </w:t>
+      </w:r>
+      <w:r>
+        <w:rPr>
+          <w:lang w:val="nl-NL"/>
+        </w:rPr>
+        <w:t>gebruiken</w:t>
+      </w:r>
+      <w:r>
+        <w:rPr>
+          <w:lang w:val="nl-NL"/>
+        </w:rPr>
+        <w:t xml:space="preserve"> die</w:t>
+      </w:r>
+      <w:r>
+        <w:rPr>
+          <w:lang w:val="nl-NL"/>
+        </w:rPr>
+        <w:t xml:space="preserve"> de beste performance behaalt.</w:t>
       </w:r>
     </w:p>
     <w:p>
       <w:pPr>
-        <w:rPr>
-          <w:lang w:val="nl-NL"/>
-        </w:rPr>
-      </w:pPr>
-      <w:r>
-        <w:rPr>
-          <w:lang w:val="nl-NL"/>
-        </w:rPr>
-        <w:t>Datum: 15-04-2016</w:t>
+        <w:pStyle w:val="Heading2"/>
+        <w:rPr>
+          <w:lang w:val="nl-NL"/>
+        </w:rPr>
+      </w:pPr>
+      <w:r>
+        <w:rPr>
+          <w:lang w:val="nl-NL"/>
+        </w:rPr>
+        <w:t>Methoden</w:t>
       </w:r>
     </w:p>
     <w:p>
       <w:pPr>
-        <w:pStyle w:val="Heading2"/>
-        <w:rPr>
-          <w:lang w:val="nl-NL"/>
-        </w:rPr>
-      </w:pPr>
-      <w:r>
-        <w:rPr>
-          <w:lang w:val="nl-NL"/>
-        </w:rPr>
-        <w:t>Doel</w:t>
+        <w:rPr>
+          <w:lang w:val="nl-NL"/>
+        </w:rPr>
+      </w:pPr>
+      <w:r>
+        <w:rPr>
+          <w:lang w:val="nl-NL"/>
+        </w:rPr>
+        <w:t xml:space="preserve">Wij hebben </w:t>
+      </w:r>
+      <w:r>
+        <w:rPr>
+          <w:lang w:val="nl-NL"/>
+        </w:rPr>
+        <w:t>bekeken welke</w:t>
+      </w:r>
+      <w:r>
+        <w:rPr>
+          <w:lang w:val="nl-NL"/>
+        </w:rPr>
+        <w:t xml:space="preserve"> containers in C++ veel worden gebruikt en welke </w:t>
+      </w:r>
+      <w:r>
+        <w:rPr>
+          <w:lang w:val="nl-NL"/>
+        </w:rPr>
+        <w:t>snel</w:t>
+      </w:r>
+      <w:r>
+        <w:rPr>
+          <w:lang w:val="nl-NL"/>
+        </w:rPr>
+        <w:t xml:space="preserve"> zijn. Omdat afbeelding</w:t>
+      </w:r>
+      <w:r>
+        <w:rPr>
+          <w:lang w:val="nl-NL"/>
+        </w:rPr>
+        <w:t>en</w:t>
+      </w:r>
+      <w:r>
+        <w:rPr>
+          <w:lang w:val="nl-NL"/>
+        </w:rPr>
+        <w:t xml:space="preserve"> een vaste grootte hebben </w:t>
+      </w:r>
+      <w:r>
+        <w:rPr>
+          <w:lang w:val="nl-NL"/>
+        </w:rPr>
+        <w:t>is er geen</w:t>
+      </w:r>
+      <w:r>
+        <w:rPr>
+          <w:lang w:val="nl-NL"/>
+        </w:rPr>
+        <w:t xml:space="preserve"> dynamisch schaalbare container nodig. Voor elke methode wordt dus tijdens </w:t>
+      </w:r>
+      <w:r>
+        <w:rPr>
+          <w:lang w:val="nl-NL"/>
+        </w:rPr>
+        <w:t xml:space="preserve">het aanmaken </w:t>
+      </w:r>
+      <w:r>
+        <w:rPr>
+          <w:lang w:val="nl-NL"/>
+        </w:rPr>
+        <w:t xml:space="preserve">van de container </w:t>
+      </w:r>
+      <w:r>
+        <w:rPr>
+          <w:lang w:val="nl-NL"/>
+        </w:rPr>
+        <w:t>het</w:t>
+      </w:r>
+      <w:r>
+        <w:rPr>
+          <w:lang w:val="nl-NL"/>
+        </w:rPr>
+        <w:t xml:space="preserve"> geheugen gereserveerd.</w:t>
+      </w:r>
+      <w:r>
+        <w:rPr>
+          <w:lang w:val="nl-NL"/>
+        </w:rPr>
+        <w:t xml:space="preserve"> De containers die veel worden gebruik zijn C style arrays en std::vector. Wij hebben deze containers op twee verschillende manieren met elkaar vergeleken, namelijk een 1-dimensionale container en een 2-dimensionale </w:t>
+      </w:r>
+      <w:r>
+        <w:rPr>
+          <w:lang w:val="nl-NL"/>
+        </w:rPr>
+        <w:t>container</w:t>
+      </w:r>
+      <w:r>
+        <w:rPr>
+          <w:lang w:val="nl-NL"/>
+        </w:rPr>
+        <w:t xml:space="preserve">. In een 1-dimensionale container is er maar 1 rij van pixels, een 2-dimensionale container heeft in een container </w:t>
+      </w:r>
+      <w:r>
+        <w:rPr>
+          <w:lang w:val="nl-NL"/>
+        </w:rPr>
+        <w:t>een extra</w:t>
+      </w:r>
+      <w:r>
+        <w:rPr>
+          <w:lang w:val="nl-NL"/>
+        </w:rPr>
+        <w:t xml:space="preserve"> containers met daarin de RGB waardes</w:t>
+      </w:r>
+      <w:r>
+        <w:rPr>
+          <w:lang w:val="nl-NL"/>
+        </w:rPr>
+        <w:t>, hierdoor kun je eenvoudig de pixels m.b.v. X en Y coordinaten benaderen.</w:t>
       </w:r>
     </w:p>
     <w:p>
       <w:pPr>
-        <w:rPr>
-          <w:lang w:val="nl-NL"/>
-        </w:rPr>
-      </w:pPr>
-      <w:r>
-        <w:rPr>
-          <w:lang w:val="nl-NL"/>
-        </w:rPr>
-        <w:t xml:space="preserve">Het doel van deze implementatie is om een storage container </w:t>
-      </w:r>
-      <w:r>
-        <w:rPr>
-          <w:lang w:val="nl-NL"/>
-        </w:rPr>
-        <w:t>te maken</w:t>
-      </w:r>
-      <w:r>
-        <w:rPr>
-          <w:lang w:val="nl-NL"/>
-        </w:rPr>
-        <w:t xml:space="preserve"> waarin de pixels van afbeeldingen </w:t>
-      </w:r>
-      <w:r>
-        <w:rPr>
-          <w:lang w:val="nl-NL"/>
-        </w:rPr>
-        <w:t>worden opgeslagen</w:t>
-      </w:r>
-      <w:r>
-        <w:rPr>
-          <w:lang w:val="nl-NL"/>
-        </w:rPr>
-        <w:t xml:space="preserve">. We proberen </w:t>
-      </w:r>
-      <w:r>
-        <w:rPr>
-          <w:lang w:val="nl-NL"/>
-        </w:rPr>
-        <w:t>een</w:t>
-      </w:r>
-      <w:r>
-        <w:rPr>
-          <w:lang w:val="nl-NL"/>
-        </w:rPr>
-        <w:t xml:space="preserve"> </w:t>
-      </w:r>
-      <w:r>
-        <w:rPr>
-          <w:lang w:val="nl-NL"/>
-        </w:rPr>
-        <w:t xml:space="preserve">container </w:t>
-      </w:r>
-      <w:r>
-        <w:rPr>
-          <w:lang w:val="nl-NL"/>
-        </w:rPr>
-        <w:t>gebruiken</w:t>
-      </w:r>
-      <w:r>
-        <w:rPr>
-          <w:lang w:val="nl-NL"/>
-        </w:rPr>
-        <w:t xml:space="preserve"> die</w:t>
-      </w:r>
-      <w:r>
-        <w:rPr>
-          <w:lang w:val="nl-NL"/>
-        </w:rPr>
-        <w:t xml:space="preserve"> de beste performance behaalt.</w:t>
+        <w:pStyle w:val="Heading4"/>
+        <w:rPr>
+          <w:lang w:val="nl-NL"/>
+        </w:rPr>
+      </w:pPr>
+      <w:r>
+        <w:rPr>
+          <w:lang w:val="nl-NL"/>
+        </w:rPr>
+        <w:t>RGBImageArray</w:t>
       </w:r>
     </w:p>
     <w:p>
       <w:pPr>
-        <w:pStyle w:val="Heading2"/>
-        <w:rPr>
-          <w:lang w:val="nl-NL"/>
-        </w:rPr>
-      </w:pPr>
-      <w:r>
-        <w:rPr>
-          <w:lang w:val="nl-NL"/>
-        </w:rPr>
-        <w:t>Methoden</w:t>
+        <w:rPr>
+          <w:lang w:val="nl-NL"/>
+        </w:rPr>
+      </w:pPr>
+      <w:r>
+        <w:rPr>
+          <w:lang w:val="nl-NL"/>
+        </w:rPr>
+        <w:t xml:space="preserve">De eerste methode is </w:t>
+      </w:r>
+      <w:r>
+        <w:rPr>
+          <w:lang w:val="nl-NL"/>
+        </w:rPr>
+        <w:t>een pre-allocated C style array.</w:t>
       </w:r>
     </w:p>
     <w:p>
       <w:pPr>
-        <w:rPr>
-          <w:lang w:val="nl-NL"/>
-        </w:rPr>
-      </w:pPr>
-      <w:r>
-        <w:rPr>
-          <w:lang w:val="nl-NL"/>
-        </w:rPr>
-        <w:t xml:space="preserve">Wij hebben </w:t>
-      </w:r>
-      <w:r>
-        <w:rPr>
-          <w:lang w:val="nl-NL"/>
-        </w:rPr>
-        <w:t>bekeken welke</w:t>
-      </w:r>
-      <w:r>
-        <w:rPr>
-          <w:lang w:val="nl-NL"/>
-        </w:rPr>
-        <w:t xml:space="preserve"> containers in C++ veel worden gebruikt en welke </w:t>
-      </w:r>
-      <w:r>
-        <w:rPr>
-          <w:lang w:val="nl-NL"/>
-        </w:rPr>
-        <w:t>snel</w:t>
-      </w:r>
-      <w:r>
-        <w:rPr>
-          <w:lang w:val="nl-NL"/>
-        </w:rPr>
-        <w:t xml:space="preserve"> zijn. Omdat afbeelding</w:t>
-      </w:r>
-      <w:r>
-        <w:rPr>
-          <w:lang w:val="nl-NL"/>
-        </w:rPr>
-        <w:t>en</w:t>
-      </w:r>
-      <w:r>
-        <w:rPr>
-          <w:lang w:val="nl-NL"/>
-        </w:rPr>
-        <w:t xml:space="preserve"> een vaste grootte hebben </w:t>
-      </w:r>
-      <w:r>
-        <w:rPr>
-          <w:lang w:val="nl-NL"/>
-        </w:rPr>
-        <w:t>is er geen</w:t>
-      </w:r>
-      <w:r>
-        <w:rPr>
-          <w:lang w:val="nl-NL"/>
-        </w:rPr>
-        <w:t xml:space="preserve"> dynamisch schaalbare container nodig. Voor elke methode wordt dus tijdens </w:t>
-      </w:r>
-      <w:r>
-        <w:rPr>
-          <w:lang w:val="nl-NL"/>
-        </w:rPr>
-        <w:t xml:space="preserve">het aanmaken </w:t>
-      </w:r>
-      <w:r>
-        <w:rPr>
-          <w:lang w:val="nl-NL"/>
-        </w:rPr>
-        <w:t xml:space="preserve">van de container </w:t>
-      </w:r>
-      <w:r>
-        <w:rPr>
-          <w:lang w:val="nl-NL"/>
-        </w:rPr>
-        <w:t>het</w:t>
-      </w:r>
-      <w:r>
-        <w:rPr>
-          <w:lang w:val="nl-NL"/>
-        </w:rPr>
-        <w:t xml:space="preserve"> geheugen gereserveerd.</w:t>
-      </w:r>
-      <w:r>
-        <w:rPr>
-          <w:lang w:val="nl-NL"/>
-        </w:rPr>
-        <w:t xml:space="preserve"> De containers die veel worden gebruik zijn C style arrays en std::vector. Wij hebben deze containers op twee verschillende manieren met elkaar vergeleken, namelijk een 1-dimensionale container en een 2-dimensionale container. In een 1-dimensionale container is er maar 1 rij van pixels, een 2-dimensionale container heeft in een container </w:t>
-      </w:r>
-      <w:r>
-        <w:rPr>
-          <w:lang w:val="nl-NL"/>
-        </w:rPr>
-        <w:t>een extra</w:t>
-      </w:r>
-      <w:r>
-        <w:rPr>
-          <w:lang w:val="nl-NL"/>
-        </w:rPr>
-        <w:t xml:space="preserve"> containers met daarin de RGB waardes</w:t>
-      </w:r>
-      <w:r>
-        <w:rPr>
-          <w:lang w:val="nl-NL"/>
-        </w:rPr>
-        <w:t>, hierdoor kun je eenvoudig de pixels m.b.v. X en Y coordinaten benaderen.</w:t>
+        <w:pStyle w:val="Heading4"/>
+        <w:rPr>
+          <w:lang w:val="nl-NL"/>
+        </w:rPr>
+      </w:pPr>
+      <w:r>
+        <w:rPr>
+          <w:lang w:val="nl-NL"/>
+        </w:rPr>
+        <w:t>RGBImageVector</w:t>
       </w:r>
     </w:p>
     <w:p>
       <w:pPr>
-        <w:pStyle w:val="Heading4"/>
-        <w:rPr>
-          <w:lang w:val="nl-NL"/>
-        </w:rPr>
-      </w:pPr>
-      <w:r>
-        <w:rPr>
-          <w:lang w:val="nl-NL"/>
-        </w:rPr>
-        <w:t>RGBImageArray</w:t>
+        <w:rPr>
+          <w:lang w:val="nl-NL"/>
+        </w:rPr>
+      </w:pPr>
+      <w:r>
+        <w:rPr>
+          <w:lang w:val="nl-NL"/>
+        </w:rPr>
+        <w:t>De tweede</w:t>
+      </w:r>
+      <w:r>
+        <w:rPr>
+          <w:lang w:val="nl-NL"/>
+        </w:rPr>
+        <w:t xml:space="preserve"> methode</w:t>
+      </w:r>
+      <w:r>
+        <w:rPr>
+          <w:lang w:val="nl-NL"/>
+        </w:rPr>
+        <w:t xml:space="preserve"> is een pre-allocated std::vector</w:t>
+      </w:r>
+      <w:r>
+        <w:rPr>
+          <w:lang w:val="nl-NL"/>
+        </w:rPr>
+        <w:t>.</w:t>
       </w:r>
     </w:p>
     <w:p>
       <w:pPr>
-        <w:rPr>
-          <w:lang w:val="nl-NL"/>
-        </w:rPr>
-      </w:pPr>
-      <w:r>
-        <w:rPr>
-          <w:lang w:val="nl-NL"/>
-        </w:rPr>
-        <w:t xml:space="preserve">De eerste methode is </w:t>
-      </w:r>
-      <w:r>
-        <w:rPr>
-          <w:lang w:val="nl-NL"/>
-        </w:rPr>
-        <w:t>een pre-allocated C style array.</w:t>
+        <w:pStyle w:val="Heading4"/>
+        <w:rPr>
+          <w:lang w:val="nl-NL"/>
+        </w:rPr>
+      </w:pPr>
+      <w:r>
+        <w:rPr>
+          <w:lang w:val="nl-NL"/>
+        </w:rPr>
+        <w:t>RGBImage2DArray</w:t>
       </w:r>
     </w:p>
     <w:p>
       <w:pPr>
-        <w:pStyle w:val="Heading4"/>
-        <w:rPr>
-          <w:lang w:val="nl-NL"/>
-        </w:rPr>
-      </w:pPr>
-      <w:r>
-        <w:rPr>
-          <w:lang w:val="nl-NL"/>
-        </w:rPr>
-        <w:t>RGBImageVector</w:t>
+        <w:rPr>
+          <w:lang w:val="nl-NL"/>
+        </w:rPr>
+      </w:pPr>
+      <w:r>
+        <w:rPr>
+          <w:lang w:val="nl-NL"/>
+        </w:rPr>
+        <w:t xml:space="preserve">De </w:t>
+      </w:r>
+      <w:r>
+        <w:rPr>
+          <w:lang w:val="nl-NL"/>
+        </w:rPr>
+        <w:t>derde</w:t>
+      </w:r>
+      <w:r>
+        <w:rPr>
+          <w:lang w:val="nl-NL"/>
+        </w:rPr>
+        <w:t xml:space="preserve"> methode is een </w:t>
+      </w:r>
+      <w:r>
+        <w:rPr>
+          <w:lang w:val="nl-NL"/>
+        </w:rPr>
+        <w:t xml:space="preserve">2-dimensionale </w:t>
+      </w:r>
+      <w:r>
+        <w:rPr>
+          <w:lang w:val="nl-NL"/>
+        </w:rPr>
+        <w:t>pre-allocated C style array.</w:t>
       </w:r>
     </w:p>
     <w:p>
       <w:pPr>
-        <w:rPr>
-          <w:lang w:val="nl-NL"/>
-        </w:rPr>
-      </w:pPr>
-      <w:r>
-        <w:rPr>
-          <w:lang w:val="nl-NL"/>
-        </w:rPr>
-        <w:t>De tweede</w:t>
-      </w:r>
-      <w:r>
-        <w:rPr>
-          <w:lang w:val="nl-NL"/>
-        </w:rPr>
-        <w:t xml:space="preserve"> methode</w:t>
-      </w:r>
-      <w:r>
-        <w:rPr>
-          <w:lang w:val="nl-NL"/>
-        </w:rPr>
-        <w:t xml:space="preserve"> is een pre-allocated std::vector</w:t>
-      </w:r>
-      <w:r>
-        <w:rPr>
-          <w:lang w:val="nl-NL"/>
-        </w:rPr>
-        <w:t>.</w:t>
+        <w:pStyle w:val="Heading4"/>
+        <w:rPr>
+          <w:lang w:val="nl-NL"/>
+        </w:rPr>
+      </w:pPr>
+      <w:r>
+        <w:rPr>
+          <w:lang w:val="nl-NL"/>
+        </w:rPr>
+        <w:t>RGBImage2DVector</w:t>
       </w:r>
     </w:p>
     <w:p>
       <w:pPr>
-        <w:pStyle w:val="Heading4"/>
-        <w:rPr>
-          <w:lang w:val="nl-NL"/>
-        </w:rPr>
-      </w:pPr>
-      <w:r>
-        <w:rPr>
-          <w:lang w:val="nl-NL"/>
-        </w:rPr>
-        <w:t>RGBImage2DArray</w:t>
+        <w:rPr>
+          <w:lang w:val="nl-NL"/>
+        </w:rPr>
+      </w:pPr>
+      <w:r>
+        <w:rPr>
+          <w:lang w:val="nl-NL"/>
+        </w:rPr>
+        <w:t xml:space="preserve">De </w:t>
+      </w:r>
+      <w:r>
+        <w:rPr>
+          <w:lang w:val="nl-NL"/>
+        </w:rPr>
+        <w:t>vierde</w:t>
+      </w:r>
+      <w:r>
+        <w:rPr>
+          <w:lang w:val="nl-NL"/>
+        </w:rPr>
+        <w:t xml:space="preserve"> methode is een</w:t>
+      </w:r>
+      <w:r>
+        <w:rPr>
+          <w:lang w:val="nl-NL"/>
+        </w:rPr>
+        <w:t xml:space="preserve"> 2-dimensionale</w:t>
+      </w:r>
+      <w:r>
+        <w:rPr>
+          <w:lang w:val="nl-NL"/>
+        </w:rPr>
+        <w:t xml:space="preserve"> pre-allocated </w:t>
+      </w:r>
+      <w:r>
+        <w:rPr>
+          <w:lang w:val="nl-NL"/>
+        </w:rPr>
+        <w:t>std::vector</w:t>
+      </w:r>
+      <w:r>
+        <w:rPr>
+          <w:rStyle w:val="CommentReference"/>
+        </w:rPr>
+        <w:commentReference w:id="1"/>
+      </w:r>
+      <w:r>
+        <w:rPr>
+          <w:lang w:val="nl-NL"/>
+        </w:rPr>
+        <w:t>.</w:t>
       </w:r>
     </w:p>
     <w:p>
       <w:pPr>
-        <w:rPr>
-          <w:lang w:val="nl-NL"/>
-        </w:rPr>
-      </w:pPr>
-      <w:r>
-        <w:rPr>
-          <w:lang w:val="nl-NL"/>
-        </w:rPr>
-        <w:t xml:space="preserve">De </w:t>
-      </w:r>
-      <w:r>
-        <w:rPr>
-          <w:lang w:val="nl-NL"/>
-        </w:rPr>
-        <w:t>derde</w:t>
-      </w:r>
-      <w:r>
-        <w:rPr>
-          <w:lang w:val="nl-NL"/>
-        </w:rPr>
-        <w:t xml:space="preserve"> methode is een </w:t>
-      </w:r>
-      <w:r>
-        <w:rPr>
-          <w:lang w:val="nl-NL"/>
-        </w:rPr>
-        <w:t xml:space="preserve">2-dimensionale </w:t>
-      </w:r>
-      <w:r>
-        <w:rPr>
-          <w:lang w:val="nl-NL"/>
-        </w:rPr>
-        <w:t>pre-allocated C style array.</w:t>
-      </w:r>
-    </w:p>
-    <w:p>
-      <w:pPr>
-        <w:pStyle w:val="Heading4"/>
-        <w:rPr>
-          <w:lang w:val="nl-NL"/>
-        </w:rPr>
-      </w:pPr>
-      <w:r>
-        <w:rPr>
-          <w:lang w:val="nl-NL"/>
-        </w:rPr>
-        <w:t>RGBImage2DVector</w:t>
-      </w:r>
-    </w:p>
-    <w:p>
-      <w:pPr>
-        <w:rPr>
-          <w:lang w:val="nl-NL"/>
-        </w:rPr>
-      </w:pPr>
-      <w:r>
-        <w:rPr>
-          <w:lang w:val="nl-NL"/>
-        </w:rPr>
-        <w:t xml:space="preserve">De </w:t>
-      </w:r>
-      <w:r>
-        <w:rPr>
-          <w:lang w:val="nl-NL"/>
-        </w:rPr>
-        <w:t>vierde</w:t>
-      </w:r>
-      <w:r>
-        <w:rPr>
-          <w:lang w:val="nl-NL"/>
-        </w:rPr>
-        <w:t xml:space="preserve"> methode is een</w:t>
-      </w:r>
-      <w:r>
-        <w:rPr>
-          <w:lang w:val="nl-NL"/>
-        </w:rPr>
-        <w:t xml:space="preserve"> 2-dimensionale</w:t>
-      </w:r>
-      <w:r>
-        <w:rPr>
-          <w:lang w:val="nl-NL"/>
-        </w:rPr>
-        <w:t xml:space="preserve"> pre-allocated </w:t>
-      </w:r>
-      <w:r>
-        <w:rPr>
-          <w:lang w:val="nl-NL"/>
-        </w:rPr>
-        <w:t>std::vector</w:t>
-      </w:r>
-      <w:r>
-        <w:rPr>
-          <w:lang w:val="nl-NL"/>
-        </w:rPr>
-        <w:t>.</w:t>
-      </w:r>
-    </w:p>
-    <w:p>
-      <w:pPr>
         <w:pStyle w:val="Heading2"/>
         <w:rPr>
           <w:lang w:val="nl-NL"/>
         </w:rPr>
       </w:pPr>
+      <w:commentRangeStart w:id="2"/>
       <w:r>
         <w:rPr>
           <w:lang w:val="nl-NL"/>
         </w:rPr>
         <w:t>Keuze</w:t>
+      </w:r>
+      <w:commentRangeEnd w:id="2"/>
+      <w:r>
+        <w:rPr>
+          <w:rStyle w:val="CommentReference"/>
+          <w:rFonts w:eastAsiaTheme="minorHAnsi" w:cstheme="minorBidi"/>
+          <w:b w:val="0"/>
+          <w:bCs w:val="0"/>
+          <w:color w:val="auto"/>
+        </w:rPr>
+        <w:commentReference w:id="2"/>
       </w:r>
     </w:p>
     <w:p>
@@ -627,12 +657,6 @@
           <w:lang w:val="nl-NL"/>
         </w:rPr>
       </w:pPr>
-      <w:r>
-        <w:rPr>
-          <w:lang w:val="nl-NL"/>
-        </w:rPr>
-        <w:t>De implementatie is eenvoudig. Als het object wordt aangemaakt zal er genoeg ruimte worden geallocate voor de pixels die in de vector moeten komen te staan. Als er een pixel wordt opgehaald of opgeslagen zal deze in de vector worden benaderd.</w:t>
-      </w:r>
     </w:p>
     <w:p>
       <w:pPr>
@@ -641,6 +665,7 @@
           <w:lang w:val="nl-NL"/>
         </w:rPr>
       </w:pPr>
+      <w:commentRangeStart w:id="3"/>
       <w:r>
         <w:rPr>
           <w:lang w:val="nl-NL"/>
@@ -652,6 +677,17 @@
           <w:lang w:val="nl-NL"/>
         </w:rPr>
         <w:t>valuatie</w:t>
+      </w:r>
+      <w:commentRangeEnd w:id="3"/>
+      <w:r>
+        <w:rPr>
+          <w:rStyle w:val="CommentReference"/>
+          <w:rFonts w:eastAsiaTheme="minorHAnsi" w:cstheme="minorBidi"/>
+          <w:b w:val="0"/>
+          <w:bCs w:val="0"/>
+          <w:color w:val="auto"/>
+        </w:rPr>
+        <w:commentReference w:id="3"/>
       </w:r>
     </w:p>
     <w:p>
@@ -667,36 +703,6 @@
           <w:lang w:val="nl-NL"/>
         </w:rPr>
       </w:pPr>
-      <w:r>
-        <w:rPr>
-          <w:lang w:val="nl-NL"/>
-        </w:rPr>
-        <w:t xml:space="preserve">Er wordt getest of het programma dezelfde met de nieuwe container resultaten oplevert als met de standaard container. Daarnaast zijn er voor alle methodes en de standaard methode ook benchmarks uitgevoerd, </w:t>
-      </w:r>
-      <w:r>
-        <w:rPr>
-          <w:lang w:val="nl-NL"/>
-        </w:rPr>
-        <w:t>de benchmarks tonen</w:t>
-      </w:r>
-      <w:r>
-        <w:rPr>
-          <w:lang w:val="nl-NL"/>
-        </w:rPr>
-        <w:t xml:space="preserve"> aan dat de gekozen methode </w:t>
-      </w:r>
-      <w:r>
-        <w:rPr>
-          <w:lang w:val="nl-NL"/>
-        </w:rPr>
-        <w:t>bijna net zo snel is als</w:t>
-      </w:r>
-      <w:r>
-        <w:rPr>
-          <w:lang w:val="nl-NL"/>
-        </w:rPr>
-        <w:t xml:space="preserve"> de standaard methode.</w:t>
-      </w:r>
       <w:r>
         <w:rPr>
           <w:lang w:val="nl-NL"/>
@@ -3292,7 +3298,15 @@
                 <w:color w:val="000000"/>
                 <w:sz w:val="22"/>
               </w:rPr>
-              <w:t>getPixel(</w:t>
+              <w:t>g</w:t>
+            </w:r>
+            <w:r>
+              <w:rPr>
+                <w:rFonts w:ascii="Calibri" w:eastAsia="Times New Roman" w:hAnsi="Calibri" w:cs="Times New Roman"/>
+                <w:color w:val="000000"/>
+                <w:sz w:val="22"/>
+              </w:rPr>
+              <w:t>etPixel(</w:t>
             </w:r>
             <w:r>
               <w:rPr>
@@ -3517,7 +3531,15 @@
                 <w:color w:val="000000"/>
                 <w:sz w:val="22"/>
               </w:rPr>
-              <w:t>getPixel(</w:t>
+              <w:t>g</w:t>
+            </w:r>
+            <w:r>
+              <w:rPr>
+                <w:rFonts w:ascii="Calibri" w:eastAsia="Times New Roman" w:hAnsi="Calibri" w:cs="Times New Roman"/>
+                <w:color w:val="000000"/>
+                <w:sz w:val="22"/>
+              </w:rPr>
+              <w:t>etPixel(</w:t>
             </w:r>
             <w:r>
               <w:rPr>
@@ -4491,7 +4513,7 @@
                     <pic:cNvPicPr/>
                   </pic:nvPicPr>
                   <pic:blipFill>
-                    <a:blip r:embed="rId7">
+                    <a:blip r:embed="rId9">
                       <a:extLst>
                         <a:ext uri="{28A0092B-C50C-407E-A947-70E740481C1C}">
                           <a14:useLocalDpi xmlns:a14="http://schemas.microsoft.com/office/drawing/2010/main" val="0"/>
@@ -4546,12 +4568,7 @@
       </w:pPr>
     </w:p>
     <w:sectPr>
-      <w:headerReference w:type="even" r:id="rId8"/>
-      <w:headerReference w:type="default" r:id="rId9"/>
-      <w:footerReference w:type="even" r:id="rId10"/>
-      <w:footerReference w:type="default" r:id="rId11"/>
-      <w:headerReference w:type="first" r:id="rId12"/>
-      <w:footerReference w:type="first" r:id="rId13"/>
+      <w:footerReference w:type="default" r:id="rId10"/>
       <w:pgSz w:w="12240" w:h="15840"/>
       <w:pgMar w:top="1440" w:right="1440" w:bottom="1440" w:left="1440" w:header="720" w:footer="720" w:gutter="0"/>
       <w:cols w:space="720"/>
@@ -4561,6 +4578,138 @@
 </w:document>
 </file>
 
+<file path=word/comments.xml><?xml version="1.0" encoding="utf-8"?>
+<w:comments xmlns:wpc="http://schemas.microsoft.com/office/word/2010/wordprocessingCanvas" xmlns:mc="http://schemas.openxmlformats.org/markup-compatibility/2006" xmlns:o="urn:schemas-microsoft-com:office:office" xmlns:r="http://schemas.openxmlformats.org/officeDocument/2006/relationships" xmlns:m="http://schemas.openxmlformats.org/officeDocument/2006/math" xmlns:v="urn:schemas-microsoft-com:vml" xmlns:wp14="http://schemas.microsoft.com/office/word/2010/wordprocessingDrawing" xmlns:wp="http://schemas.openxmlformats.org/drawingml/2006/wordprocessingDrawing" xmlns:w10="urn:schemas-microsoft-com:office:word" xmlns:w="http://schemas.openxmlformats.org/wordprocessingml/2006/main" xmlns:w14="http://schemas.microsoft.com/office/word/2010/wordml" xmlns:w15="http://schemas.microsoft.com/office/word/2012/wordml" xmlns:wpg="http://schemas.microsoft.com/office/word/2010/wordprocessingGroup" xmlns:wpi="http://schemas.microsoft.com/office/word/2010/wordprocessingInk" xmlns:wne="http://schemas.microsoft.com/office/word/2006/wordml" xmlns:wps="http://schemas.microsoft.com/office/word/2010/wordprocessingShape" mc:Ignorable="w14 w15 wp14">
+  <w:comment w:id="1" w:author="Stephan Vivie" w:date="2016-04-15T18:12:00Z" w:initials="SV">
+    <w:p>
+      <w:pPr>
+        <w:pStyle w:val="Heading3"/>
+        <w:rPr>
+          <w:lang w:val="nl-NL"/>
+        </w:rPr>
+      </w:pPr>
+      <w:r>
+        <w:rPr>
+          <w:rStyle w:val="CommentReference"/>
+        </w:rPr>
+        <w:annotationRef/>
+      </w:r>
+      <w:r>
+        <w:rPr>
+          <w:lang w:val="nl-NL"/>
+        </w:rPr>
+        <w:t>Geheugen verbruik</w:t>
+      </w:r>
+    </w:p>
+    <w:p>
+      <w:pPr>
+        <w:rPr>
+          <w:lang w:val="nl-NL"/>
+        </w:rPr>
+      </w:pPr>
+      <w:r>
+        <w:rPr>
+          <w:lang w:val="nl-NL"/>
+        </w:rPr>
+        <w:t xml:space="preserve">Om ervoor te zorgen dat het opslaan zo </w:t>
+      </w:r>
+    </w:p>
+    <w:p>
+      <w:pPr>
+        <w:pStyle w:val="Heading4"/>
+        <w:rPr>
+          <w:lang w:val="nl-NL"/>
+        </w:rPr>
+      </w:pPr>
+      <w:r>
+        <w:rPr>
+          <w:lang w:val="nl-NL"/>
+        </w:rPr>
+        <w:t>HashMap</w:t>
+      </w:r>
+    </w:p>
+    <w:p>
+      <w:pPr>
+        <w:rPr>
+          <w:lang w:val="nl-NL"/>
+        </w:rPr>
+      </w:pPr>
+      <w:r>
+        <w:rPr>
+          <w:lang w:val="nl-NL"/>
+        </w:rPr>
+        <w:t>Om de data op een manier op te slaan die zo minder geheugen gebruikt kunnen we een std::map gebruiken en in de map de waardes van unieke RGB waardes op te slaan. Tijdens het toevoegen of aanpassen van een pixel wordt er gekeken of deze RGB waardes al in de map staan, zo ja wordt het address uit de map gehaald. Om ervoor te zorgen dat het zoeken in deze map ook snel is maken we gebruik van een hashing algoritme.</w:t>
+      </w:r>
+    </w:p>
+    <w:p>
+      <w:pPr>
+        <w:pStyle w:val="CommentText"/>
+      </w:pPr>
+    </w:p>
+  </w:comment>
+  <w:comment w:id="2" w:author="Stephan Vivie" w:date="2016-04-15T19:39:00Z" w:initials="SV">
+    <w:p>
+      <w:pPr>
+        <w:rPr>
+          <w:lang w:val="nl-NL"/>
+        </w:rPr>
+      </w:pPr>
+      <w:r>
+        <w:rPr>
+          <w:rStyle w:val="CommentReference"/>
+        </w:rPr>
+        <w:annotationRef/>
+      </w:r>
+      <w:r>
+        <w:rPr>
+          <w:lang w:val="nl-NL"/>
+        </w:rPr>
+        <w:t>Je geeft een onderbouwing over waarom een bepaalde methode is gekozen, en/of waarom bepaalde settings zijn gebruikt.</w:t>
+      </w:r>
+    </w:p>
+    <w:p>
+      <w:pPr>
+        <w:pStyle w:val="CommentText"/>
+      </w:pPr>
+    </w:p>
+  </w:comment>
+  <w:comment w:id="3" w:author="Stephan Vivie" w:date="2016-04-15T19:42:00Z" w:initials="SV">
+    <w:p>
+      <w:pPr>
+        <w:rPr>
+          <w:lang w:val="nl-NL"/>
+        </w:rPr>
+      </w:pPr>
+      <w:r>
+        <w:rPr>
+          <w:rStyle w:val="CommentReference"/>
+        </w:rPr>
+        <w:annotationRef/>
+      </w:r>
+      <w:r>
+        <w:rPr>
+          <w:lang w:val="nl-NL"/>
+        </w:rPr>
+        <w:t>Je geeft aan welke experimenten er gedaan zullen worden om de implementatie te testen en te ‘bewijzen’ dat de implementatie daadwerkelijk correct werkt. Dit geeft direct informatie over de meetrapporten die er zullen worden gemaakt.</w:t>
+      </w:r>
+    </w:p>
+    <w:p>
+      <w:pPr>
+        <w:pStyle w:val="CommentText"/>
+      </w:pPr>
+    </w:p>
+  </w:comment>
+</w:comments>
+</file>
+
+<file path=word/commentsExtended.xml><?xml version="1.0" encoding="utf-8"?>
+<w15:commentsEx xmlns:wpc="http://schemas.microsoft.com/office/word/2010/wordprocessingCanvas" xmlns:mc="http://schemas.openxmlformats.org/markup-compatibility/2006" xmlns:o="urn:schemas-microsoft-com:office:office" xmlns:r="http://schemas.openxmlformats.org/officeDocument/2006/relationships" xmlns:m="http://schemas.openxmlformats.org/officeDocument/2006/math" xmlns:v="urn:schemas-microsoft-com:vml" xmlns:wp14="http://schemas.microsoft.com/office/word/2010/wordprocessingDrawing" xmlns:wp="http://schemas.openxmlformats.org/drawingml/2006/wordprocessingDrawing" xmlns:w10="urn:schemas-microsoft-com:office:word" xmlns:w="http://schemas.openxmlformats.org/wordprocessingml/2006/main" xmlns:w14="http://schemas.microsoft.com/office/word/2010/wordml" xmlns:w15="http://schemas.microsoft.com/office/word/2012/wordml" xmlns:wpg="http://schemas.microsoft.com/office/word/2010/wordprocessingGroup" xmlns:wpi="http://schemas.microsoft.com/office/word/2010/wordprocessingInk" xmlns:wne="http://schemas.microsoft.com/office/word/2006/wordml" xmlns:wps="http://schemas.microsoft.com/office/word/2010/wordprocessingShape" mc:Ignorable="w14 w15 wp14">
+  <w15:commentEx w15:paraId="44280E31" w15:done="0"/>
+  <w15:commentEx w15:paraId="795926EF" w15:done="0"/>
+  <w15:commentEx w15:paraId="694FD2DB" w15:done="0"/>
+</w15:commentsEx>
+</file>
+
 <file path=word/endnotes.xml><?xml version="1.0" encoding="utf-8"?>
 <w:endnotes xmlns:wpc="http://schemas.microsoft.com/office/word/2010/wordprocessingCanvas" xmlns:mc="http://schemas.openxmlformats.org/markup-compatibility/2006" xmlns:o="urn:schemas-microsoft-com:office:office" xmlns:r="http://schemas.openxmlformats.org/officeDocument/2006/relationships" xmlns:m="http://schemas.openxmlformats.org/officeDocument/2006/math" xmlns:v="urn:schemas-microsoft-com:vml" xmlns:wp14="http://schemas.microsoft.com/office/word/2010/wordprocessingDrawing" xmlns:wp="http://schemas.openxmlformats.org/drawingml/2006/wordprocessingDrawing" xmlns:w10="urn:schemas-microsoft-com:office:word" xmlns:w="http://schemas.openxmlformats.org/wordprocessingml/2006/main" xmlns:w14="http://schemas.microsoft.com/office/word/2010/wordml" xmlns:w15="http://schemas.microsoft.com/office/word/2012/wordml" xmlns:wpg="http://schemas.microsoft.com/office/word/2010/wordprocessingGroup" xmlns:wpi="http://schemas.microsoft.com/office/word/2010/wordprocessingInk" xmlns:wne="http://schemas.microsoft.com/office/word/2006/wordml" xmlns:wps="http://schemas.microsoft.com/office/word/2010/wordprocessingShape" mc:Ignorable="w14 w15 wp14">
   <w:endnote w:type="separator" w:id="-1">
@@ -4587,16 +4736,6 @@
 </file>
 
 <file path=word/footer1.xml><?xml version="1.0" encoding="utf-8"?>
-<w:ftr xmlns:wpc="http://schemas.microsoft.com/office/word/2010/wordprocessingCanvas" xmlns:mc="http://schemas.openxmlformats.org/markup-compatibility/2006" xmlns:o="urn:schemas-microsoft-com:office:office" xmlns:r="http://schemas.openxmlformats.org/officeDocument/2006/relationships" xmlns:m="http://schemas.openxmlformats.org/officeDocument/2006/math" xmlns:v="urn:schemas-microsoft-com:vml" xmlns:wp14="http://schemas.microsoft.com/office/word/2010/wordprocessingDrawing" xmlns:wp="http://schemas.openxmlformats.org/drawingml/2006/wordprocessingDrawing" xmlns:w10="urn:schemas-microsoft-com:office:word" xmlns:w="http://schemas.openxmlformats.org/wordprocessingml/2006/main" xmlns:w14="http://schemas.microsoft.com/office/word/2010/wordml" xmlns:w15="http://schemas.microsoft.com/office/word/2012/wordml" xmlns:wpg="http://schemas.microsoft.com/office/word/2010/wordprocessingGroup" xmlns:wpi="http://schemas.microsoft.com/office/word/2010/wordprocessingInk" xmlns:wne="http://schemas.microsoft.com/office/word/2006/wordml" xmlns:wps="http://schemas.microsoft.com/office/word/2010/wordprocessingShape" mc:Ignorable="w14 w15 wp14">
-  <w:p>
-    <w:pPr>
-      <w:pStyle w:val="Footer"/>
-    </w:pPr>
-  </w:p>
-</w:ftr>
-</file>
-
-<file path=word/footer2.xml><?xml version="1.0" encoding="utf-8"?>
 <w:ftr xmlns:wpc="http://schemas.microsoft.com/office/word/2010/wordprocessingCanvas" xmlns:mc="http://schemas.openxmlformats.org/markup-compatibility/2006" xmlns:o="urn:schemas-microsoft-com:office:office" xmlns:r="http://schemas.openxmlformats.org/officeDocument/2006/relationships" xmlns:m="http://schemas.openxmlformats.org/officeDocument/2006/math" xmlns:v="urn:schemas-microsoft-com:vml" xmlns:wp14="http://schemas.microsoft.com/office/word/2010/wordprocessingDrawing" xmlns:wp="http://schemas.openxmlformats.org/drawingml/2006/wordprocessingDrawing" xmlns:w10="urn:schemas-microsoft-com:office:word" xmlns:w="http://schemas.openxmlformats.org/wordprocessingml/2006/main" xmlns:w14="http://schemas.microsoft.com/office/word/2010/wordml" xmlns:w15="http://schemas.microsoft.com/office/word/2012/wordml" xmlns:wpg="http://schemas.microsoft.com/office/word/2010/wordprocessingGroup" xmlns:wpi="http://schemas.microsoft.com/office/word/2010/wordprocessingInk" xmlns:wne="http://schemas.microsoft.com/office/word/2006/wordml" xmlns:wps="http://schemas.microsoft.com/office/word/2010/wordprocessingShape" mc:Ignorable="w14 w15 wp14">
   <w:sdt>
     <w:sdtPr>
@@ -4641,7 +4780,7 @@
           <w:rPr>
             <w:noProof/>
           </w:rPr>
-          <w:t>1</w:t>
+          <w:t>3</w:t>
         </w:r>
         <w:r>
           <w:rPr>
@@ -4660,16 +4799,6 @@
 </w:ftr>
 </file>
 
-<file path=word/footer3.xml><?xml version="1.0" encoding="utf-8"?>
-<w:ftr xmlns:wpc="http://schemas.microsoft.com/office/word/2010/wordprocessingCanvas" xmlns:mc="http://schemas.openxmlformats.org/markup-compatibility/2006" xmlns:o="urn:schemas-microsoft-com:office:office" xmlns:r="http://schemas.openxmlformats.org/officeDocument/2006/relationships" xmlns:m="http://schemas.openxmlformats.org/officeDocument/2006/math" xmlns:v="urn:schemas-microsoft-com:vml" xmlns:wp14="http://schemas.microsoft.com/office/word/2010/wordprocessingDrawing" xmlns:wp="http://schemas.openxmlformats.org/drawingml/2006/wordprocessingDrawing" xmlns:w10="urn:schemas-microsoft-com:office:word" xmlns:w="http://schemas.openxmlformats.org/wordprocessingml/2006/main" xmlns:w14="http://schemas.microsoft.com/office/word/2010/wordml" xmlns:w15="http://schemas.microsoft.com/office/word/2012/wordml" xmlns:wpg="http://schemas.microsoft.com/office/word/2010/wordprocessingGroup" xmlns:wpi="http://schemas.microsoft.com/office/word/2010/wordprocessingInk" xmlns:wne="http://schemas.microsoft.com/office/word/2006/wordml" xmlns:wps="http://schemas.microsoft.com/office/word/2010/wordprocessingShape" mc:Ignorable="w14 w15 wp14">
-  <w:p>
-    <w:pPr>
-      <w:pStyle w:val="Footer"/>
-    </w:pPr>
-  </w:p>
-</w:ftr>
-</file>
-
 <file path=word/footnotes.xml><?xml version="1.0" encoding="utf-8"?>
 <w:footnotes xmlns:wpc="http://schemas.microsoft.com/office/word/2010/wordprocessingCanvas" xmlns:mc="http://schemas.openxmlformats.org/markup-compatibility/2006" xmlns:o="urn:schemas-microsoft-com:office:office" xmlns:r="http://schemas.openxmlformats.org/officeDocument/2006/relationships" xmlns:m="http://schemas.openxmlformats.org/officeDocument/2006/math" xmlns:v="urn:schemas-microsoft-com:vml" xmlns:wp14="http://schemas.microsoft.com/office/word/2010/wordprocessingDrawing" xmlns:wp="http://schemas.openxmlformats.org/drawingml/2006/wordprocessingDrawing" xmlns:w10="urn:schemas-microsoft-com:office:word" xmlns:w="http://schemas.openxmlformats.org/wordprocessingml/2006/main" xmlns:w14="http://schemas.microsoft.com/office/word/2010/wordml" xmlns:w15="http://schemas.microsoft.com/office/word/2012/wordml" xmlns:wpg="http://schemas.microsoft.com/office/word/2010/wordprocessingGroup" xmlns:wpi="http://schemas.microsoft.com/office/word/2010/wordprocessingInk" xmlns:wne="http://schemas.microsoft.com/office/word/2006/wordml" xmlns:wps="http://schemas.microsoft.com/office/word/2010/wordprocessingShape" mc:Ignorable="w14 w15 wp14">
   <w:footnote w:type="separator" w:id="-1">
@@ -4693,36 +4822,6 @@
     </w:p>
   </w:footnote>
 </w:footnotes>
-</file>
-
-<file path=word/header1.xml><?xml version="1.0" encoding="utf-8"?>
-<w:hdr xmlns:wpc="http://schemas.microsoft.com/office/word/2010/wordprocessingCanvas" xmlns:mc="http://schemas.openxmlformats.org/markup-compatibility/2006" xmlns:o="urn:schemas-microsoft-com:office:office" xmlns:r="http://schemas.openxmlformats.org/officeDocument/2006/relationships" xmlns:m="http://schemas.openxmlformats.org/officeDocument/2006/math" xmlns:v="urn:schemas-microsoft-com:vml" xmlns:wp14="http://schemas.microsoft.com/office/word/2010/wordprocessingDrawing" xmlns:wp="http://schemas.openxmlformats.org/drawingml/2006/wordprocessingDrawing" xmlns:w10="urn:schemas-microsoft-com:office:word" xmlns:w="http://schemas.openxmlformats.org/wordprocessingml/2006/main" xmlns:w14="http://schemas.microsoft.com/office/word/2010/wordml" xmlns:w15="http://schemas.microsoft.com/office/word/2012/wordml" xmlns:wpg="http://schemas.microsoft.com/office/word/2010/wordprocessingGroup" xmlns:wpi="http://schemas.microsoft.com/office/word/2010/wordprocessingInk" xmlns:wne="http://schemas.microsoft.com/office/word/2006/wordml" xmlns:wps="http://schemas.microsoft.com/office/word/2010/wordprocessingShape" mc:Ignorable="w14 w15 wp14">
-  <w:p>
-    <w:pPr>
-      <w:pStyle w:val="Header"/>
-    </w:pPr>
-  </w:p>
-</w:hdr>
-</file>
-
-<file path=word/header2.xml><?xml version="1.0" encoding="utf-8"?>
-<w:hdr xmlns:wpc="http://schemas.microsoft.com/office/word/2010/wordprocessingCanvas" xmlns:mc="http://schemas.openxmlformats.org/markup-compatibility/2006" xmlns:o="urn:schemas-microsoft-com:office:office" xmlns:r="http://schemas.openxmlformats.org/officeDocument/2006/relationships" xmlns:m="http://schemas.openxmlformats.org/officeDocument/2006/math" xmlns:v="urn:schemas-microsoft-com:vml" xmlns:wp14="http://schemas.microsoft.com/office/word/2010/wordprocessingDrawing" xmlns:wp="http://schemas.openxmlformats.org/drawingml/2006/wordprocessingDrawing" xmlns:w10="urn:schemas-microsoft-com:office:word" xmlns:w="http://schemas.openxmlformats.org/wordprocessingml/2006/main" xmlns:w14="http://schemas.microsoft.com/office/word/2010/wordml" xmlns:w15="http://schemas.microsoft.com/office/word/2012/wordml" xmlns:wpg="http://schemas.microsoft.com/office/word/2010/wordprocessingGroup" xmlns:wpi="http://schemas.microsoft.com/office/word/2010/wordprocessingInk" xmlns:wne="http://schemas.microsoft.com/office/word/2006/wordml" xmlns:wps="http://schemas.microsoft.com/office/word/2010/wordprocessingShape" mc:Ignorable="w14 w15 wp14">
-  <w:p>
-    <w:pPr>
-      <w:pStyle w:val="Header"/>
-    </w:pPr>
-  </w:p>
-</w:hdr>
-</file>
-
-<file path=word/header3.xml><?xml version="1.0" encoding="utf-8"?>
-<w:hdr xmlns:wpc="http://schemas.microsoft.com/office/word/2010/wordprocessingCanvas" xmlns:mc="http://schemas.openxmlformats.org/markup-compatibility/2006" xmlns:o="urn:schemas-microsoft-com:office:office" xmlns:r="http://schemas.openxmlformats.org/officeDocument/2006/relationships" xmlns:m="http://schemas.openxmlformats.org/officeDocument/2006/math" xmlns:v="urn:schemas-microsoft-com:vml" xmlns:wp14="http://schemas.microsoft.com/office/word/2010/wordprocessingDrawing" xmlns:wp="http://schemas.openxmlformats.org/drawingml/2006/wordprocessingDrawing" xmlns:w10="urn:schemas-microsoft-com:office:word" xmlns:w="http://schemas.openxmlformats.org/wordprocessingml/2006/main" xmlns:w14="http://schemas.microsoft.com/office/word/2010/wordml" xmlns:w15="http://schemas.microsoft.com/office/word/2012/wordml" xmlns:wpg="http://schemas.microsoft.com/office/word/2010/wordprocessingGroup" xmlns:wpi="http://schemas.microsoft.com/office/word/2010/wordprocessingInk" xmlns:wne="http://schemas.microsoft.com/office/word/2006/wordml" xmlns:wps="http://schemas.microsoft.com/office/word/2010/wordprocessingShape" mc:Ignorable="w14 w15 wp14">
-  <w:p>
-    <w:pPr>
-      <w:pStyle w:val="Header"/>
-    </w:pPr>
-  </w:p>
-</w:hdr>
 </file>
 
 <file path=word/numbering.xml><?xml version="1.0" encoding="utf-8"?>
@@ -5114,6 +5213,14 @@
     </w:lvlOverride>
   </w:num>
 </w:numbering>
+</file>
+
+<file path=word/people.xml><?xml version="1.0" encoding="utf-8"?>
+<w15:people xmlns:wpc="http://schemas.microsoft.com/office/word/2010/wordprocessingCanvas" xmlns:mc="http://schemas.openxmlformats.org/markup-compatibility/2006" xmlns:o="urn:schemas-microsoft-com:office:office" xmlns:r="http://schemas.openxmlformats.org/officeDocument/2006/relationships" xmlns:m="http://schemas.openxmlformats.org/officeDocument/2006/math" xmlns:v="urn:schemas-microsoft-com:vml" xmlns:wp14="http://schemas.microsoft.com/office/word/2010/wordprocessingDrawing" xmlns:wp="http://schemas.openxmlformats.org/drawingml/2006/wordprocessingDrawing" xmlns:w10="urn:schemas-microsoft-com:office:word" xmlns:w="http://schemas.openxmlformats.org/wordprocessingml/2006/main" xmlns:w14="http://schemas.microsoft.com/office/word/2010/wordml" xmlns:w15="http://schemas.microsoft.com/office/word/2012/wordml" xmlns:wpg="http://schemas.microsoft.com/office/word/2010/wordprocessingGroup" xmlns:wpi="http://schemas.microsoft.com/office/word/2010/wordprocessingInk" xmlns:wne="http://schemas.microsoft.com/office/word/2006/wordml" xmlns:wps="http://schemas.microsoft.com/office/word/2010/wordprocessingShape" mc:Ignorable="w14 w15 wp14">
+  <w15:person w15:author="Stephan Vivie">
+    <w15:presenceInfo w15:providerId="Windows Live" w15:userId="8839d4261099ebad"/>
+  </w15:person>
+</w15:people>
 </file>
 
 <file path=word/styles.xml><?xml version="1.0" encoding="utf-8"?>
@@ -5553,7 +5660,7 @@
     <w:uiPriority w:val="9"/>
     <w:unhideWhenUsed/>
     <w:qFormat/>
-    <w:rsid w:val="009B0067"/>
+    <w:rsid w:val="00354D94"/>
     <w:pPr>
       <w:keepNext/>
       <w:keepLines/>
@@ -5562,7 +5669,7 @@
         <w:numId w:val="3"/>
       </w:numPr>
       <w:spacing w:before="200" w:after="120"/>
-      <w:ind w:left="1080"/>
+      <w:ind w:left="360"/>
       <w:outlineLvl w:val="1"/>
     </w:pPr>
     <w:rPr>
@@ -5781,7 +5888,7 @@
     <w:basedOn w:val="DefaultParagraphFont"/>
     <w:link w:val="Heading2"/>
     <w:uiPriority w:val="9"/>
-    <w:rsid w:val="009B0067"/>
+    <w:rsid w:val="00354D94"/>
     <w:rPr>
       <w:rFonts w:ascii="Quicksand Book" w:eastAsiaTheme="majorEastAsia" w:hAnsi="Quicksand Book" w:cstheme="majorBidi"/>
       <w:b/>

</xml_diff>